<commit_message>
add: game propasal document filled in a lot except the last two questions
</commit_message>
<xml_diff>
--- a/StudentGameProposal.docx
+++ b/StudentGameProposal.docx
@@ -1,6 +1,6 @@
 
 <file path=word/document.xml><?xml version="1.0" encoding="utf-8"?>
-<w:document xmlns:wpc="http://schemas.microsoft.com/office/word/2010/wordprocessingCanvas" xmlns:cx="http://schemas.microsoft.com/office/drawing/2014/chartex" xmlns:cx1="http://schemas.microsoft.com/office/drawing/2015/9/8/chartex" xmlns:cx2="http://schemas.microsoft.com/office/drawing/2015/10/21/chartex" xmlns:cx3="http://schemas.microsoft.com/office/drawing/2016/5/9/chartex" xmlns:cx4="http://schemas.microsoft.com/office/drawing/2016/5/10/chartex" xmlns:cx5="http://schemas.microsoft.com/office/drawing/2016/5/11/chartex" xmlns:cx6="http://schemas.microsoft.com/office/drawing/2016/5/12/chartex" xmlns:cx7="http://schemas.microsoft.com/office/drawing/2016/5/13/chartex" xmlns:cx8="http://schemas.microsoft.com/office/drawing/2016/5/14/chartex" xmlns:mc="http://schemas.openxmlformats.org/markup-compatibility/2006" xmlns:aink="http://schemas.microsoft.com/office/drawing/2016/ink" xmlns:am3d="http://schemas.microsoft.com/office/drawing/2017/model3d" xmlns:o="urn:schemas-microsoft-com:office:office" xmlns:oel="http://schemas.microsoft.com/office/2019/extlst" xmlns:r="http://schemas.openxmlformats.org/officeDocument/2006/relationships" xmlns:m="http://schemas.openxmlformats.org/officeDocument/2006/math" xmlns:v="urn:schemas-microsoft-com:vml" xmlns:wp14="http://schemas.microsoft.com/office/word/2010/wordprocessingDrawing" xmlns:wp="http://schemas.openxmlformats.org/drawingml/2006/wordprocessingDrawing" xmlns:w10="urn:schemas-microsoft-com:office:word" xmlns:w="http://schemas.openxmlformats.org/wordprocessingml/2006/main" xmlns:w14="http://schemas.microsoft.com/office/word/2010/wordml" xmlns:w15="http://schemas.microsoft.com/office/word/2012/wordml" xmlns:w16cex="http://schemas.microsoft.com/office/word/2018/wordml/cex" xmlns:w16cid="http://schemas.microsoft.com/office/word/2016/wordml/cid" xmlns:w16="http://schemas.microsoft.com/office/word/2018/wordml" xmlns:w16sdtdh="http://schemas.microsoft.com/office/word/2020/wordml/sdtdatahash" xmlns:w16se="http://schemas.microsoft.com/office/word/2015/wordml/symex" xmlns:wpg="http://schemas.microsoft.com/office/word/2010/wordprocessingGroup" xmlns:wpi="http://schemas.microsoft.com/office/word/2010/wordprocessingInk" xmlns:wne="http://schemas.microsoft.com/office/word/2006/wordml" xmlns:wps="http://schemas.microsoft.com/office/word/2010/wordprocessingShape" mc:Ignorable="w14 w15 w16se w16cid w16 w16cex w16sdtdh wp14">
+<w:document xmlns:wpc="http://schemas.microsoft.com/office/word/2010/wordprocessingCanvas" xmlns:cx="http://schemas.microsoft.com/office/drawing/2014/chartex" xmlns:cx1="http://schemas.microsoft.com/office/drawing/2015/9/8/chartex" xmlns:cx2="http://schemas.microsoft.com/office/drawing/2015/10/21/chartex" xmlns:cx3="http://schemas.microsoft.com/office/drawing/2016/5/9/chartex" xmlns:cx4="http://schemas.microsoft.com/office/drawing/2016/5/10/chartex" xmlns:cx5="http://schemas.microsoft.com/office/drawing/2016/5/11/chartex" xmlns:cx6="http://schemas.microsoft.com/office/drawing/2016/5/12/chartex" xmlns:cx7="http://schemas.microsoft.com/office/drawing/2016/5/13/chartex" xmlns:cx8="http://schemas.microsoft.com/office/drawing/2016/5/14/chartex" xmlns:mc="http://schemas.openxmlformats.org/markup-compatibility/2006" xmlns:aink="http://schemas.microsoft.com/office/drawing/2016/ink" xmlns:am3d="http://schemas.microsoft.com/office/drawing/2017/model3d" xmlns:o="urn:schemas-microsoft-com:office:office" xmlns:oel="http://schemas.microsoft.com/office/2019/extlst" xmlns:r="http://schemas.openxmlformats.org/officeDocument/2006/relationships" xmlns:m="http://schemas.openxmlformats.org/officeDocument/2006/math" xmlns:v="urn:schemas-microsoft-com:vml" xmlns:wp14="http://schemas.microsoft.com/office/word/2010/wordprocessingDrawing" xmlns:wp="http://schemas.openxmlformats.org/drawingml/2006/wordprocessingDrawing" xmlns:w10="urn:schemas-microsoft-com:office:word" xmlns:w="http://schemas.openxmlformats.org/wordprocessingml/2006/main" xmlns:w14="http://schemas.microsoft.com/office/word/2010/wordml" xmlns:w15="http://schemas.microsoft.com/office/word/2012/wordml" xmlns:w16cex="http://schemas.microsoft.com/office/word/2018/wordml/cex" xmlns:w16cid="http://schemas.microsoft.com/office/word/2016/wordml/cid" xmlns:w16="http://schemas.microsoft.com/office/word/2018/wordml" xmlns:w16du="http://schemas.microsoft.com/office/word/2023/wordml/word16du" xmlns:w16sdtdh="http://schemas.microsoft.com/office/word/2020/wordml/sdtdatahash" xmlns:w16se="http://schemas.microsoft.com/office/word/2015/wordml/symex" xmlns:wpg="http://schemas.microsoft.com/office/word/2010/wordprocessingGroup" xmlns:wpi="http://schemas.microsoft.com/office/word/2010/wordprocessingInk" xmlns:wne="http://schemas.microsoft.com/office/word/2006/wordml" xmlns:wps="http://schemas.microsoft.com/office/word/2010/wordprocessingShape" mc:Ignorable="w14 w15 w16se w16cid w16 w16cex w16sdtdh w16du wp14">
   <w:body>
     <w:p>
       <w:pPr>
@@ -324,7 +324,27 @@
           <w:bCs/>
           <w:lang w:val="en-US"/>
         </w:rPr>
-        <w:t xml:space="preserve">Do not assume things, make sure you’re sure. </w:t>
+        <w:t xml:space="preserve">Do not assume things, make </w:t>
+      </w:r>
+      <w:proofErr w:type="gramStart"/>
+      <w:r>
+        <w:rPr>
+          <w:rFonts w:ascii="Calibri" w:eastAsia="Calibri" w:hAnsi="Calibri" w:cs="Calibri"/>
+          <w:b/>
+          <w:bCs/>
+          <w:lang w:val="en-US"/>
+        </w:rPr>
+        <w:t>sure</w:t>
+      </w:r>
+      <w:proofErr w:type="gramEnd"/>
+      <w:r>
+        <w:rPr>
+          <w:rFonts w:ascii="Calibri" w:eastAsia="Calibri" w:hAnsi="Calibri" w:cs="Calibri"/>
+          <w:b/>
+          <w:bCs/>
+          <w:lang w:val="en-US"/>
+        </w:rPr>
+        <w:t xml:space="preserve"> you’re sure. </w:t>
       </w:r>
     </w:p>
     <w:p>
@@ -552,6 +572,131 @@
                 <w:lang w:val="en-US"/>
               </w:rPr>
               <w:t>Major</w:t>
+            </w:r>
+          </w:p>
+        </w:tc>
+      </w:tr>
+      <w:tr>
+        <w:tc>
+          <w:tcPr>
+            <w:cnfStyle w:val="001000000000" w:firstRow="0" w:lastRow="0" w:firstColumn="1" w:lastColumn="0" w:oddVBand="0" w:evenVBand="0" w:oddHBand="0" w:evenHBand="0" w:firstRowFirstColumn="0" w:firstRowLastColumn="0" w:lastRowFirstColumn="0" w:lastRowLastColumn="0"/>
+            <w:tcW w:w="8188" w:type="dxa"/>
+          </w:tcPr>
+          <w:p>
+            <w:pPr>
+              <w:rPr>
+                <w:lang w:val="en-US"/>
+              </w:rPr>
+            </w:pPr>
+            <w:r>
+              <w:rPr>
+                <w:lang w:val="en-US"/>
+              </w:rPr>
+              <w:t xml:space="preserve">Finian </w:t>
+            </w:r>
+            <w:proofErr w:type="spellStart"/>
+            <w:r>
+              <w:rPr>
+                <w:lang w:val="en-US"/>
+              </w:rPr>
+              <w:t>Horrie</w:t>
+            </w:r>
+            <w:proofErr w:type="spellEnd"/>
+          </w:p>
+        </w:tc>
+        <w:tc>
+          <w:tcPr>
+            <w:tcW w:w="1024" w:type="dxa"/>
+          </w:tcPr>
+          <w:p>
+            <w:pPr>
+              <w:cnfStyle w:val="000000000000" w:firstRow="0" w:lastRow="0" w:firstColumn="0" w:lastColumn="0" w:oddVBand="0" w:evenVBand="0" w:oddHBand="0" w:evenHBand="0" w:firstRowFirstColumn="0" w:firstRowLastColumn="0" w:lastRowFirstColumn="0" w:lastRowLastColumn="0"/>
+              <w:rPr>
+                <w:lang w:val="en-US"/>
+              </w:rPr>
+            </w:pPr>
+            <w:r>
+              <w:rPr>
+                <w:lang w:val="en-US"/>
+              </w:rPr>
+              <w:t>GD</w:t>
+            </w:r>
+          </w:p>
+        </w:tc>
+      </w:tr>
+      <w:tr>
+        <w:tc>
+          <w:tcPr>
+            <w:cnfStyle w:val="001000000000" w:firstRow="0" w:lastRow="0" w:firstColumn="1" w:lastColumn="0" w:oddVBand="0" w:evenVBand="0" w:oddHBand="0" w:evenHBand="0" w:firstRowFirstColumn="0" w:firstRowLastColumn="0" w:lastRowFirstColumn="0" w:lastRowLastColumn="0"/>
+            <w:tcW w:w="8188" w:type="dxa"/>
+          </w:tcPr>
+          <w:p>
+            <w:pPr>
+              <w:rPr>
+                <w:lang w:val="en-US"/>
+              </w:rPr>
+            </w:pPr>
+            <w:r>
+              <w:rPr>
+                <w:lang w:val="en-US"/>
+              </w:rPr>
+              <w:t>Mikail Kahya</w:t>
+            </w:r>
+          </w:p>
+        </w:tc>
+        <w:tc>
+          <w:tcPr>
+            <w:tcW w:w="1024" w:type="dxa"/>
+          </w:tcPr>
+          <w:p>
+            <w:pPr>
+              <w:cnfStyle w:val="000000000000" w:firstRow="0" w:lastRow="0" w:firstColumn="0" w:lastColumn="0" w:oddVBand="0" w:evenVBand="0" w:oddHBand="0" w:evenHBand="0" w:firstRowFirstColumn="0" w:firstRowLastColumn="0" w:lastRowFirstColumn="0" w:lastRowLastColumn="0"/>
+              <w:rPr>
+                <w:lang w:val="en-US"/>
+              </w:rPr>
+            </w:pPr>
+            <w:r>
+              <w:rPr>
+                <w:lang w:val="en-US"/>
+              </w:rPr>
+              <w:t>GD</w:t>
+            </w:r>
+          </w:p>
+        </w:tc>
+      </w:tr>
+      <w:tr>
+        <w:tc>
+          <w:tcPr>
+            <w:cnfStyle w:val="001000000000" w:firstRow="0" w:lastRow="0" w:firstColumn="1" w:lastColumn="0" w:oddVBand="0" w:evenVBand="0" w:oddHBand="0" w:evenHBand="0" w:firstRowFirstColumn="0" w:firstRowLastColumn="0" w:lastRowFirstColumn="0" w:lastRowLastColumn="0"/>
+            <w:tcW w:w="8188" w:type="dxa"/>
+          </w:tcPr>
+          <w:p>
+            <w:pPr>
+              <w:rPr>
+                <w:lang w:val="en-US"/>
+              </w:rPr>
+            </w:pPr>
+            <w:r>
+              <w:t>Artjoms Horosilovs</w:t>
+            </w:r>
+          </w:p>
+        </w:tc>
+        <w:tc>
+          <w:tcPr>
+            <w:tcW w:w="1024" w:type="dxa"/>
+          </w:tcPr>
+          <w:p>
+            <w:pPr>
+              <w:cnfStyle w:val="000000000000" w:firstRow="0" w:lastRow="0" w:firstColumn="0" w:lastColumn="0" w:oddVBand="0" w:evenVBand="0" w:oddHBand="0" w:evenHBand="0" w:firstRowFirstColumn="0" w:firstRowLastColumn="0" w:lastRowFirstColumn="0" w:lastRowLastColumn="0"/>
+              <w:rPr>
+                <w:lang w:val="en-US"/>
+              </w:rPr>
+            </w:pPr>
+            <w:r>
+              <w:rPr>
+                <w:lang w:val="en-US"/>
+              </w:rPr>
+              <w:t>GGP</w:t>
             </w:r>
           </w:p>
         </w:tc>
@@ -640,90 +785,6 @@
           </w:p>
         </w:tc>
       </w:tr>
-      <w:tr>
-        <w:tc>
-          <w:tcPr>
-            <w:cnfStyle w:val="001000000000" w:firstRow="0" w:lastRow="0" w:firstColumn="1" w:lastColumn="0" w:oddVBand="0" w:evenVBand="0" w:oddHBand="0" w:evenHBand="0" w:firstRowFirstColumn="0" w:firstRowLastColumn="0" w:lastRowFirstColumn="0" w:lastRowLastColumn="0"/>
-            <w:tcW w:w="8188" w:type="dxa"/>
-          </w:tcPr>
-          <w:p>
-            <w:pPr>
-              <w:rPr>
-                <w:lang w:val="en-US"/>
-              </w:rPr>
-            </w:pPr>
-          </w:p>
-        </w:tc>
-        <w:tc>
-          <w:tcPr>
-            <w:tcW w:w="1024" w:type="dxa"/>
-          </w:tcPr>
-          <w:p>
-            <w:pPr>
-              <w:cnfStyle w:val="000000000000" w:firstRow="0" w:lastRow="0" w:firstColumn="0" w:lastColumn="0" w:oddVBand="0" w:evenVBand="0" w:oddHBand="0" w:evenHBand="0" w:firstRowFirstColumn="0" w:firstRowLastColumn="0" w:lastRowFirstColumn="0" w:lastRowLastColumn="0"/>
-              <w:rPr>
-                <w:lang w:val="en-US"/>
-              </w:rPr>
-            </w:pPr>
-          </w:p>
-        </w:tc>
-      </w:tr>
-      <w:tr>
-        <w:tc>
-          <w:tcPr>
-            <w:cnfStyle w:val="001000000000" w:firstRow="0" w:lastRow="0" w:firstColumn="1" w:lastColumn="0" w:oddVBand="0" w:evenVBand="0" w:oddHBand="0" w:evenHBand="0" w:firstRowFirstColumn="0" w:firstRowLastColumn="0" w:lastRowFirstColumn="0" w:lastRowLastColumn="0"/>
-            <w:tcW w:w="8188" w:type="dxa"/>
-          </w:tcPr>
-          <w:p>
-            <w:pPr>
-              <w:rPr>
-                <w:lang w:val="en-US"/>
-              </w:rPr>
-            </w:pPr>
-          </w:p>
-        </w:tc>
-        <w:tc>
-          <w:tcPr>
-            <w:tcW w:w="1024" w:type="dxa"/>
-          </w:tcPr>
-          <w:p>
-            <w:pPr>
-              <w:cnfStyle w:val="000000000000" w:firstRow="0" w:lastRow="0" w:firstColumn="0" w:lastColumn="0" w:oddVBand="0" w:evenVBand="0" w:oddHBand="0" w:evenHBand="0" w:firstRowFirstColumn="0" w:firstRowLastColumn="0" w:lastRowFirstColumn="0" w:lastRowLastColumn="0"/>
-              <w:rPr>
-                <w:lang w:val="en-US"/>
-              </w:rPr>
-            </w:pPr>
-          </w:p>
-        </w:tc>
-      </w:tr>
-      <w:tr>
-        <w:tc>
-          <w:tcPr>
-            <w:cnfStyle w:val="001000000000" w:firstRow="0" w:lastRow="0" w:firstColumn="1" w:lastColumn="0" w:oddVBand="0" w:evenVBand="0" w:oddHBand="0" w:evenHBand="0" w:firstRowFirstColumn="0" w:firstRowLastColumn="0" w:lastRowFirstColumn="0" w:lastRowLastColumn="0"/>
-            <w:tcW w:w="8188" w:type="dxa"/>
-          </w:tcPr>
-          <w:p>
-            <w:pPr>
-              <w:rPr>
-                <w:lang w:val="en-US"/>
-              </w:rPr>
-            </w:pPr>
-          </w:p>
-        </w:tc>
-        <w:tc>
-          <w:tcPr>
-            <w:tcW w:w="1024" w:type="dxa"/>
-          </w:tcPr>
-          <w:p>
-            <w:pPr>
-              <w:cnfStyle w:val="000000000000" w:firstRow="0" w:lastRow="0" w:firstColumn="0" w:lastColumn="0" w:oddVBand="0" w:evenVBand="0" w:oddHBand="0" w:evenHBand="0" w:firstRowFirstColumn="0" w:firstRowLastColumn="0" w:lastRowFirstColumn="0" w:lastRowLastColumn="0"/>
-              <w:rPr>
-                <w:lang w:val="en-US"/>
-              </w:rPr>
-            </w:pPr>
-          </w:p>
-        </w:tc>
-      </w:tr>
     </w:tbl>
     <w:p>
       <w:pPr>
@@ -834,6 +895,12 @@
                 <w:lang w:val="en-US"/>
               </w:rPr>
             </w:pPr>
+            <w:r>
+              <w:rPr>
+                <w:lang w:val="en-US"/>
+              </w:rPr>
+              <w:t>Wave-based survival FPS</w:t>
+            </w:r>
           </w:p>
         </w:tc>
       </w:tr>
@@ -910,6 +977,330 @@
         <w:rPr>
           <w:lang w:val="en-US"/>
         </w:rPr>
+        <w:t>[Name] is a wave-based survival FPS game inspired b</w:t>
+      </w:r>
+      <w:r>
+        <w:rPr>
+          <w:lang w:val="en-US"/>
+        </w:rPr>
+        <w:t xml:space="preserve">y Killing Floor, Call of Duty zombies, Left 4 Dead, and Warhammer </w:t>
+      </w:r>
+      <w:proofErr w:type="spellStart"/>
+      <w:r>
+        <w:rPr>
+          <w:lang w:val="en-US"/>
+        </w:rPr>
+        <w:t>Vermintide</w:t>
+      </w:r>
+      <w:proofErr w:type="spellEnd"/>
+      <w:r>
+        <w:rPr>
+          <w:lang w:val="en-US"/>
+        </w:rPr>
+        <w:t>. The player starts every game with the base equipment, throughout every round they gain more resources to upgrade their build to survive as long as they can. Every wave the enemies become tougher</w:t>
+      </w:r>
+      <w:r>
+        <w:rPr>
+          <w:lang w:val="en-US"/>
+        </w:rPr>
+        <w:t>. These waves lead up to mini-boss encounters that become more frequent and difficult as the waves progress.</w:t>
+      </w:r>
+    </w:p>
+    <w:p>
+      <w:pPr>
+        <w:rPr>
+          <w:lang w:val="en-US"/>
+        </w:rPr>
+      </w:pPr>
+      <w:r>
+        <w:rPr>
+          <w:lang w:val="en-US"/>
+        </w:rPr>
+        <w:t xml:space="preserve">Enemies consist out of humans turned to monster through an affliction named the </w:t>
+      </w:r>
+      <w:proofErr w:type="spellStart"/>
+      <w:r>
+        <w:rPr>
+          <w:lang w:val="en-US"/>
+        </w:rPr>
+        <w:t>Shiflix</w:t>
+      </w:r>
+      <w:proofErr w:type="spellEnd"/>
+      <w:r>
+        <w:rPr>
+          <w:lang w:val="en-US"/>
+        </w:rPr>
+        <w:t xml:space="preserve">. The player is afflicted with this virus but controls the </w:t>
+      </w:r>
+      <w:proofErr w:type="spellStart"/>
+      <w:r>
+        <w:rPr>
+          <w:lang w:val="en-US"/>
+        </w:rPr>
+        <w:t>monsterification</w:t>
+      </w:r>
+      <w:proofErr w:type="spellEnd"/>
+      <w:r>
+        <w:rPr>
+          <w:lang w:val="en-US"/>
+        </w:rPr>
+        <w:t xml:space="preserve">. </w:t>
+      </w:r>
+      <w:proofErr w:type="gramStart"/>
+      <w:r>
+        <w:rPr>
+          <w:lang w:val="en-US"/>
+        </w:rPr>
+        <w:t>They however</w:t>
+      </w:r>
+      <w:proofErr w:type="gramEnd"/>
+      <w:r>
+        <w:rPr>
+          <w:lang w:val="en-US"/>
+        </w:rPr>
+        <w:t xml:space="preserve"> need to use the body parts of other monsters to become stronger. Slicing off specific body parts of a monster grants you their specific abilities. These can be upgraded further with more body parts turned to currency. The player will get the equipment on the first </w:t>
+      </w:r>
+      <w:r>
+        <w:rPr>
+          <w:lang w:val="en-US"/>
+        </w:rPr>
+        <w:t xml:space="preserve">dismemberment, if picked up in time as body parts decay quickly when not in contact with a host of the </w:t>
+      </w:r>
+      <w:proofErr w:type="spellStart"/>
+      <w:r>
+        <w:rPr>
+          <w:lang w:val="en-US"/>
+        </w:rPr>
+        <w:t>Shiflix</w:t>
+      </w:r>
+      <w:proofErr w:type="spellEnd"/>
+      <w:r>
+        <w:rPr>
+          <w:lang w:val="en-US"/>
+        </w:rPr>
+        <w:t xml:space="preserve"> virus. Monsters will have either have an arm, a leg, and or head available to be dismembered and used.</w:t>
+      </w:r>
+      <w:r>
+        <w:rPr>
+          <w:lang w:val="en-US"/>
+        </w:rPr>
+        <w:br/>
+        <w:t>Some variants of the monsters will include:</w:t>
+      </w:r>
+      <w:r>
+        <w:rPr>
+          <w:lang w:val="en-US"/>
+        </w:rPr>
+        <w:br/>
+        <w:t>The common imp</w:t>
+      </w:r>
+      <w:r>
+        <w:rPr>
+          <w:lang w:val="en-US"/>
+        </w:rPr>
+        <w:t>:</w:t>
+      </w:r>
+      <w:r>
+        <w:rPr>
+          <w:lang w:val="en-US"/>
+        </w:rPr>
+        <w:t xml:space="preserve"> small but</w:t>
+      </w:r>
+      <w:r>
+        <w:rPr>
+          <w:lang w:val="en-US"/>
+        </w:rPr>
+        <w:t xml:space="preserve"> it</w:t>
+      </w:r>
+      <w:r>
+        <w:rPr>
+          <w:lang w:val="en-US"/>
+        </w:rPr>
+        <w:t xml:space="preserve"> has sharp claws. Easily dealt with but always in a group. </w:t>
+      </w:r>
+      <w:r>
+        <w:rPr>
+          <w:lang w:val="en-US"/>
+        </w:rPr>
+        <w:br/>
+        <w:t xml:space="preserve">The </w:t>
+      </w:r>
+      <w:r>
+        <w:rPr>
+          <w:lang w:val="en-US"/>
+        </w:rPr>
+        <w:t>blob:</w:t>
+      </w:r>
+      <w:r>
+        <w:rPr>
+          <w:lang w:val="en-US"/>
+        </w:rPr>
+        <w:t xml:space="preserve"> </w:t>
+      </w:r>
+      <w:r>
+        <w:rPr>
+          <w:lang w:val="en-US"/>
+        </w:rPr>
+        <w:t>slow but</w:t>
+      </w:r>
+      <w:r>
+        <w:rPr>
+          <w:lang w:val="en-US"/>
+        </w:rPr>
+        <w:t xml:space="preserve"> it</w:t>
+      </w:r>
+      <w:r>
+        <w:rPr>
+          <w:lang w:val="en-US"/>
+        </w:rPr>
+        <w:t xml:space="preserve"> has a lot of mass that they can grow at will to a limit.</w:t>
+      </w:r>
+      <w:r>
+        <w:rPr>
+          <w:lang w:val="en-US"/>
+        </w:rPr>
+        <w:br/>
+        <w:t xml:space="preserve">The </w:t>
+      </w:r>
+      <w:r>
+        <w:rPr>
+          <w:lang w:val="en-US"/>
+        </w:rPr>
+        <w:t>brute: your</w:t>
+      </w:r>
+      <w:r>
+        <w:rPr>
+          <w:lang w:val="en-US"/>
+        </w:rPr>
+        <w:t xml:space="preserve"> standard strong charging enemy that stomps the ground. The brute works </w:t>
+      </w:r>
+      <w:r>
+        <w:rPr>
+          <w:lang w:val="en-US"/>
+        </w:rPr>
+        <w:t xml:space="preserve">off </w:t>
+      </w:r>
+      <w:r>
+        <w:rPr>
+          <w:lang w:val="en-US"/>
+        </w:rPr>
+        <w:t xml:space="preserve">vibrations </w:t>
+      </w:r>
+      <w:r>
+        <w:rPr>
+          <w:lang w:val="en-US"/>
+        </w:rPr>
+        <w:t>as they have lost their head in the transformation.</w:t>
+      </w:r>
+      <w:r>
+        <w:rPr>
+          <w:lang w:val="en-US"/>
+        </w:rPr>
+        <w:br/>
+        <w:t>……</w:t>
+      </w:r>
+    </w:p>
+    <w:p>
+      <w:pPr>
+        <w:rPr>
+          <w:lang w:val="en-US"/>
+        </w:rPr>
+      </w:pPr>
+      <w:r>
+        <w:rPr>
+          <w:lang w:val="en-US"/>
+        </w:rPr>
+        <w:t>The player can change their equipment between every wave. Their equipment consists of 5 abilities, 2 arms, 2 legs, and 1 head. The head is always a passive ability while the other 4 are active abilities.</w:t>
+      </w:r>
+      <w:r>
+        <w:rPr>
+          <w:lang w:val="en-US"/>
+        </w:rPr>
+        <w:t xml:space="preserve"> When a monster body part is found, the other drops of that same body part will be used as currency to upgrade and change the ability. An example of this is </w:t>
+      </w:r>
+      <w:r>
+        <w:rPr>
+          <w:lang w:val="en-US"/>
+        </w:rPr>
+        <w:t>the claws of an imp turning to one slower but harder hitting blade.</w:t>
+      </w:r>
+      <w:r>
+        <w:rPr>
+          <w:lang w:val="en-US"/>
+        </w:rPr>
+        <w:t xml:space="preserve"> Every monster part has their challenges the player can perform </w:t>
+      </w:r>
+      <w:r>
+        <w:rPr>
+          <w:lang w:val="en-US"/>
+        </w:rPr>
+        <w:t>to increase the damage output or cooldown of that ability.  The upgrade station to do all of this is only available at the down time between rounds and will suspend the duration between rounds for a bit longer before the next round starts. If you are still in the station while the round starts, you will be forcefully removed from it and the round starts officially.</w:t>
+      </w:r>
+    </w:p>
+    <w:p>
+      <w:pPr>
+        <w:rPr>
+          <w:lang w:val="en-US"/>
+        </w:rPr>
+      </w:pPr>
+      <w:proofErr w:type="gramStart"/>
+      <w:r>
+        <w:rPr>
+          <w:lang w:val="en-US"/>
+        </w:rPr>
+        <w:t>The</w:t>
+      </w:r>
+      <w:proofErr w:type="gramEnd"/>
+      <w:r>
+        <w:rPr>
+          <w:lang w:val="en-US"/>
+        </w:rPr>
+        <w:t xml:space="preserve"> map will be a few zones big with corridors leading between them. We are taking heavy inspiration of Killing Floor and Warhammer for this. The map will have events happening every few waves which are scripted.</w:t>
+      </w:r>
+      <w:r>
+        <w:rPr>
+          <w:lang w:val="en-US"/>
+        </w:rPr>
+        <w:t xml:space="preserve"> </w:t>
+      </w:r>
+      <w:r>
+        <w:rPr>
+          <w:lang w:val="en-US"/>
+        </w:rPr>
+        <w:t xml:space="preserve">These events can be from a building burning </w:t>
+      </w:r>
+      <w:proofErr w:type="gramStart"/>
+      <w:r>
+        <w:rPr>
+          <w:lang w:val="en-US"/>
+        </w:rPr>
+        <w:t>down</w:t>
+      </w:r>
+      <w:proofErr w:type="gramEnd"/>
+      <w:r>
+        <w:rPr>
+          <w:lang w:val="en-US"/>
+        </w:rPr>
+        <w:t xml:space="preserve"> closing of an entrance, to the brute bursting through a wall opening a new zone. This keeps the player moving between areas or restricting them to one area for a difficult battle. Monsters can enter from specific entry points on the map like a gated fence, a broken hole in a building, a burry hole in the ground, </w:t>
+      </w:r>
+      <w:proofErr w:type="spellStart"/>
+      <w:r>
+        <w:rPr>
+          <w:lang w:val="en-US"/>
+        </w:rPr>
+        <w:t>etc</w:t>
+      </w:r>
+      <w:proofErr w:type="spellEnd"/>
+      <w:r>
+        <w:rPr>
+          <w:lang w:val="en-US"/>
+        </w:rPr>
+        <w:t>…</w:t>
+      </w:r>
+      <w:r>
+        <w:rPr>
+          <w:lang w:val="en-US"/>
+        </w:rPr>
         <w:br w:type="page"/>
       </w:r>
     </w:p>
@@ -959,6 +1350,89 @@
           <w:lang w:val="en-US"/>
         </w:rPr>
       </w:pPr>
+      <w:r>
+        <w:rPr>
+          <w:lang w:val="en-US"/>
+        </w:rPr>
+        <w:t>We want to create a game that is fun to play for extended periods of time. We always liked these games</w:t>
+      </w:r>
+      <w:r>
+        <w:rPr>
+          <w:lang w:val="en-US"/>
+        </w:rPr>
+        <w:t xml:space="preserve"> and wanted to start the process of creating one with our ideas.</w:t>
+      </w:r>
+      <w:r>
+        <w:rPr>
+          <w:lang w:val="en-US"/>
+        </w:rPr>
+        <w:t xml:space="preserve"> There is a wide community out there that play Call of Duty zombies and make mods for these games, but a new experience is what is needed. Taking inspiration and creating an own identity is the result.</w:t>
+      </w:r>
+    </w:p>
+    <w:p>
+      <w:pPr>
+        <w:rPr>
+          <w:lang w:val="en-US"/>
+        </w:rPr>
+      </w:pPr>
+      <w:r>
+        <w:rPr>
+          <w:lang w:val="en-US"/>
+        </w:rPr>
+        <w:t>The m</w:t>
+      </w:r>
+      <w:proofErr w:type="spellStart"/>
+      <w:r>
+        <w:rPr>
+          <w:lang w:val="en-US"/>
+        </w:rPr>
+        <w:t>onsterification</w:t>
+      </w:r>
+      <w:proofErr w:type="spellEnd"/>
+      <w:r>
+        <w:rPr>
+          <w:lang w:val="en-US"/>
+        </w:rPr>
+        <w:t xml:space="preserve"> came from an old idea and stuck because it was a very interesting concept for lore and gameplay aspects.</w:t>
+      </w:r>
+    </w:p>
+    <w:p>
+      <w:pPr>
+        <w:rPr>
+          <w:lang w:val="en-US"/>
+        </w:rPr>
+      </w:pPr>
+      <w:r>
+        <w:rPr>
+          <w:lang w:val="en-US"/>
+        </w:rPr>
+        <w:t>We want the game to make you feel like you can always lose if you don’t pay attention. You are a powerhouse able to fight an army of creatures, but that is because you are wary and smart about your moves. You need to feel like you are strong, but never feel like there is no challenge.</w:t>
+      </w:r>
+    </w:p>
+    <w:p>
+      <w:pPr>
+        <w:rPr>
+          <w:lang w:val="en-US"/>
+        </w:rPr>
+      </w:pPr>
+      <w:r>
+        <w:rPr>
+          <w:lang w:val="en-US"/>
+        </w:rPr>
+        <w:t xml:space="preserve">The scale of the game for this project would be at most 5 enemies, with some of those enemies having only one ability to keep the workload small. It is scalable and can always be extended if the project allows that. The map will consist of 3 zones that will have corridors linking them to each other. These corridors will be blocked </w:t>
+      </w:r>
+      <w:r>
+        <w:rPr>
+          <w:lang w:val="en-US"/>
+        </w:rPr>
+        <w:t>sometimes,</w:t>
+      </w:r>
+      <w:r>
+        <w:rPr>
+          <w:lang w:val="en-US"/>
+        </w:rPr>
+        <w:t xml:space="preserve"> creating a more dynamic map.</w:t>
+      </w:r>
     </w:p>
     <w:p>
       <w:pPr>
@@ -971,7 +1445,21 @@
         <w:rPr>
           <w:lang w:val="en-US"/>
         </w:rPr>
-        <w:t>What are your plans with the project once it is done?</w:t>
+        <w:t xml:space="preserve">What are your plans </w:t>
+      </w:r>
+      <w:proofErr w:type="gramStart"/>
+      <w:r>
+        <w:rPr>
+          <w:lang w:val="en-US"/>
+        </w:rPr>
+        <w:t>with</w:t>
+      </w:r>
+      <w:proofErr w:type="gramEnd"/>
+      <w:r>
+        <w:rPr>
+          <w:lang w:val="en-US"/>
+        </w:rPr>
+        <w:t xml:space="preserve"> the project once it is done?</w:t>
       </w:r>
     </w:p>
     <w:p>
@@ -1045,6 +1533,49 @@
           <w:lang w:val="en-US"/>
         </w:rPr>
       </w:pPr>
+      <w:r>
+        <w:rPr>
+          <w:lang w:val="en-US"/>
+        </w:rPr>
+        <w:t xml:space="preserve">Once the project is done, it would be nice to expand further. The core system can be expanded further quite easily with the addition of extra monsters, new maps and even new minor mechanics specific to maps. For </w:t>
+      </w:r>
+      <w:r>
+        <w:rPr>
+          <w:lang w:val="en-US"/>
+        </w:rPr>
+        <w:t>example,</w:t>
+      </w:r>
+      <w:r>
+        <w:rPr>
+          <w:lang w:val="en-US"/>
+        </w:rPr>
+        <w:t xml:space="preserve"> environmental traps and such.</w:t>
+      </w:r>
+    </w:p>
+    <w:p>
+      <w:pPr>
+        <w:rPr>
+          <w:lang w:val="en-US"/>
+        </w:rPr>
+      </w:pPr>
+      <w:r>
+        <w:rPr>
+          <w:lang w:val="en-US"/>
+        </w:rPr>
+        <w:t xml:space="preserve">Releasing this on console would be nice but consoles make that process a bit more difficult. Releasing it on itch and steam is the first step. If the game </w:t>
+      </w:r>
+      <w:r>
+        <w:rPr>
+          <w:lang w:val="en-US"/>
+        </w:rPr>
+        <w:t>had</w:t>
+      </w:r>
+      <w:r>
+        <w:rPr>
+          <w:lang w:val="en-US"/>
+        </w:rPr>
+        <w:t xml:space="preserve"> an active audience on itch, the finished release would then be sold on steam for a lower price.</w:t>
+      </w:r>
     </w:p>
     <w:p>
       <w:pPr>
@@ -1106,6 +1637,38 @@
           <w:lang w:val="en-US"/>
         </w:rPr>
       </w:pPr>
+      <w:r>
+        <w:rPr>
+          <w:lang w:val="en-US"/>
+        </w:rPr>
+        <w:t>The game will be made in Unreal Engine with modeling being done in Maya. If we can’t find anyone to do animations for the game, we will need motion capture. The current members aren’t familiar with the process and as you use melee weapons predominantly, it is important to have some animations look good. Animations for leg abilities can be hidden with clever camera tricks, but both the arm abilities and enemies need to look scary, not goofy.</w:t>
+      </w:r>
+    </w:p>
+    <w:p>
+      <w:pPr>
+        <w:rPr>
+          <w:lang w:val="en-US"/>
+        </w:rPr>
+      </w:pPr>
+      <w:r>
+        <w:rPr>
+          <w:lang w:val="en-US"/>
+        </w:rPr>
+        <w:t>Sound will be mostly done through taking online sounds and remixing them to what we need using the free sounds websites.</w:t>
+      </w:r>
+    </w:p>
+    <w:p>
+      <w:pPr>
+        <w:rPr>
+          <w:lang w:val="en-US"/>
+        </w:rPr>
+      </w:pPr>
+      <w:r>
+        <w:rPr>
+          <w:lang w:val="en-US"/>
+        </w:rPr>
+        <w:t>For programmers, Rider is recommended to work in. Rider has great integration with Unreal Engine. This isn’t to say Microsoft Visual Studio does not have this, Rider has plugins to make working easier.</w:t>
+      </w:r>
     </w:p>
     <w:p>
       <w:pPr>
@@ -1125,8 +1688,17 @@
         <w:rPr>
           <w:lang w:val="en-US"/>
         </w:rPr>
-        <w:t>On what platform do you want to release</w:t>
-      </w:r>
+        <w:lastRenderedPageBreak/>
+        <w:t xml:space="preserve">On what platform do you want to </w:t>
+      </w:r>
+      <w:proofErr w:type="gramStart"/>
+      <w:r>
+        <w:rPr>
+          <w:lang w:val="en-US"/>
+        </w:rPr>
+        <w:t>release</w:t>
+      </w:r>
+      <w:proofErr w:type="gramEnd"/>
       <w:r>
         <w:rPr>
           <w:lang w:val="en-US"/>
@@ -1177,6 +1749,111 @@
           <w:lang w:val="en-US"/>
         </w:rPr>
       </w:pPr>
+      <w:r>
+        <w:rPr>
+          <w:lang w:val="en-US"/>
+        </w:rPr>
+        <w:t xml:space="preserve">The first and focused on release would be PC. </w:t>
+      </w:r>
+      <w:r>
+        <w:rPr>
+          <w:lang w:val="en-US"/>
+        </w:rPr>
+        <w:t>Extended platforms would be PlayStation and Xbox.</w:t>
+      </w:r>
+      <w:r>
+        <w:rPr>
+          <w:lang w:val="en-US"/>
+        </w:rPr>
+        <w:br/>
+        <w:t>Store fronts for this would be:</w:t>
+      </w:r>
+    </w:p>
+    <w:p>
+      <w:pPr>
+        <w:pStyle w:val="ListParagraph"/>
+        <w:numPr>
+          <w:ilvl w:val="0"/>
+          <w:numId w:val="2"/>
+        </w:numPr>
+        <w:rPr>
+          <w:i/>
+          <w:iCs/>
+          <w:lang w:val="en-US"/>
+        </w:rPr>
+      </w:pPr>
+      <w:r>
+        <w:rPr>
+          <w:lang w:val="en-US"/>
+        </w:rPr>
+        <w:t>I</w:t>
+      </w:r>
+      <w:r>
+        <w:rPr>
+          <w:lang w:val="en-US"/>
+        </w:rPr>
+        <w:t>tch during development, for test builds and demos</w:t>
+      </w:r>
+    </w:p>
+    <w:p>
+      <w:pPr>
+        <w:pStyle w:val="ListParagraph"/>
+        <w:numPr>
+          <w:ilvl w:val="0"/>
+          <w:numId w:val="2"/>
+        </w:numPr>
+        <w:rPr>
+          <w:i/>
+          <w:iCs/>
+          <w:lang w:val="en-US"/>
+        </w:rPr>
+      </w:pPr>
+      <w:r>
+        <w:rPr>
+          <w:lang w:val="en-US"/>
+        </w:rPr>
+        <w:t>Steam for the easy process of releasing games. This would be at a low price.</w:t>
+      </w:r>
+    </w:p>
+    <w:p>
+      <w:pPr>
+        <w:pStyle w:val="ListParagraph"/>
+        <w:numPr>
+          <w:ilvl w:val="0"/>
+          <w:numId w:val="2"/>
+        </w:numPr>
+        <w:rPr>
+          <w:i/>
+          <w:iCs/>
+          <w:lang w:val="en-US"/>
+        </w:rPr>
+      </w:pPr>
+      <w:r>
+        <w:rPr>
+          <w:lang w:val="en-US"/>
+        </w:rPr>
+        <w:t xml:space="preserve">Epic games store because epic games </w:t>
+      </w:r>
+      <w:proofErr w:type="gramStart"/>
+      <w:r>
+        <w:rPr>
+          <w:lang w:val="en-US"/>
+        </w:rPr>
+        <w:t>allows</w:t>
+      </w:r>
+      <w:proofErr w:type="gramEnd"/>
+      <w:r>
+        <w:rPr>
+          <w:lang w:val="en-US"/>
+        </w:rPr>
+        <w:t xml:space="preserve"> games made in Unreal Engine to be released on their store front quite easily without the </w:t>
+      </w:r>
+      <w:r>
+        <w:rPr>
+          <w:lang w:val="en-US"/>
+        </w:rPr>
+        <w:t>extra of them taking a cut.</w:t>
+      </w:r>
     </w:p>
     <w:p>
       <w:pPr>
@@ -1340,8 +2017,121 @@
 </file>
 
 <file path=word/numbering.xml><?xml version="1.0" encoding="utf-8"?>
-<w:numbering xmlns:wpc="http://schemas.microsoft.com/office/word/2010/wordprocessingCanvas" xmlns:cx="http://schemas.microsoft.com/office/drawing/2014/chartex" xmlns:cx1="http://schemas.microsoft.com/office/drawing/2015/9/8/chartex" xmlns:cx2="http://schemas.microsoft.com/office/drawing/2015/10/21/chartex" xmlns:cx3="http://schemas.microsoft.com/office/drawing/2016/5/9/chartex" xmlns:cx4="http://schemas.microsoft.com/office/drawing/2016/5/10/chartex" xmlns:cx5="http://schemas.microsoft.com/office/drawing/2016/5/11/chartex" xmlns:cx6="http://schemas.microsoft.com/office/drawing/2016/5/12/chartex" xmlns:cx7="http://schemas.microsoft.com/office/drawing/2016/5/13/chartex" xmlns:cx8="http://schemas.microsoft.com/office/drawing/2016/5/14/chartex" xmlns:mc="http://schemas.openxmlformats.org/markup-compatibility/2006" xmlns:aink="http://schemas.microsoft.com/office/drawing/2016/ink" xmlns:am3d="http://schemas.microsoft.com/office/drawing/2017/model3d" xmlns:o="urn:schemas-microsoft-com:office:office" xmlns:oel="http://schemas.microsoft.com/office/2019/extlst" xmlns:r="http://schemas.openxmlformats.org/officeDocument/2006/relationships" xmlns:m="http://schemas.openxmlformats.org/officeDocument/2006/math" xmlns:v="urn:schemas-microsoft-com:vml" xmlns:wp14="http://schemas.microsoft.com/office/word/2010/wordprocessingDrawing" xmlns:wp="http://schemas.openxmlformats.org/drawingml/2006/wordprocessingDrawing" xmlns:w10="urn:schemas-microsoft-com:office:word" xmlns:w="http://schemas.openxmlformats.org/wordprocessingml/2006/main" xmlns:w14="http://schemas.microsoft.com/office/word/2010/wordml" xmlns:w15="http://schemas.microsoft.com/office/word/2012/wordml" xmlns:w16cex="http://schemas.microsoft.com/office/word/2018/wordml/cex" xmlns:w16cid="http://schemas.microsoft.com/office/word/2016/wordml/cid" xmlns:w16="http://schemas.microsoft.com/office/word/2018/wordml" xmlns:w16sdtdh="http://schemas.microsoft.com/office/word/2020/wordml/sdtdatahash" xmlns:w16se="http://schemas.microsoft.com/office/word/2015/wordml/symex" xmlns:wpg="http://schemas.microsoft.com/office/word/2010/wordprocessingGroup" xmlns:wpi="http://schemas.microsoft.com/office/word/2010/wordprocessingInk" xmlns:wne="http://schemas.microsoft.com/office/word/2006/wordml" xmlns:wps="http://schemas.microsoft.com/office/word/2010/wordprocessingShape" mc:Ignorable="w14 w15 w16se w16cid w16 w16cex w16sdtdh wp14">
+<w:numbering xmlns:wpc="http://schemas.microsoft.com/office/word/2010/wordprocessingCanvas" xmlns:cx="http://schemas.microsoft.com/office/drawing/2014/chartex" xmlns:cx1="http://schemas.microsoft.com/office/drawing/2015/9/8/chartex" xmlns:cx2="http://schemas.microsoft.com/office/drawing/2015/10/21/chartex" xmlns:cx3="http://schemas.microsoft.com/office/drawing/2016/5/9/chartex" xmlns:cx4="http://schemas.microsoft.com/office/drawing/2016/5/10/chartex" xmlns:cx5="http://schemas.microsoft.com/office/drawing/2016/5/11/chartex" xmlns:cx6="http://schemas.microsoft.com/office/drawing/2016/5/12/chartex" xmlns:cx7="http://schemas.microsoft.com/office/drawing/2016/5/13/chartex" xmlns:cx8="http://schemas.microsoft.com/office/drawing/2016/5/14/chartex" xmlns:mc="http://schemas.openxmlformats.org/markup-compatibility/2006" xmlns:aink="http://schemas.microsoft.com/office/drawing/2016/ink" xmlns:am3d="http://schemas.microsoft.com/office/drawing/2017/model3d" xmlns:o="urn:schemas-microsoft-com:office:office" xmlns:oel="http://schemas.microsoft.com/office/2019/extlst" xmlns:r="http://schemas.openxmlformats.org/officeDocument/2006/relationships" xmlns:m="http://schemas.openxmlformats.org/officeDocument/2006/math" xmlns:v="urn:schemas-microsoft-com:vml" xmlns:wp14="http://schemas.microsoft.com/office/word/2010/wordprocessingDrawing" xmlns:wp="http://schemas.openxmlformats.org/drawingml/2006/wordprocessingDrawing" xmlns:w10="urn:schemas-microsoft-com:office:word" xmlns:w="http://schemas.openxmlformats.org/wordprocessingml/2006/main" xmlns:w14="http://schemas.microsoft.com/office/word/2010/wordml" xmlns:w15="http://schemas.microsoft.com/office/word/2012/wordml" xmlns:w16cex="http://schemas.microsoft.com/office/word/2018/wordml/cex" xmlns:w16cid="http://schemas.microsoft.com/office/word/2016/wordml/cid" xmlns:w16="http://schemas.microsoft.com/office/word/2018/wordml" xmlns:w16du="http://schemas.microsoft.com/office/word/2023/wordml/word16du" xmlns:w16sdtdh="http://schemas.microsoft.com/office/word/2020/wordml/sdtdatahash" xmlns:w16se="http://schemas.microsoft.com/office/word/2015/wordml/symex" xmlns:wpg="http://schemas.microsoft.com/office/word/2010/wordprocessingGroup" xmlns:wpi="http://schemas.microsoft.com/office/word/2010/wordprocessingInk" xmlns:wne="http://schemas.microsoft.com/office/word/2006/wordml" xmlns:wps="http://schemas.microsoft.com/office/word/2010/wordprocessingShape" mc:Ignorable="w14 w15 w16se w16cid w16 w16cex w16sdtdh w16du wp14">
   <w:abstractNum w:abstractNumId="0" w15:restartNumberingAfterBreak="0">
+    <w:nsid w:val="76235D85"/>
+    <w:multiLevelType w:val="hybridMultilevel"/>
+    <w:tmpl w:val="5510E1C2"/>
+    <w:lvl w:ilvl="0" w:tplc="EC0AF5F4">
+      <w:numFmt w:val="bullet"/>
+      <w:lvlText w:val="-"/>
+      <w:lvlJc w:val="left"/>
+      <w:pPr>
+        <w:ind w:left="720" w:hanging="360"/>
+      </w:pPr>
+      <w:rPr>
+        <w:rFonts w:ascii="Calibri" w:eastAsiaTheme="minorEastAsia" w:hAnsi="Calibri" w:cs="Calibri" w:hint="default"/>
+        <w:i w:val="0"/>
+      </w:rPr>
+    </w:lvl>
+    <w:lvl w:ilvl="1" w:tplc="04090003" w:tentative="1">
+      <w:start w:val="1"/>
+      <w:numFmt w:val="bullet"/>
+      <w:lvlText w:val="o"/>
+      <w:lvlJc w:val="left"/>
+      <w:pPr>
+        <w:ind w:left="1440" w:hanging="360"/>
+      </w:pPr>
+      <w:rPr>
+        <w:rFonts w:ascii="Courier New" w:hAnsi="Courier New" w:cs="Courier New" w:hint="default"/>
+      </w:rPr>
+    </w:lvl>
+    <w:lvl w:ilvl="2" w:tplc="04090005" w:tentative="1">
+      <w:start w:val="1"/>
+      <w:numFmt w:val="bullet"/>
+      <w:lvlText w:val=""/>
+      <w:lvlJc w:val="left"/>
+      <w:pPr>
+        <w:ind w:left="2160" w:hanging="360"/>
+      </w:pPr>
+      <w:rPr>
+        <w:rFonts w:ascii="Wingdings" w:hAnsi="Wingdings" w:hint="default"/>
+      </w:rPr>
+    </w:lvl>
+    <w:lvl w:ilvl="3" w:tplc="04090001" w:tentative="1">
+      <w:start w:val="1"/>
+      <w:numFmt w:val="bullet"/>
+      <w:lvlText w:val=""/>
+      <w:lvlJc w:val="left"/>
+      <w:pPr>
+        <w:ind w:left="2880" w:hanging="360"/>
+      </w:pPr>
+      <w:rPr>
+        <w:rFonts w:ascii="Symbol" w:hAnsi="Symbol" w:hint="default"/>
+      </w:rPr>
+    </w:lvl>
+    <w:lvl w:ilvl="4" w:tplc="04090003" w:tentative="1">
+      <w:start w:val="1"/>
+      <w:numFmt w:val="bullet"/>
+      <w:lvlText w:val="o"/>
+      <w:lvlJc w:val="left"/>
+      <w:pPr>
+        <w:ind w:left="3600" w:hanging="360"/>
+      </w:pPr>
+      <w:rPr>
+        <w:rFonts w:ascii="Courier New" w:hAnsi="Courier New" w:cs="Courier New" w:hint="default"/>
+      </w:rPr>
+    </w:lvl>
+    <w:lvl w:ilvl="5" w:tplc="04090005" w:tentative="1">
+      <w:start w:val="1"/>
+      <w:numFmt w:val="bullet"/>
+      <w:lvlText w:val=""/>
+      <w:lvlJc w:val="left"/>
+      <w:pPr>
+        <w:ind w:left="4320" w:hanging="360"/>
+      </w:pPr>
+      <w:rPr>
+        <w:rFonts w:ascii="Wingdings" w:hAnsi="Wingdings" w:hint="default"/>
+      </w:rPr>
+    </w:lvl>
+    <w:lvl w:ilvl="6" w:tplc="04090001" w:tentative="1">
+      <w:start w:val="1"/>
+      <w:numFmt w:val="bullet"/>
+      <w:lvlText w:val=""/>
+      <w:lvlJc w:val="left"/>
+      <w:pPr>
+        <w:ind w:left="5040" w:hanging="360"/>
+      </w:pPr>
+      <w:rPr>
+        <w:rFonts w:ascii="Symbol" w:hAnsi="Symbol" w:hint="default"/>
+      </w:rPr>
+    </w:lvl>
+    <w:lvl w:ilvl="7" w:tplc="04090003" w:tentative="1">
+      <w:start w:val="1"/>
+      <w:numFmt w:val="bullet"/>
+      <w:lvlText w:val="o"/>
+      <w:lvlJc w:val="left"/>
+      <w:pPr>
+        <w:ind w:left="5760" w:hanging="360"/>
+      </w:pPr>
+      <w:rPr>
+        <w:rFonts w:ascii="Courier New" w:hAnsi="Courier New" w:cs="Courier New" w:hint="default"/>
+      </w:rPr>
+    </w:lvl>
+    <w:lvl w:ilvl="8" w:tplc="04090005" w:tentative="1">
+      <w:start w:val="1"/>
+      <w:numFmt w:val="bullet"/>
+      <w:lvlText w:val=""/>
+      <w:lvlJc w:val="left"/>
+      <w:pPr>
+        <w:ind w:left="6480" w:hanging="360"/>
+      </w:pPr>
+      <w:rPr>
+        <w:rFonts w:ascii="Wingdings" w:hAnsi="Wingdings" w:hint="default"/>
+      </w:rPr>
+    </w:lvl>
+  </w:abstractNum>
+  <w:abstractNum w:abstractNumId="1" w15:restartNumberingAfterBreak="0">
     <w:nsid w:val="78C02D02"/>
     <w:multiLevelType w:val="hybridMultilevel"/>
     <w:tmpl w:val="B21ED938"/>
@@ -1455,13 +2245,16 @@
     </w:lvl>
   </w:abstractNum>
   <w:num w:numId="1" w16cid:durableId="730035896">
+    <w:abstractNumId w:val="1"/>
+  </w:num>
+  <w:num w:numId="2" w16cid:durableId="2143763405">
     <w:abstractNumId w:val="0"/>
   </w:num>
 </w:numbering>
 </file>
 
 <file path=word/styles.xml><?xml version="1.0" encoding="utf-8"?>
-<w:styles xmlns:mc="http://schemas.openxmlformats.org/markup-compatibility/2006" xmlns:r="http://schemas.openxmlformats.org/officeDocument/2006/relationships" xmlns:w="http://schemas.openxmlformats.org/wordprocessingml/2006/main" xmlns:w14="http://schemas.microsoft.com/office/word/2010/wordml" xmlns:w15="http://schemas.microsoft.com/office/word/2012/wordml" xmlns:w16cex="http://schemas.microsoft.com/office/word/2018/wordml/cex" xmlns:w16cid="http://schemas.microsoft.com/office/word/2016/wordml/cid" xmlns:w16="http://schemas.microsoft.com/office/word/2018/wordml" xmlns:w16sdtdh="http://schemas.microsoft.com/office/word/2020/wordml/sdtdatahash" xmlns:w16se="http://schemas.microsoft.com/office/word/2015/wordml/symex" mc:Ignorable="w14 w15 w16se w16cid w16 w16cex w16sdtdh">
+<w:styles xmlns:mc="http://schemas.openxmlformats.org/markup-compatibility/2006" xmlns:r="http://schemas.openxmlformats.org/officeDocument/2006/relationships" xmlns:w="http://schemas.openxmlformats.org/wordprocessingml/2006/main" xmlns:w14="http://schemas.microsoft.com/office/word/2010/wordml" xmlns:w15="http://schemas.microsoft.com/office/word/2012/wordml" xmlns:w16cex="http://schemas.microsoft.com/office/word/2018/wordml/cex" xmlns:w16cid="http://schemas.microsoft.com/office/word/2016/wordml/cid" xmlns:w16="http://schemas.microsoft.com/office/word/2018/wordml" xmlns:w16du="http://schemas.microsoft.com/office/word/2023/wordml/word16du" xmlns:w16sdtdh="http://schemas.microsoft.com/office/word/2020/wordml/sdtdatahash" xmlns:w16se="http://schemas.microsoft.com/office/word/2015/wordml/symex" mc:Ignorable="w14 w15 w16se w16cid w16 w16cex w16sdtdh w16du">
   <w:docDefaults>
     <w:rPrDefault>
       <w:rPr>

</xml_diff>

<commit_message>
update: filled in last two questions of proposal
</commit_message>
<xml_diff>
--- a/StudentGameProposal.docx
+++ b/StudentGameProposal.docx
@@ -10,6 +10,8 @@
           <w:lang w:val="en-US"/>
         </w:rPr>
       </w:pPr>
+      <w:bookmarkStart w:id="0" w:name="_Hlk172841508"/>
+      <w:bookmarkEnd w:id="0"/>
       <w:r>
         <w:rPr>
           <w:rFonts w:eastAsia="Calibri"/>
@@ -1379,14 +1381,14 @@
         <w:rPr>
           <w:lang w:val="en-US"/>
         </w:rPr>
-        <w:t>The m</w:t>
+        <w:t xml:space="preserve">The </w:t>
       </w:r>
       <w:proofErr w:type="spellStart"/>
       <w:r>
         <w:rPr>
           <w:lang w:val="en-US"/>
         </w:rPr>
-        <w:t>onsterification</w:t>
+        <w:t>monsterification</w:t>
       </w:r>
       <w:proofErr w:type="spellEnd"/>
       <w:r>
@@ -1919,10 +1921,43 @@
       <w:pPr>
         <w:rPr>
           <w:rFonts w:ascii="Calibri" w:eastAsia="Calibri" w:hAnsi="Calibri" w:cs="Calibri"/>
+          <w:bCs/>
+          <w:lang w:val="en-US"/>
+        </w:rPr>
+      </w:pPr>
+      <w:r>
+        <w:rPr>
+          <w:rFonts w:ascii="Calibri" w:eastAsia="Calibri" w:hAnsi="Calibri" w:cs="Calibri"/>
+          <w:bCs/>
+          <w:lang w:val="en-US"/>
+        </w:rPr>
+        <w:t>There is a minimum age of 17 due to the concept of dismemberment being core to our game. The game uses horror aspects.</w:t>
+      </w:r>
+    </w:p>
+    <w:p>
+      <w:pPr>
+        <w:rPr>
+          <w:rFonts w:ascii="Calibri" w:eastAsia="Calibri" w:hAnsi="Calibri" w:cs="Calibri"/>
           <w:b/>
           <w:lang w:val="en-US"/>
         </w:rPr>
       </w:pPr>
+      <w:r>
+        <w:rPr>
+          <w:rFonts w:ascii="Calibri" w:eastAsia="Calibri" w:hAnsi="Calibri" w:cs="Calibri"/>
+          <w:bCs/>
+          <w:lang w:val="en-US"/>
+        </w:rPr>
+        <w:t xml:space="preserve">The target audience is players who like long sustain fights. </w:t>
+      </w:r>
+      <w:r>
+        <w:rPr>
+          <w:rFonts w:ascii="Calibri" w:eastAsia="Calibri" w:hAnsi="Calibri" w:cs="Calibri"/>
+          <w:bCs/>
+          <w:lang w:val="en-US"/>
+        </w:rPr>
+        <w:t>Games can last hours if a player is good enough. Anyone who is competitive in a PVE setting would enjoy a game, even if it is improving on themselves and reaching a new personal record.</w:t>
+      </w:r>
       <w:r>
         <w:rPr>
           <w:rFonts w:ascii="Calibri" w:eastAsia="Calibri" w:hAnsi="Calibri" w:cs="Calibri"/>
@@ -1997,13 +2032,788 @@
         </w:rPr>
         <w:t>, ...</w:t>
       </w:r>
+    </w:p>
+    <w:p>
+      <w:pPr>
+        <w:rPr>
+          <w:rFonts w:ascii="Calibri" w:eastAsia="Calibri" w:hAnsi="Calibri" w:cs="Calibri"/>
+          <w:b/>
+          <w:sz w:val="32"/>
+          <w:szCs w:val="32"/>
+          <w:lang w:val="en-US"/>
+        </w:rPr>
+      </w:pPr>
       <w:r>
         <w:rPr>
           <w:rFonts w:ascii="Calibri" w:eastAsia="Calibri" w:hAnsi="Calibri" w:cs="Calibri"/>
           <w:bCs/>
+          <w:noProof/>
+          <w:lang w:val="en-US"/>
+        </w:rPr>
+        <w:drawing>
+          <wp:inline distT="0" distB="0" distL="0" distR="0" wp14:anchorId="00260495" wp14:editId="57402E08">
+            <wp:extent cx="5295900" cy="1823754"/>
+            <wp:effectExtent l="0" t="0" r="0" b="0"/>
+            <wp:docPr id="989729191" name="Picture 8" descr="A screenshot of a video game&#10;&#10;Description automatically generated"/>
+            <wp:cNvGraphicFramePr>
+              <a:graphicFrameLocks xmlns:a="http://schemas.openxmlformats.org/drawingml/2006/main" noChangeAspect="1"/>
+            </wp:cNvGraphicFramePr>
+            <a:graphic xmlns:a="http://schemas.openxmlformats.org/drawingml/2006/main">
+              <a:graphicData uri="http://schemas.openxmlformats.org/drawingml/2006/picture">
+                <pic:pic xmlns:pic="http://schemas.openxmlformats.org/drawingml/2006/picture">
+                  <pic:nvPicPr>
+                    <pic:cNvPr id="989729191" name="Picture 8" descr="A screenshot of a video game&#10;&#10;Description automatically generated"/>
+                    <pic:cNvPicPr>
+                      <a:picLocks noChangeAspect="1" noChangeArrowheads="1"/>
+                    </pic:cNvPicPr>
+                  </pic:nvPicPr>
+                  <pic:blipFill>
+                    <a:blip r:embed="rId9" cstate="print">
+                      <a:extLst>
+                        <a:ext uri="{28A0092B-C50C-407E-A947-70E740481C1C}">
+                          <a14:useLocalDpi xmlns:a14="http://schemas.microsoft.com/office/drawing/2010/main" val="0"/>
+                        </a:ext>
+                      </a:extLst>
+                    </a:blip>
+                    <a:srcRect/>
+                    <a:stretch>
+                      <a:fillRect/>
+                    </a:stretch>
+                  </pic:blipFill>
+                  <pic:spPr bwMode="auto">
+                    <a:xfrm>
+                      <a:off x="0" y="0"/>
+                      <a:ext cx="5313962" cy="1829974"/>
+                    </a:xfrm>
+                    <a:prstGeom prst="rect">
+                      <a:avLst/>
+                    </a:prstGeom>
+                    <a:noFill/>
+                    <a:ln>
+                      <a:noFill/>
+                    </a:ln>
+                  </pic:spPr>
+                </pic:pic>
+              </a:graphicData>
+            </a:graphic>
+          </wp:inline>
+        </w:drawing>
+      </w:r>
+    </w:p>
+    <w:p>
+      <w:pPr>
+        <w:rPr>
+          <w:rFonts w:ascii="Calibri" w:eastAsia="Calibri" w:hAnsi="Calibri" w:cs="Calibri"/>
+          <w:b/>
+          <w:sz w:val="32"/>
+          <w:szCs w:val="32"/>
+          <w:lang w:val="en-US"/>
+        </w:rPr>
+      </w:pPr>
+      <w:proofErr w:type="spellStart"/>
+      <w:r>
+        <w:rPr>
+          <w:rFonts w:ascii="Calibri" w:eastAsia="Calibri" w:hAnsi="Calibri" w:cs="Calibri"/>
+          <w:b/>
+          <w:sz w:val="32"/>
+          <w:szCs w:val="32"/>
+          <w:lang w:val="en-US"/>
+        </w:rPr>
+        <w:t>Moodboard</w:t>
+      </w:r>
+      <w:proofErr w:type="spellEnd"/>
+      <w:r>
+        <w:rPr>
+          <w:rFonts w:ascii="Calibri" w:eastAsia="Calibri" w:hAnsi="Calibri" w:cs="Calibri"/>
+          <w:bCs/>
           <w:lang w:val="en-US"/>
         </w:rPr>
         <w:br/>
+      </w:r>
+      <w:r>
+        <w:rPr>
+          <w:rFonts w:ascii="Calibri" w:eastAsia="Calibri" w:hAnsi="Calibri" w:cs="Calibri"/>
+          <w:bCs/>
+          <w:noProof/>
+          <w:lang w:val="en-US"/>
+        </w:rPr>
+        <w:drawing>
+          <wp:inline distT="0" distB="0" distL="0" distR="0" wp14:anchorId="0C1E6B57" wp14:editId="572E25DA">
+            <wp:extent cx="5276850" cy="5958299"/>
+            <wp:effectExtent l="0" t="0" r="0" b="0"/>
+            <wp:docPr id="625937798" name="Picture 1"/>
+            <wp:cNvGraphicFramePr>
+              <a:graphicFrameLocks xmlns:a="http://schemas.openxmlformats.org/drawingml/2006/main" noChangeAspect="1"/>
+            </wp:cNvGraphicFramePr>
+            <a:graphic xmlns:a="http://schemas.openxmlformats.org/drawingml/2006/main">
+              <a:graphicData uri="http://schemas.openxmlformats.org/drawingml/2006/picture">
+                <pic:pic xmlns:pic="http://schemas.openxmlformats.org/drawingml/2006/picture">
+                  <pic:nvPicPr>
+                    <pic:cNvPr id="0" name="Picture 1"/>
+                    <pic:cNvPicPr>
+                      <a:picLocks noChangeAspect="1" noChangeArrowheads="1"/>
+                    </pic:cNvPicPr>
+                  </pic:nvPicPr>
+                  <pic:blipFill>
+                    <a:blip r:embed="rId10">
+                      <a:extLst>
+                        <a:ext uri="{28A0092B-C50C-407E-A947-70E740481C1C}">
+                          <a14:useLocalDpi xmlns:a14="http://schemas.microsoft.com/office/drawing/2010/main" val="0"/>
+                        </a:ext>
+                      </a:extLst>
+                    </a:blip>
+                    <a:srcRect/>
+                    <a:stretch>
+                      <a:fillRect/>
+                    </a:stretch>
+                  </pic:blipFill>
+                  <pic:spPr bwMode="auto">
+                    <a:xfrm>
+                      <a:off x="0" y="0"/>
+                      <a:ext cx="5315451" cy="6001885"/>
+                    </a:xfrm>
+                    <a:prstGeom prst="rect">
+                      <a:avLst/>
+                    </a:prstGeom>
+                    <a:noFill/>
+                    <a:ln>
+                      <a:noFill/>
+                    </a:ln>
+                  </pic:spPr>
+                </pic:pic>
+              </a:graphicData>
+            </a:graphic>
+          </wp:inline>
+        </w:drawing>
+      </w:r>
+    </w:p>
+    <w:p>
+      <w:pPr>
+        <w:rPr>
+          <w:rFonts w:ascii="Calibri" w:eastAsia="Calibri" w:hAnsi="Calibri" w:cs="Calibri"/>
+          <w:b/>
+          <w:sz w:val="32"/>
+          <w:szCs w:val="32"/>
+          <w:lang w:val="en-US"/>
+        </w:rPr>
+      </w:pPr>
+    </w:p>
+    <w:p>
+      <w:pPr>
+        <w:tabs>
+          <w:tab w:val="left" w:pos="6390"/>
+        </w:tabs>
+        <w:rPr>
+          <w:rFonts w:ascii="Calibri" w:eastAsia="Calibri" w:hAnsi="Calibri" w:cs="Calibri"/>
+          <w:b/>
+          <w:sz w:val="32"/>
+          <w:szCs w:val="32"/>
+          <w:lang w:val="en-US"/>
+        </w:rPr>
+      </w:pPr>
+      <w:r>
+        <w:rPr>
+          <w:rFonts w:ascii="Calibri" w:eastAsia="Calibri" w:hAnsi="Calibri" w:cs="Calibri"/>
+          <w:b/>
+          <w:sz w:val="32"/>
+          <w:szCs w:val="32"/>
+          <w:lang w:val="en-US"/>
+        </w:rPr>
+        <w:t>Environment them</w:t>
+      </w:r>
+      <w:r>
+        <w:rPr>
+          <w:rFonts w:ascii="Calibri" w:eastAsia="Calibri" w:hAnsi="Calibri" w:cs="Calibri"/>
+          <w:b/>
+          <w:sz w:val="32"/>
+          <w:szCs w:val="32"/>
+          <w:lang w:val="en-US"/>
+        </w:rPr>
+        <w:t>e</w:t>
+      </w:r>
+      <w:r>
+        <w:rPr>
+          <w:rFonts w:ascii="Calibri" w:eastAsia="Calibri" w:hAnsi="Calibri" w:cs="Calibri"/>
+          <w:b/>
+          <w:sz w:val="32"/>
+          <w:szCs w:val="32"/>
+          <w:lang w:val="en-US"/>
+        </w:rPr>
+        <w:tab/>
+        <w:t>Monter ideas</w:t>
+      </w:r>
+    </w:p>
+    <w:p>
+      <w:pPr>
+        <w:tabs>
+          <w:tab w:val="left" w:pos="6390"/>
+        </w:tabs>
+        <w:spacing w:line="240" w:lineRule="auto"/>
+        <w:rPr>
+          <w:rFonts w:ascii="Calibri" w:eastAsia="Calibri" w:hAnsi="Calibri" w:cs="Calibri"/>
+          <w:b/>
+          <w:sz w:val="32"/>
+          <w:szCs w:val="32"/>
+          <w:lang w:val="en-US"/>
+        </w:rPr>
+      </w:pPr>
+      <w:r>
+        <w:rPr>
+          <w:rFonts w:ascii="Calibri" w:eastAsia="Calibri" w:hAnsi="Calibri" w:cs="Calibri"/>
+          <w:b/>
+          <w:lang w:val="en-US"/>
+        </w:rPr>
+        <w:t>(AI</w:t>
+      </w:r>
+      <w:r>
+        <w:rPr>
+          <w:rFonts w:ascii="Calibri" w:eastAsia="Calibri" w:hAnsi="Calibri" w:cs="Calibri"/>
+          <w:b/>
+          <w:lang w:val="en-US"/>
+        </w:rPr>
+        <w:t xml:space="preserve"> </w:t>
+      </w:r>
+      <w:r>
+        <w:rPr>
+          <w:rFonts w:ascii="Calibri" w:eastAsia="Calibri" w:hAnsi="Calibri" w:cs="Calibri"/>
+          <w:b/>
+          <w:lang w:val="en-US"/>
+        </w:rPr>
+        <w:t>generated)</w:t>
+      </w:r>
+      <w:r>
+        <w:rPr>
+          <w:rFonts w:ascii="Calibri" w:eastAsia="Calibri" w:hAnsi="Calibri" w:cs="Calibri"/>
+          <w:b/>
+          <w:lang w:val="en-US"/>
+        </w:rPr>
+        <w:tab/>
+      </w:r>
+      <w:r>
+        <w:rPr>
+          <w:rFonts w:ascii="Calibri" w:eastAsia="Calibri" w:hAnsi="Calibri" w:cs="Calibri"/>
+          <w:b/>
+          <w:lang w:val="en-US"/>
+        </w:rPr>
+        <w:t>(AI</w:t>
+      </w:r>
+      <w:r>
+        <w:rPr>
+          <w:rFonts w:ascii="Calibri" w:eastAsia="Calibri" w:hAnsi="Calibri" w:cs="Calibri"/>
+          <w:b/>
+          <w:lang w:val="en-US"/>
+        </w:rPr>
+        <w:t xml:space="preserve"> </w:t>
+      </w:r>
+      <w:r>
+        <w:rPr>
+          <w:rFonts w:ascii="Calibri" w:eastAsia="Calibri" w:hAnsi="Calibri" w:cs="Calibri"/>
+          <w:b/>
+          <w:lang w:val="en-US"/>
+        </w:rPr>
+        <w:t>generated)</w:t>
+      </w:r>
+    </w:p>
+    <w:p>
+      <w:pPr>
+        <w:tabs>
+          <w:tab w:val="left" w:pos="5220"/>
+        </w:tabs>
+        <w:rPr>
+          <w:rFonts w:ascii="Calibri" w:eastAsia="Calibri" w:hAnsi="Calibri" w:cs="Calibri"/>
+          <w:bCs/>
+          <w:lang w:val="en-US"/>
+        </w:rPr>
+      </w:pPr>
+      <w:r>
+        <w:rPr>
+          <w:rFonts w:ascii="Calibri" w:eastAsia="Calibri" w:hAnsi="Calibri" w:cs="Calibri"/>
+          <w:b/>
+          <w:noProof/>
+          <w:sz w:val="32"/>
+          <w:szCs w:val="32"/>
+          <w:lang w:val="en-US"/>
+        </w:rPr>
+        <w:drawing>
+          <wp:inline distT="0" distB="0" distL="0" distR="0" wp14:anchorId="0E3A92CE" wp14:editId="60169023">
+            <wp:extent cx="3905250" cy="7818031"/>
+            <wp:effectExtent l="0" t="0" r="0" b="0"/>
+            <wp:docPr id="911533033" name="Picture 2" descr="A collage of a city&#10;&#10;Description automatically generated"/>
+            <wp:cNvGraphicFramePr>
+              <a:graphicFrameLocks xmlns:a="http://schemas.openxmlformats.org/drawingml/2006/main" noChangeAspect="1"/>
+            </wp:cNvGraphicFramePr>
+            <a:graphic xmlns:a="http://schemas.openxmlformats.org/drawingml/2006/main">
+              <a:graphicData uri="http://schemas.openxmlformats.org/drawingml/2006/picture">
+                <pic:pic xmlns:pic="http://schemas.openxmlformats.org/drawingml/2006/picture">
+                  <pic:nvPicPr>
+                    <pic:cNvPr id="911533033" name="Picture 2" descr="A collage of a city&#10;&#10;Description automatically generated"/>
+                    <pic:cNvPicPr>
+                      <a:picLocks noChangeAspect="1" noChangeArrowheads="1"/>
+                    </pic:cNvPicPr>
+                  </pic:nvPicPr>
+                  <pic:blipFill rotWithShape="1">
+                    <a:blip r:embed="rId11">
+                      <a:extLst>
+                        <a:ext uri="{28A0092B-C50C-407E-A947-70E740481C1C}">
+                          <a14:useLocalDpi xmlns:a14="http://schemas.microsoft.com/office/drawing/2010/main" val="0"/>
+                        </a:ext>
+                      </a:extLst>
+                    </a:blip>
+                    <a:srcRect t="1513"/>
+                    <a:stretch/>
+                  </pic:blipFill>
+                  <pic:spPr bwMode="auto">
+                    <a:xfrm>
+                      <a:off x="0" y="0"/>
+                      <a:ext cx="3920973" cy="7849507"/>
+                    </a:xfrm>
+                    <a:prstGeom prst="rect">
+                      <a:avLst/>
+                    </a:prstGeom>
+                    <a:noFill/>
+                    <a:ln>
+                      <a:noFill/>
+                    </a:ln>
+                    <a:extLst>
+                      <a:ext uri="{53640926-AAD7-44D8-BBD7-CCE9431645EC}">
+                        <a14:shadowObscured xmlns:a14="http://schemas.microsoft.com/office/drawing/2010/main"/>
+                      </a:ext>
+                    </a:extLst>
+                  </pic:spPr>
+                </pic:pic>
+              </a:graphicData>
+            </a:graphic>
+          </wp:inline>
+        </w:drawing>
+      </w:r>
+      <w:r>
+        <w:rPr>
+          <w:rFonts w:ascii="Calibri" w:eastAsia="Calibri" w:hAnsi="Calibri" w:cs="Calibri"/>
+          <w:bCs/>
+          <w:lang w:val="en-US"/>
+        </w:rPr>
+        <w:tab/>
+      </w:r>
+      <w:r>
+        <w:rPr>
+          <w:rFonts w:ascii="Calibri" w:eastAsia="Calibri" w:hAnsi="Calibri" w:cs="Calibri"/>
+          <w:bCs/>
+          <w:noProof/>
+          <w:lang w:val="en-US"/>
+        </w:rPr>
+        <w:drawing>
+          <wp:inline distT="0" distB="0" distL="0" distR="0" wp14:anchorId="3D8F8066" wp14:editId="432F818A">
+            <wp:extent cx="1476375" cy="7853256"/>
+            <wp:effectExtent l="0" t="0" r="0" b="0"/>
+            <wp:docPr id="212563239" name="Picture 4"/>
+            <wp:cNvGraphicFramePr>
+              <a:graphicFrameLocks xmlns:a="http://schemas.openxmlformats.org/drawingml/2006/main" noChangeAspect="1"/>
+            </wp:cNvGraphicFramePr>
+            <a:graphic xmlns:a="http://schemas.openxmlformats.org/drawingml/2006/main">
+              <a:graphicData uri="http://schemas.openxmlformats.org/drawingml/2006/picture">
+                <pic:pic xmlns:pic="http://schemas.openxmlformats.org/drawingml/2006/picture">
+                  <pic:nvPicPr>
+                    <pic:cNvPr id="0" name="Picture 4"/>
+                    <pic:cNvPicPr>
+                      <a:picLocks noChangeAspect="1" noChangeArrowheads="1"/>
+                    </pic:cNvPicPr>
+                  </pic:nvPicPr>
+                  <pic:blipFill rotWithShape="1">
+                    <a:blip r:embed="rId12" cstate="print">
+                      <a:extLst>
+                        <a:ext uri="{28A0092B-C50C-407E-A947-70E740481C1C}">
+                          <a14:useLocalDpi xmlns:a14="http://schemas.microsoft.com/office/drawing/2010/main" val="0"/>
+                        </a:ext>
+                      </a:extLst>
+                    </a:blip>
+                    <a:srcRect t="5359"/>
+                    <a:stretch/>
+                  </pic:blipFill>
+                  <pic:spPr bwMode="auto">
+                    <a:xfrm>
+                      <a:off x="0" y="0"/>
+                      <a:ext cx="1476675" cy="7854851"/>
+                    </a:xfrm>
+                    <a:prstGeom prst="rect">
+                      <a:avLst/>
+                    </a:prstGeom>
+                    <a:noFill/>
+                    <a:ln>
+                      <a:noFill/>
+                    </a:ln>
+                    <a:extLst>
+                      <a:ext uri="{53640926-AAD7-44D8-BBD7-CCE9431645EC}">
+                        <a14:shadowObscured xmlns:a14="http://schemas.microsoft.com/office/drawing/2010/main"/>
+                      </a:ext>
+                    </a:extLst>
+                  </pic:spPr>
+                </pic:pic>
+              </a:graphicData>
+            </a:graphic>
+          </wp:inline>
+        </w:drawing>
+      </w:r>
+    </w:p>
+    <w:p>
+      <w:pPr>
+        <w:tabs>
+          <w:tab w:val="left" w:pos="5220"/>
+        </w:tabs>
+        <w:rPr>
+          <w:rFonts w:ascii="Calibri" w:eastAsia="Calibri" w:hAnsi="Calibri" w:cs="Calibri"/>
+          <w:bCs/>
+          <w:noProof/>
+          <w:lang w:val="en-US"/>
+        </w:rPr>
+      </w:pPr>
+      <w:r>
+        <w:rPr>
+          <w:rFonts w:ascii="Calibri" w:eastAsia="Calibri" w:hAnsi="Calibri" w:cs="Calibri"/>
+          <w:b/>
+          <w:noProof/>
+          <w:sz w:val="32"/>
+          <w:szCs w:val="32"/>
+          <w:lang w:val="en-US"/>
+        </w:rPr>
+        <w:lastRenderedPageBreak/>
+        <w:drawing>
+          <wp:inline distT="0" distB="0" distL="0" distR="0" wp14:anchorId="40107664" wp14:editId="581519BF">
+            <wp:extent cx="5991225" cy="8728938"/>
+            <wp:effectExtent l="0" t="0" r="0" b="0"/>
+            <wp:docPr id="1071474464" name="Picture 5"/>
+            <wp:cNvGraphicFramePr>
+              <a:graphicFrameLocks xmlns:a="http://schemas.openxmlformats.org/drawingml/2006/main" noChangeAspect="1"/>
+            </wp:cNvGraphicFramePr>
+            <a:graphic xmlns:a="http://schemas.openxmlformats.org/drawingml/2006/main">
+              <a:graphicData uri="http://schemas.openxmlformats.org/drawingml/2006/picture">
+                <pic:pic xmlns:pic="http://schemas.openxmlformats.org/drawingml/2006/picture">
+                  <pic:nvPicPr>
+                    <pic:cNvPr id="0" name="Picture 5"/>
+                    <pic:cNvPicPr>
+                      <a:picLocks noChangeAspect="1" noChangeArrowheads="1"/>
+                    </pic:cNvPicPr>
+                  </pic:nvPicPr>
+                  <pic:blipFill>
+                    <a:blip r:embed="rId13">
+                      <a:extLst>
+                        <a:ext uri="{28A0092B-C50C-407E-A947-70E740481C1C}">
+                          <a14:useLocalDpi xmlns:a14="http://schemas.microsoft.com/office/drawing/2010/main" val="0"/>
+                        </a:ext>
+                      </a:extLst>
+                    </a:blip>
+                    <a:srcRect/>
+                    <a:stretch>
+                      <a:fillRect/>
+                    </a:stretch>
+                  </pic:blipFill>
+                  <pic:spPr bwMode="auto">
+                    <a:xfrm>
+                      <a:off x="0" y="0"/>
+                      <a:ext cx="5996840" cy="8737119"/>
+                    </a:xfrm>
+                    <a:prstGeom prst="rect">
+                      <a:avLst/>
+                    </a:prstGeom>
+                    <a:noFill/>
+                    <a:ln>
+                      <a:noFill/>
+                    </a:ln>
+                  </pic:spPr>
+                </pic:pic>
+              </a:graphicData>
+            </a:graphic>
+          </wp:inline>
+        </w:drawing>
+      </w:r>
+    </w:p>
+    <w:p>
+      <w:pPr>
+        <w:rPr>
+          <w:rFonts w:ascii="Calibri" w:eastAsia="Calibri" w:hAnsi="Calibri" w:cs="Calibri"/>
+          <w:b/>
+          <w:sz w:val="32"/>
+          <w:szCs w:val="32"/>
+          <w:lang w:val="en-US"/>
+        </w:rPr>
+      </w:pPr>
+      <w:r>
+        <w:rPr>
+          <w:rFonts w:ascii="Calibri" w:eastAsia="Calibri" w:hAnsi="Calibri" w:cs="Calibri"/>
+          <w:bCs/>
+          <w:noProof/>
+          <w:lang w:val="en-US"/>
+        </w:rPr>
+        <w:br w:type="page"/>
+      </w:r>
+      <w:proofErr w:type="spellStart"/>
+      <w:r>
+        <w:rPr>
+          <w:rFonts w:ascii="Calibri" w:eastAsia="Calibri" w:hAnsi="Calibri" w:cs="Calibri"/>
+          <w:b/>
+          <w:sz w:val="32"/>
+          <w:szCs w:val="32"/>
+          <w:lang w:val="en-US"/>
+        </w:rPr>
+        <w:lastRenderedPageBreak/>
+        <w:t>Styleguide</w:t>
+      </w:r>
+      <w:proofErr w:type="spellEnd"/>
+      <w:r>
+        <w:rPr>
+          <w:rFonts w:ascii="Calibri" w:eastAsia="Calibri" w:hAnsi="Calibri" w:cs="Calibri"/>
+          <w:bCs/>
+          <w:noProof/>
+          <w:lang w:val="en-US"/>
+        </w:rPr>
+        <w:drawing>
+          <wp:inline distT="0" distB="0" distL="0" distR="0" wp14:anchorId="1E724302" wp14:editId="6F0F8D99">
+            <wp:extent cx="5753100" cy="3609975"/>
+            <wp:effectExtent l="0" t="0" r="0" b="0"/>
+            <wp:docPr id="1270543667" name="Picture 6"/>
+            <wp:cNvGraphicFramePr>
+              <a:graphicFrameLocks xmlns:a="http://schemas.openxmlformats.org/drawingml/2006/main" noChangeAspect="1"/>
+            </wp:cNvGraphicFramePr>
+            <a:graphic xmlns:a="http://schemas.openxmlformats.org/drawingml/2006/main">
+              <a:graphicData uri="http://schemas.openxmlformats.org/drawingml/2006/picture">
+                <pic:pic xmlns:pic="http://schemas.openxmlformats.org/drawingml/2006/picture">
+                  <pic:nvPicPr>
+                    <pic:cNvPr id="0" name="Picture 6"/>
+                    <pic:cNvPicPr>
+                      <a:picLocks noChangeAspect="1" noChangeArrowheads="1"/>
+                    </pic:cNvPicPr>
+                  </pic:nvPicPr>
+                  <pic:blipFill>
+                    <a:blip r:embed="rId14">
+                      <a:extLst>
+                        <a:ext uri="{28A0092B-C50C-407E-A947-70E740481C1C}">
+                          <a14:useLocalDpi xmlns:a14="http://schemas.microsoft.com/office/drawing/2010/main" val="0"/>
+                        </a:ext>
+                      </a:extLst>
+                    </a:blip>
+                    <a:srcRect/>
+                    <a:stretch>
+                      <a:fillRect/>
+                    </a:stretch>
+                  </pic:blipFill>
+                  <pic:spPr bwMode="auto">
+                    <a:xfrm>
+                      <a:off x="0" y="0"/>
+                      <a:ext cx="5753100" cy="3609975"/>
+                    </a:xfrm>
+                    <a:prstGeom prst="rect">
+                      <a:avLst/>
+                    </a:prstGeom>
+                    <a:noFill/>
+                    <a:ln>
+                      <a:noFill/>
+                    </a:ln>
+                  </pic:spPr>
+                </pic:pic>
+              </a:graphicData>
+            </a:graphic>
+          </wp:inline>
+        </w:drawing>
+      </w:r>
+    </w:p>
+    <w:p>
+      <w:pPr>
+        <w:rPr>
+          <w:rFonts w:ascii="Calibri" w:eastAsia="Calibri" w:hAnsi="Calibri" w:cs="Calibri"/>
+          <w:b/>
+          <w:sz w:val="32"/>
+          <w:szCs w:val="32"/>
+          <w:lang w:val="en-US"/>
+        </w:rPr>
+      </w:pPr>
+    </w:p>
+    <w:p>
+      <w:pPr>
+        <w:rPr>
+          <w:rFonts w:ascii="Calibri" w:eastAsia="Calibri" w:hAnsi="Calibri" w:cs="Calibri"/>
+          <w:b/>
+          <w:sz w:val="32"/>
+          <w:szCs w:val="32"/>
+          <w:lang w:val="en-US"/>
+        </w:rPr>
+      </w:pPr>
+      <w:r>
+        <w:rPr>
+          <w:rFonts w:ascii="Calibri" w:eastAsia="Calibri" w:hAnsi="Calibri" w:cs="Calibri"/>
+          <w:b/>
+          <w:sz w:val="32"/>
+          <w:szCs w:val="32"/>
+          <w:lang w:val="en-US"/>
+        </w:rPr>
+        <w:t>Style dump</w:t>
+      </w:r>
+    </w:p>
+    <w:p>
+      <w:pPr>
+        <w:rPr>
+          <w:rFonts w:ascii="Calibri" w:eastAsia="Calibri" w:hAnsi="Calibri" w:cs="Calibri"/>
+          <w:b/>
+          <w:sz w:val="32"/>
+          <w:szCs w:val="32"/>
+          <w:lang w:val="en-US"/>
+        </w:rPr>
+      </w:pPr>
+      <w:r>
+        <w:rPr>
+          <w:rFonts w:ascii="Calibri" w:eastAsia="Calibri" w:hAnsi="Calibri" w:cs="Calibri"/>
+          <w:b/>
+          <w:noProof/>
+          <w:sz w:val="32"/>
+          <w:szCs w:val="32"/>
+          <w:lang w:val="en-US"/>
+        </w:rPr>
+        <w:drawing>
+          <wp:inline distT="0" distB="0" distL="0" distR="0" wp14:anchorId="23382F53" wp14:editId="396BC513">
+            <wp:extent cx="5753100" cy="2514600"/>
+            <wp:effectExtent l="0" t="0" r="0" b="0"/>
+            <wp:docPr id="830035845" name="Picture 9"/>
+            <wp:cNvGraphicFramePr>
+              <a:graphicFrameLocks xmlns:a="http://schemas.openxmlformats.org/drawingml/2006/main" noChangeAspect="1"/>
+            </wp:cNvGraphicFramePr>
+            <a:graphic xmlns:a="http://schemas.openxmlformats.org/drawingml/2006/main">
+              <a:graphicData uri="http://schemas.openxmlformats.org/drawingml/2006/picture">
+                <pic:pic xmlns:pic="http://schemas.openxmlformats.org/drawingml/2006/picture">
+                  <pic:nvPicPr>
+                    <pic:cNvPr id="0" name="Picture 9"/>
+                    <pic:cNvPicPr>
+                      <a:picLocks noChangeAspect="1" noChangeArrowheads="1"/>
+                    </pic:cNvPicPr>
+                  </pic:nvPicPr>
+                  <pic:blipFill>
+                    <a:blip r:embed="rId15" cstate="print">
+                      <a:extLst>
+                        <a:ext uri="{28A0092B-C50C-407E-A947-70E740481C1C}">
+                          <a14:useLocalDpi xmlns:a14="http://schemas.microsoft.com/office/drawing/2010/main" val="0"/>
+                        </a:ext>
+                      </a:extLst>
+                    </a:blip>
+                    <a:srcRect/>
+                    <a:stretch>
+                      <a:fillRect/>
+                    </a:stretch>
+                  </pic:blipFill>
+                  <pic:spPr bwMode="auto">
+                    <a:xfrm>
+                      <a:off x="0" y="0"/>
+                      <a:ext cx="5753100" cy="2514600"/>
+                    </a:xfrm>
+                    <a:prstGeom prst="rect">
+                      <a:avLst/>
+                    </a:prstGeom>
+                    <a:noFill/>
+                    <a:ln>
+                      <a:noFill/>
+                    </a:ln>
+                  </pic:spPr>
+                </pic:pic>
+              </a:graphicData>
+            </a:graphic>
+          </wp:inline>
+        </w:drawing>
+      </w:r>
+      <w:r>
+        <w:rPr>
+          <w:rFonts w:ascii="Calibri" w:eastAsia="Calibri" w:hAnsi="Calibri" w:cs="Calibri"/>
+          <w:b/>
+          <w:sz w:val="32"/>
+          <w:szCs w:val="32"/>
+          <w:lang w:val="en-US"/>
+        </w:rPr>
+        <w:br w:type="page"/>
+      </w:r>
+    </w:p>
+    <w:p>
+      <w:pPr>
+        <w:rPr>
+          <w:rFonts w:ascii="Calibri" w:eastAsia="Calibri" w:hAnsi="Calibri" w:cs="Calibri"/>
+          <w:b/>
+          <w:sz w:val="32"/>
+          <w:szCs w:val="32"/>
+          <w:lang w:val="en-US"/>
+        </w:rPr>
+      </w:pPr>
+      <w:r>
+        <w:rPr>
+          <w:rFonts w:ascii="Calibri" w:eastAsia="Calibri" w:hAnsi="Calibri" w:cs="Calibri"/>
+          <w:b/>
+          <w:sz w:val="32"/>
+          <w:szCs w:val="32"/>
+          <w:lang w:val="en-US"/>
+        </w:rPr>
+        <w:lastRenderedPageBreak/>
+        <w:t>Monster sketches</w:t>
+      </w:r>
+    </w:p>
+    <w:p>
+      <w:pPr>
+        <w:rPr>
+          <w:rFonts w:ascii="Calibri" w:eastAsia="Calibri" w:hAnsi="Calibri" w:cs="Calibri"/>
+          <w:bCs/>
+          <w:noProof/>
+          <w:lang w:val="en-US"/>
+        </w:rPr>
+      </w:pPr>
+      <w:r>
+        <w:rPr>
+          <w:rFonts w:ascii="Calibri" w:eastAsia="Calibri" w:hAnsi="Calibri" w:cs="Calibri"/>
+          <w:b/>
+          <w:noProof/>
+          <w:sz w:val="32"/>
+          <w:szCs w:val="32"/>
+          <w:lang w:val="en-US"/>
+        </w:rPr>
+        <w:drawing>
+          <wp:inline distT="0" distB="0" distL="0" distR="0" wp14:anchorId="3480E01F" wp14:editId="0C191D18">
+            <wp:extent cx="6040450" cy="6419850"/>
+            <wp:effectExtent l="0" t="0" r="0" b="0"/>
+            <wp:docPr id="1359736706" name="Picture 7"/>
+            <wp:cNvGraphicFramePr>
+              <a:graphicFrameLocks xmlns:a="http://schemas.openxmlformats.org/drawingml/2006/main" noChangeAspect="1"/>
+            </wp:cNvGraphicFramePr>
+            <a:graphic xmlns:a="http://schemas.openxmlformats.org/drawingml/2006/main">
+              <a:graphicData uri="http://schemas.openxmlformats.org/drawingml/2006/picture">
+                <pic:pic xmlns:pic="http://schemas.openxmlformats.org/drawingml/2006/picture">
+                  <pic:nvPicPr>
+                    <pic:cNvPr id="0" name="Picture 7"/>
+                    <pic:cNvPicPr>
+                      <a:picLocks noChangeAspect="1" noChangeArrowheads="1"/>
+                    </pic:cNvPicPr>
+                  </pic:nvPicPr>
+                  <pic:blipFill>
+                    <a:blip r:embed="rId16">
+                      <a:extLst>
+                        <a:ext uri="{28A0092B-C50C-407E-A947-70E740481C1C}">
+                          <a14:useLocalDpi xmlns:a14="http://schemas.microsoft.com/office/drawing/2010/main" val="0"/>
+                        </a:ext>
+                      </a:extLst>
+                    </a:blip>
+                    <a:srcRect/>
+                    <a:stretch>
+                      <a:fillRect/>
+                    </a:stretch>
+                  </pic:blipFill>
+                  <pic:spPr bwMode="auto">
+                    <a:xfrm>
+                      <a:off x="0" y="0"/>
+                      <a:ext cx="6049490" cy="6429458"/>
+                    </a:xfrm>
+                    <a:prstGeom prst="rect">
+                      <a:avLst/>
+                    </a:prstGeom>
+                    <a:noFill/>
+                    <a:ln>
+                      <a:noFill/>
+                    </a:ln>
+                  </pic:spPr>
+                </pic:pic>
+              </a:graphicData>
+            </a:graphic>
+          </wp:inline>
+        </w:drawing>
       </w:r>
     </w:p>
     <w:sectPr>
@@ -3268,12 +4078,18 @@
 </file>
 
 <file path=customXml/item1.xml><?xml version="1.0" encoding="utf-8"?>
-<?mso-contentType ?>
-<FormTemplates xmlns="http://schemas.microsoft.com/sharepoint/v3/contenttype/forms">
-  <Display>DocumentLibraryForm</Display>
-  <Edit>DocumentLibraryForm</Edit>
-  <New>DocumentLibraryForm</New>
-</FormTemplates>
+<p:properties xmlns:p="http://schemas.microsoft.com/office/2006/metadata/properties" xmlns:xsi="http://www.w3.org/2001/XMLSchema-instance" xmlns:pc="http://schemas.microsoft.com/office/infopath/2007/PartnerControls">
+  <documentManagement>
+    <IconOverlay xmlns="http://schemas.microsoft.com/sharepoint/v4" xsi:nil="true"/>
+    <TaxCatchAll xmlns="128482ec-0431-40d5-ab26-89ea2a4f3ccd" xsi:nil="true"/>
+    <m99485b88215436a82099f8287cba0b0 xmlns="128482ec-0431-40d5-ab26-89ea2a4f3ccd">
+      <Terms xmlns="http://schemas.microsoft.com/office/infopath/2007/PartnerControls"/>
+    </m99485b88215436a82099f8287cba0b0>
+    <lcf76f155ced4ddcb4097134ff3c332f xmlns="60eb0cf4-ae2a-4762-800a-cb593b869ecb">
+      <Terms xmlns="http://schemas.microsoft.com/office/infopath/2007/PartnerControls"/>
+    </lcf76f155ced4ddcb4097134ff3c332f>
+  </documentManagement>
+</p:properties>
 </file>
 
 <file path=customXml/item2.xml><?xml version="1.0" encoding="utf-8"?>
@@ -3556,24 +4372,22 @@
 </file>
 
 <file path=customXml/item3.xml><?xml version="1.0" encoding="utf-8"?>
-<p:properties xmlns:p="http://schemas.microsoft.com/office/2006/metadata/properties" xmlns:xsi="http://www.w3.org/2001/XMLSchema-instance" xmlns:pc="http://schemas.microsoft.com/office/infopath/2007/PartnerControls">
-  <documentManagement>
-    <IconOverlay xmlns="http://schemas.microsoft.com/sharepoint/v4" xsi:nil="true"/>
-    <TaxCatchAll xmlns="128482ec-0431-40d5-ab26-89ea2a4f3ccd" xsi:nil="true"/>
-    <m99485b88215436a82099f8287cba0b0 xmlns="128482ec-0431-40d5-ab26-89ea2a4f3ccd">
-      <Terms xmlns="http://schemas.microsoft.com/office/infopath/2007/PartnerControls"/>
-    </m99485b88215436a82099f8287cba0b0>
-    <lcf76f155ced4ddcb4097134ff3c332f xmlns="60eb0cf4-ae2a-4762-800a-cb593b869ecb">
-      <Terms xmlns="http://schemas.microsoft.com/office/infopath/2007/PartnerControls"/>
-    </lcf76f155ced4ddcb4097134ff3c332f>
-  </documentManagement>
-</p:properties>
+<?mso-contentType ?>
+<FormTemplates xmlns="http://schemas.microsoft.com/sharepoint/v3/contenttype/forms">
+  <Display>DocumentLibraryForm</Display>
+  <Edit>DocumentLibraryForm</Edit>
+  <New>DocumentLibraryForm</New>
+</FormTemplates>
 </file>
 
 <file path=customXml/itemProps1.xml><?xml version="1.0" encoding="utf-8"?>
-<ds:datastoreItem xmlns:ds="http://schemas.openxmlformats.org/officeDocument/2006/customXml" ds:itemID="{C2964DAA-D2F5-4A76-BD64-67731548B1C6}">
+<ds:datastoreItem xmlns:ds="http://schemas.openxmlformats.org/officeDocument/2006/customXml" ds:itemID="{F116CF6E-E6BD-497E-A73A-C222B818757C}">
   <ds:schemaRefs>
-    <ds:schemaRef ds:uri="http://schemas.microsoft.com/sharepoint/v3/contenttype/forms"/>
+    <ds:schemaRef ds:uri="http://schemas.microsoft.com/office/2006/metadata/properties"/>
+    <ds:schemaRef ds:uri="http://schemas.microsoft.com/office/infopath/2007/PartnerControls"/>
+    <ds:schemaRef ds:uri="http://schemas.microsoft.com/sharepoint/v4"/>
+    <ds:schemaRef ds:uri="128482ec-0431-40d5-ab26-89ea2a4f3ccd"/>
+    <ds:schemaRef ds:uri="60eb0cf4-ae2a-4762-800a-cb593b869ecb"/>
   </ds:schemaRefs>
 </ds:datastoreItem>
 </file>
@@ -3600,13 +4414,9 @@
 </file>
 
 <file path=customXml/itemProps3.xml><?xml version="1.0" encoding="utf-8"?>
-<ds:datastoreItem xmlns:ds="http://schemas.openxmlformats.org/officeDocument/2006/customXml" ds:itemID="{F116CF6E-E6BD-497E-A73A-C222B818757C}">
+<ds:datastoreItem xmlns:ds="http://schemas.openxmlformats.org/officeDocument/2006/customXml" ds:itemID="{C2964DAA-D2F5-4A76-BD64-67731548B1C6}">
   <ds:schemaRefs>
-    <ds:schemaRef ds:uri="http://schemas.microsoft.com/office/2006/metadata/properties"/>
-    <ds:schemaRef ds:uri="http://schemas.microsoft.com/office/infopath/2007/PartnerControls"/>
-    <ds:schemaRef ds:uri="http://schemas.microsoft.com/sharepoint/v4"/>
-    <ds:schemaRef ds:uri="128482ec-0431-40d5-ab26-89ea2a4f3ccd"/>
-    <ds:schemaRef ds:uri="60eb0cf4-ae2a-4762-800a-cb593b869ecb"/>
+    <ds:schemaRef ds:uri="http://schemas.microsoft.com/sharepoint/v3/contenttype/forms"/>
   </ds:schemaRefs>
 </ds:datastoreItem>
 </file>
</xml_diff>

<commit_message>
update: sitting down in group and adjusting information
</commit_message>
<xml_diff>
--- a/StudentGameProposal.docx
+++ b/StudentGameProposal.docx
@@ -1010,6 +1010,9 @@
     </w:p>
     <w:p>
       <w:pPr>
+        <w:tabs>
+          <w:tab w:val="left" w:pos="7920"/>
+        </w:tabs>
         <w:rPr>
           <w:lang w:val="en-US"/>
         </w:rPr>
@@ -1034,53 +1037,83 @@
         </w:rPr>
         <w:t xml:space="preserve">. The player is afflicted with this virus but controls the </w:t>
       </w:r>
-      <w:proofErr w:type="spellStart"/>
-      <w:r>
-        <w:rPr>
-          <w:lang w:val="en-US"/>
-        </w:rPr>
-        <w:t>monsterification</w:t>
-      </w:r>
-      <w:proofErr w:type="spellEnd"/>
+      <w:r>
+        <w:rPr>
+          <w:lang w:val="en-US"/>
+        </w:rPr>
+        <w:t>mutation</w:t>
+      </w:r>
+      <w:r>
+        <w:rPr>
+          <w:lang w:val="en-US"/>
+        </w:rPr>
+        <w:t xml:space="preserve">. They need to use the body parts of other monsters to become stronger. Slicing off specific body parts of a monster </w:t>
+      </w:r>
+      <w:r>
+        <w:rPr>
+          <w:lang w:val="en-US"/>
+        </w:rPr>
+        <w:t xml:space="preserve">gives access to </w:t>
+      </w:r>
+      <w:r>
+        <w:rPr>
+          <w:lang w:val="en-US"/>
+        </w:rPr>
+        <w:t>their</w:t>
+      </w:r>
+      <w:r>
+        <w:rPr>
+          <w:lang w:val="en-US"/>
+        </w:rPr>
+        <w:t xml:space="preserve"> </w:t>
+      </w:r>
+      <w:r>
+        <w:rPr>
+          <w:lang w:val="en-US"/>
+        </w:rPr>
+        <w:t>abilitie</w:t>
+      </w:r>
+      <w:r>
+        <w:rPr>
+          <w:lang w:val="en-US"/>
+        </w:rPr>
+        <w:t>s</w:t>
+      </w:r>
+      <w:r>
+        <w:rPr>
+          <w:lang w:val="en-US"/>
+        </w:rPr>
+        <w:t>.</w:t>
+      </w:r>
+      <w:r>
+        <w:rPr>
+          <w:lang w:val="en-US"/>
+        </w:rPr>
+        <w:t xml:space="preserve"> </w:t>
+      </w:r>
+      <w:r>
+        <w:rPr>
+          <w:lang w:val="en-US"/>
+        </w:rPr>
+        <w:t>D</w:t>
+      </w:r>
+      <w:r>
+        <w:rPr>
+          <w:lang w:val="en-US"/>
+        </w:rPr>
+        <w:t>ismemberment of monster parts gives upgrade currency for that specific ability</w:t>
+      </w:r>
       <w:r>
         <w:rPr>
           <w:lang w:val="en-US"/>
         </w:rPr>
         <w:t xml:space="preserve">. </w:t>
       </w:r>
-      <w:proofErr w:type="gramStart"/>
-      <w:r>
-        <w:rPr>
-          <w:lang w:val="en-US"/>
-        </w:rPr>
-        <w:t>They however</w:t>
-      </w:r>
-      <w:proofErr w:type="gramEnd"/>
-      <w:r>
-        <w:rPr>
-          <w:lang w:val="en-US"/>
-        </w:rPr>
-        <w:t xml:space="preserve"> need to use the body parts of other monsters to become stronger. Slicing off specific body parts of a monster grants you their specific abilities. These can be upgraded further with more body parts turned to currency. The player will get the equipment on the first </w:t>
-      </w:r>
-      <w:r>
-        <w:rPr>
-          <w:lang w:val="en-US"/>
-        </w:rPr>
-        <w:t xml:space="preserve">dismemberment, if picked up in time as body parts decay quickly when not in contact with a host of the </w:t>
-      </w:r>
-      <w:proofErr w:type="spellStart"/>
-      <w:r>
-        <w:rPr>
-          <w:lang w:val="en-US"/>
-        </w:rPr>
-        <w:t>Shiflix</w:t>
-      </w:r>
-      <w:proofErr w:type="spellEnd"/>
-      <w:r>
-        <w:rPr>
-          <w:lang w:val="en-US"/>
-        </w:rPr>
-        <w:t xml:space="preserve"> virus. Monsters will have either have an arm, a leg, and or head available to be dismembered and used.</w:t>
+      <w:r>
+        <w:rPr>
+          <w:lang w:val="en-US"/>
+        </w:rPr>
+        <w:t>Monsters will have either have an arm, a leg, and or head available to be dismembered and used.</w:t>
       </w:r>
       <w:r>
         <w:rPr>
@@ -1089,11 +1122,25 @@
         <w:br/>
         <w:t>Some variants of the monsters will include:</w:t>
       </w:r>
-      <w:r>
-        <w:rPr>
-          <w:lang w:val="en-US"/>
-        </w:rPr>
-        <w:br/>
+    </w:p>
+    <w:p>
+      <w:pPr>
+        <w:pStyle w:val="ListParagraph"/>
+        <w:numPr>
+          <w:ilvl w:val="0"/>
+          <w:numId w:val="4"/>
+        </w:numPr>
+        <w:tabs>
+          <w:tab w:val="left" w:pos="7920"/>
+        </w:tabs>
+        <w:rPr>
+          <w:lang w:val="en-US"/>
+        </w:rPr>
+      </w:pPr>
+      <w:r>
+        <w:rPr>
+          <w:lang w:val="en-US"/>
+        </w:rPr>
         <w:t>The common imp</w:t>
       </w:r>
       <w:r>
@@ -1120,18 +1167,96 @@
         </w:rPr>
         <w:t xml:space="preserve"> has sharp claws. Easily dealt with but always in a group. </w:t>
       </w:r>
-      <w:r>
-        <w:rPr>
-          <w:lang w:val="en-US"/>
-        </w:rPr>
-        <w:br/>
+    </w:p>
+    <w:p>
+      <w:pPr>
+        <w:pStyle w:val="ListParagraph"/>
+        <w:numPr>
+          <w:ilvl w:val="0"/>
+          <w:numId w:val="4"/>
+        </w:numPr>
+        <w:tabs>
+          <w:tab w:val="left" w:pos="7920"/>
+        </w:tabs>
+        <w:rPr>
+          <w:lang w:val="en-US"/>
+        </w:rPr>
+      </w:pPr>
+      <w:r>
+        <w:rPr>
+          <w:lang w:val="en-US"/>
+        </w:rPr>
         <w:t xml:space="preserve">The </w:t>
       </w:r>
       <w:r>
         <w:rPr>
           <w:lang w:val="en-US"/>
         </w:rPr>
-        <w:t>blob:</w:t>
+        <w:t>brute: your</w:t>
+      </w:r>
+      <w:r>
+        <w:rPr>
+          <w:lang w:val="en-US"/>
+        </w:rPr>
+        <w:t xml:space="preserve"> standard strong charging enemy that stomps the ground. The brute works </w:t>
+      </w:r>
+      <w:r>
+        <w:rPr>
+          <w:lang w:val="en-US"/>
+        </w:rPr>
+        <w:t xml:space="preserve">off </w:t>
+      </w:r>
+      <w:r>
+        <w:rPr>
+          <w:lang w:val="en-US"/>
+        </w:rPr>
+        <w:t xml:space="preserve">vibrations </w:t>
+      </w:r>
+      <w:r>
+        <w:rPr>
+          <w:lang w:val="en-US"/>
+        </w:rPr>
+        <w:t>as they have lost their head in the transformation.</w:t>
+      </w:r>
+    </w:p>
+    <w:p>
+      <w:pPr>
+        <w:pStyle w:val="ListParagraph"/>
+        <w:numPr>
+          <w:ilvl w:val="0"/>
+          <w:numId w:val="4"/>
+        </w:numPr>
+        <w:tabs>
+          <w:tab w:val="left" w:pos="7920"/>
+        </w:tabs>
+        <w:rPr>
+          <w:lang w:val="en-US"/>
+        </w:rPr>
+      </w:pPr>
+      <w:r>
+        <w:rPr>
+          <w:lang w:val="en-US"/>
+        </w:rPr>
+        <w:t>…</w:t>
+      </w:r>
+    </w:p>
+    <w:p>
+      <w:pPr>
+        <w:rPr>
+          <w:lang w:val="en-US"/>
+        </w:rPr>
+      </w:pPr>
+      <w:r>
+        <w:rPr>
+          <w:lang w:val="en-US"/>
+        </w:rPr>
+        <w:t>The player can change their equipment between every wave. Their equipment consists of 5 abilities, 2 arms, 2 legs, and 1 head. The head is always a passive ability while the other 4 are active abilities.</w:t>
+      </w:r>
+      <w:r>
+        <w:rPr>
+          <w:lang w:val="en-US"/>
+        </w:rPr>
+        <w:t xml:space="preserve"> When a monster body part is found, the other drops of that same body part will be used as currency to upgrade and change the ability.</w:t>
       </w:r>
       <w:r>
         <w:rPr>
@@ -1143,82 +1268,27 @@
         <w:rPr>
           <w:lang w:val="en-US"/>
         </w:rPr>
-        <w:t>slow but</w:t>
-      </w:r>
-      <w:r>
-        <w:rPr>
-          <w:lang w:val="en-US"/>
-        </w:rPr>
-        <w:t xml:space="preserve"> it</w:t>
-      </w:r>
-      <w:r>
-        <w:rPr>
-          <w:lang w:val="en-US"/>
-        </w:rPr>
-        <w:t xml:space="preserve"> has a lot of mass that they can grow at will to a limit.</w:t>
-      </w:r>
-      <w:r>
-        <w:rPr>
-          <w:lang w:val="en-US"/>
-        </w:rPr>
-        <w:br/>
-        <w:t xml:space="preserve">The </w:t>
-      </w:r>
-      <w:r>
-        <w:rPr>
-          <w:lang w:val="en-US"/>
-        </w:rPr>
-        <w:t>brute: your</w:t>
-      </w:r>
-      <w:r>
-        <w:rPr>
-          <w:lang w:val="en-US"/>
-        </w:rPr>
-        <w:t xml:space="preserve"> standard strong charging enemy that stomps the ground. The brute works </w:t>
-      </w:r>
-      <w:r>
-        <w:rPr>
-          <w:lang w:val="en-US"/>
-        </w:rPr>
-        <w:t xml:space="preserve">off </w:t>
-      </w:r>
-      <w:r>
-        <w:rPr>
-          <w:lang w:val="en-US"/>
-        </w:rPr>
-        <w:t xml:space="preserve">vibrations </w:t>
-      </w:r>
-      <w:r>
-        <w:rPr>
-          <w:lang w:val="en-US"/>
-        </w:rPr>
-        <w:t>as they have lost their head in the transformation.</w:t>
-      </w:r>
-      <w:r>
-        <w:rPr>
-          <w:lang w:val="en-US"/>
-        </w:rPr>
-        <w:br/>
-        <w:t>……</w:t>
-      </w:r>
-    </w:p>
-    <w:p>
-      <w:pPr>
-        <w:rPr>
-          <w:lang w:val="en-US"/>
-        </w:rPr>
-      </w:pPr>
-      <w:r>
-        <w:rPr>
-          <w:lang w:val="en-US"/>
-        </w:rPr>
-        <w:t>The player can change their equipment between every wave. Their equipment consists of 5 abilities, 2 arms, 2 legs, and 1 head. The head is always a passive ability while the other 4 are active abilities.</w:t>
-      </w:r>
-      <w:r>
-        <w:rPr>
-          <w:lang w:val="en-US"/>
-        </w:rPr>
-        <w:t xml:space="preserve"> When a monster body part is found, the other drops of that same body part will be used as currency to upgrade and change the ability. An example of this is </w:t>
+        <w:t xml:space="preserve">The player will get the equipment on the first dismemberment, if picked up in time as body parts decay quickly when not in contact with a host of the </w:t>
+      </w:r>
+      <w:proofErr w:type="spellStart"/>
+      <w:r>
+        <w:rPr>
+          <w:lang w:val="en-US"/>
+        </w:rPr>
+        <w:t>Shiflix</w:t>
+      </w:r>
+      <w:proofErr w:type="spellEnd"/>
+      <w:r>
+        <w:rPr>
+          <w:lang w:val="en-US"/>
+        </w:rPr>
+        <w:t xml:space="preserve"> virus. </w:t>
+      </w:r>
+      <w:r>
+        <w:rPr>
+          <w:lang w:val="en-US"/>
+        </w:rPr>
+        <w:t xml:space="preserve">An example of this is </w:t>
       </w:r>
       <w:r>
         <w:rPr>
@@ -1236,28 +1306,31 @@
         <w:rPr>
           <w:lang w:val="en-US"/>
         </w:rPr>
-        <w:t>to increase the damage output or cooldown of that ability.  The upgrade station to do all of this is only available at the down time between rounds and will suspend the duration between rounds for a bit longer before the next round starts. If you are still in the station while the round starts, you will be forcefully removed from it and the round starts officially.</w:t>
-      </w:r>
-    </w:p>
-    <w:p>
-      <w:pPr>
-        <w:rPr>
-          <w:lang w:val="en-US"/>
-        </w:rPr>
-      </w:pPr>
-      <w:proofErr w:type="gramStart"/>
-      <w:r>
-        <w:rPr>
-          <w:lang w:val="en-US"/>
-        </w:rPr>
-        <w:t>The</w:t>
-      </w:r>
-      <w:proofErr w:type="gramEnd"/>
-      <w:r>
-        <w:rPr>
-          <w:lang w:val="en-US"/>
-        </w:rPr>
-        <w:t xml:space="preserve"> map will be a few zones big with corridors leading between them. We are taking heavy inspiration of Killing Floor and Warhammer for this. The map will have events happening every few waves which are scripted.</w:t>
+        <w:t>to increase the damage output</w:t>
+      </w:r>
+      <w:r>
+        <w:rPr>
+          <w:lang w:val="en-US"/>
+        </w:rPr>
+        <w:t>, range,</w:t>
+      </w:r>
+      <w:r>
+        <w:rPr>
+          <w:lang w:val="en-US"/>
+        </w:rPr>
+        <w:t xml:space="preserve"> or cooldown of that ability. The upgrade station to do all of this is only available at the down time between rounds</w:t>
+      </w:r>
+      <w:r>
+        <w:rPr>
+          <w:lang w:val="en-US"/>
+        </w:rPr>
+        <w:t>. The next round will be suspended while in the upgrade station for a limited time.</w:t>
+      </w:r>
+      <w:r>
+        <w:rPr>
+          <w:lang w:val="en-US"/>
+        </w:rPr>
+        <w:t xml:space="preserve"> If you are still in the station while the round starts, you will be forcefully removed from it and the round</w:t>
       </w:r>
       <w:r>
         <w:rPr>
@@ -1269,21 +1342,92 @@
         <w:rPr>
           <w:lang w:val="en-US"/>
         </w:rPr>
-        <w:t xml:space="preserve">These events can be from a building burning </w:t>
-      </w:r>
-      <w:proofErr w:type="gramStart"/>
-      <w:r>
-        <w:rPr>
-          <w:lang w:val="en-US"/>
-        </w:rPr>
-        <w:t>down</w:t>
-      </w:r>
-      <w:proofErr w:type="gramEnd"/>
-      <w:r>
-        <w:rPr>
-          <w:lang w:val="en-US"/>
-        </w:rPr>
-        <w:t xml:space="preserve"> closing of an entrance, to the brute bursting through a wall opening a new zone. This keeps the player moving between areas or restricting them to one area for a difficult battle. Monsters can enter from specific entry points on the map like a gated fence, a broken hole in a building, a burry hole in the ground, </w:t>
+        <w:t>officially</w:t>
+      </w:r>
+      <w:r>
+        <w:rPr>
+          <w:lang w:val="en-US"/>
+        </w:rPr>
+        <w:t xml:space="preserve"> starts.</w:t>
+      </w:r>
+    </w:p>
+    <w:p>
+      <w:pPr>
+        <w:rPr>
+          <w:lang w:val="en-US"/>
+        </w:rPr>
+      </w:pPr>
+      <w:r>
+        <w:rPr>
+          <w:lang w:val="en-US"/>
+        </w:rPr>
+        <w:t>The map will be a few</w:t>
+      </w:r>
+      <w:r>
+        <w:rPr>
+          <w:lang w:val="en-US"/>
+        </w:rPr>
+        <w:t xml:space="preserve"> </w:t>
+      </w:r>
+      <w:r>
+        <w:rPr>
+          <w:lang w:val="en-US"/>
+        </w:rPr>
+        <w:t>big</w:t>
+      </w:r>
+      <w:r>
+        <w:rPr>
+          <w:lang w:val="en-US"/>
+        </w:rPr>
+        <w:t xml:space="preserve"> zones with corridors</w:t>
+      </w:r>
+      <w:r>
+        <w:rPr>
+          <w:lang w:val="en-US"/>
+        </w:rPr>
+        <w:t xml:space="preserve"> between them and one upgrade station that switches between zones</w:t>
+      </w:r>
+      <w:r>
+        <w:rPr>
+          <w:lang w:val="en-US"/>
+        </w:rPr>
+        <w:t>. We are taking heavy inspiration of Killing Floor and Warhammer for this. The map will have events happening every few waves which are scripted.</w:t>
+      </w:r>
+      <w:r>
+        <w:rPr>
+          <w:lang w:val="en-US"/>
+        </w:rPr>
+        <w:t xml:space="preserve"> </w:t>
+      </w:r>
+      <w:r>
+        <w:rPr>
+          <w:lang w:val="en-US"/>
+        </w:rPr>
+        <w:t>These events can be from a building burning down closing of</w:t>
+      </w:r>
+      <w:r>
+        <w:rPr>
+          <w:lang w:val="en-US"/>
+        </w:rPr>
+        <w:t>f</w:t>
+      </w:r>
+      <w:r>
+        <w:rPr>
+          <w:lang w:val="en-US"/>
+        </w:rPr>
+        <w:t xml:space="preserve"> an entrance, to the brute bursting through a wall opening a new zone. This keeps the player moving between areas or restricting them to one area for a difficult battle.</w:t>
+      </w:r>
+      <w:r>
+        <w:rPr>
+          <w:lang w:val="en-US"/>
+        </w:rPr>
+        <w:t xml:space="preserve"> </w:t>
+      </w:r>
+      <w:r>
+        <w:rPr>
+          <w:lang w:val="en-US"/>
+        </w:rPr>
+        <w:t xml:space="preserve">Monsters can enter from specific entry points on the map like a gated fence, a broken hole in a building, a burry hole in the ground, </w:t>
       </w:r>
       <w:proofErr w:type="spellStart"/>
       <w:r>
@@ -1298,6 +1442,109 @@
           <w:lang w:val="en-US"/>
         </w:rPr>
         <w:t>…</w:t>
+      </w:r>
+    </w:p>
+    <w:p>
+      <w:pPr>
+        <w:rPr>
+          <w:lang w:val="en-US"/>
+        </w:rPr>
+      </w:pPr>
+      <w:r>
+        <w:rPr>
+          <w:lang w:val="en-US"/>
+        </w:rPr>
+        <w:t>The game modes available to the player are an endless mode that tests the player’s endurance and a mode that has a final boss that tests the player’s speed.</w:t>
+      </w:r>
+    </w:p>
+    <w:p>
+      <w:pPr>
+        <w:pStyle w:val="ListParagraph"/>
+        <w:numPr>
+          <w:ilvl w:val="0"/>
+          <w:numId w:val="3"/>
+        </w:numPr>
+        <w:rPr>
+          <w:lang w:val="en-US"/>
+        </w:rPr>
+      </w:pPr>
+      <w:r>
+        <w:rPr>
+          <w:lang w:val="en-US"/>
+        </w:rPr>
+        <w:t>The endless mode will progressively get more difficult with the stats of enemies and the quantity they in attack in. Over time the mini bosses will spawn during rounds.</w:t>
+      </w:r>
+      <w:r>
+        <w:rPr>
+          <w:lang w:val="en-US"/>
+        </w:rPr>
+        <w:t xml:space="preserve"> The player’s </w:t>
+      </w:r>
+      <w:r>
+        <w:rPr>
+          <w:lang w:val="en-US"/>
+        </w:rPr>
+        <w:t>survival time, number of monsters killed, number of dismemberments, and waves survived.</w:t>
+      </w:r>
+    </w:p>
+    <w:p>
+      <w:pPr>
+        <w:pStyle w:val="ListParagraph"/>
+        <w:numPr>
+          <w:ilvl w:val="0"/>
+          <w:numId w:val="3"/>
+        </w:numPr>
+        <w:rPr>
+          <w:lang w:val="en-US"/>
+        </w:rPr>
+      </w:pPr>
+      <w:r>
+        <w:rPr>
+          <w:lang w:val="en-US"/>
+        </w:rPr>
+        <w:t xml:space="preserve">The challenge mode has more scripted rounds and leads to a final boss encounter. The challenge mode consists of 15 rounds where every 5 rounds a scripted event such as a mini boss encounter happens. Round 15 is the final boss encounter. The player’s </w:t>
+      </w:r>
+      <w:r>
+        <w:rPr>
+          <w:lang w:val="en-US"/>
+        </w:rPr>
+        <w:t>completion time</w:t>
+      </w:r>
+      <w:r>
+        <w:rPr>
+          <w:lang w:val="en-US"/>
+        </w:rPr>
+        <w:t>,</w:t>
+      </w:r>
+      <w:r>
+        <w:rPr>
+          <w:lang w:val="en-US"/>
+        </w:rPr>
+        <w:t xml:space="preserve"> number of dismemberments,</w:t>
+      </w:r>
+      <w:r>
+        <w:rPr>
+          <w:lang w:val="en-US"/>
+        </w:rPr>
+        <w:t xml:space="preserve"> </w:t>
+      </w:r>
+      <w:r>
+        <w:rPr>
+          <w:lang w:val="en-US"/>
+        </w:rPr>
+        <w:t>and</w:t>
+      </w:r>
+      <w:r>
+        <w:rPr>
+          <w:lang w:val="en-US"/>
+        </w:rPr>
+        <w:t xml:space="preserve"> waves completed will be shown upon finishing.</w:t>
+      </w:r>
+      <w:r>
+        <w:rPr>
+          <w:lang w:val="en-US"/>
+        </w:rPr>
+        <w:t xml:space="preserve"> </w:t>
       </w:r>
       <w:r>
         <w:rPr>
@@ -1368,7 +1615,19 @@
         <w:rPr>
           <w:lang w:val="en-US"/>
         </w:rPr>
-        <w:t xml:space="preserve"> There is a wide community out there that play Call of Duty zombies and make mods for these games, but a new experience is what is needed. Taking inspiration and creating an own identity is the result.</w:t>
+        <w:t xml:space="preserve"> There is a wide community out there that play Call of Duty zombies and make mods for these games, but a new experience is what </w:t>
+      </w:r>
+      <w:r>
+        <w:rPr>
+          <w:lang w:val="en-US"/>
+        </w:rPr>
+        <w:t>we would like to create</w:t>
+      </w:r>
+      <w:r>
+        <w:rPr>
+          <w:lang w:val="en-US"/>
+        </w:rPr>
+        <w:t>. Taking inspiration and creating an own identity is the result.</w:t>
       </w:r>
     </w:p>
     <w:p>
@@ -1383,45 +1642,115 @@
         </w:rPr>
         <w:t xml:space="preserve">The </w:t>
       </w:r>
-      <w:proofErr w:type="spellStart"/>
-      <w:r>
-        <w:rPr>
-          <w:lang w:val="en-US"/>
-        </w:rPr>
-        <w:t>monsterification</w:t>
-      </w:r>
-      <w:proofErr w:type="spellEnd"/>
+      <w:r>
+        <w:rPr>
+          <w:lang w:val="en-US"/>
+        </w:rPr>
+        <w:t>mutations</w:t>
+      </w:r>
       <w:r>
         <w:rPr>
           <w:lang w:val="en-US"/>
         </w:rPr>
         <w:t xml:space="preserve"> came from an old idea and stuck because it was a very interesting concept for lore and gameplay aspects.</w:t>
       </w:r>
-    </w:p>
-    <w:p>
-      <w:pPr>
-        <w:rPr>
-          <w:lang w:val="en-US"/>
-        </w:rPr>
-      </w:pPr>
-      <w:r>
-        <w:rPr>
-          <w:lang w:val="en-US"/>
-        </w:rPr>
-        <w:t>We want the game to make you feel like you can always lose if you don’t pay attention. You are a powerhouse able to fight an army of creatures, but that is because you are wary and smart about your moves. You need to feel like you are strong, but never feel like there is no challenge.</w:t>
-      </w:r>
-    </w:p>
-    <w:p>
-      <w:pPr>
-        <w:rPr>
-          <w:lang w:val="en-US"/>
-        </w:rPr>
-      </w:pPr>
-      <w:r>
-        <w:rPr>
-          <w:lang w:val="en-US"/>
-        </w:rPr>
-        <w:t xml:space="preserve">The scale of the game for this project would be at most 5 enemies, with some of those enemies having only one ability to keep the workload small. It is scalable and can always be extended if the project allows that. The map will consist of 3 zones that will have corridors linking them to each other. These corridors will be blocked </w:t>
+      <w:r>
+        <w:rPr>
+          <w:lang w:val="en-US"/>
+        </w:rPr>
+        <w:t xml:space="preserve"> There is much to expand on with this.</w:t>
+      </w:r>
+    </w:p>
+    <w:p>
+      <w:pPr>
+        <w:rPr>
+          <w:lang w:val="en-US"/>
+        </w:rPr>
+      </w:pPr>
+      <w:r>
+        <w:rPr>
+          <w:lang w:val="en-US"/>
+        </w:rPr>
+        <w:t xml:space="preserve">The game should make you feel on edge and attentive throughout the experience. </w:t>
+      </w:r>
+      <w:r>
+        <w:rPr>
+          <w:lang w:val="en-US"/>
+        </w:rPr>
+        <w:t>You are a powerhouse able to fight an army of creatures, but that is because you are wary and smart about your moves. You need to feel like you are strong, but never feel like there is no challenge.</w:t>
+      </w:r>
+    </w:p>
+    <w:p>
+      <w:pPr>
+        <w:rPr>
+          <w:lang w:val="en-US"/>
+        </w:rPr>
+      </w:pPr>
+      <w:r>
+        <w:rPr>
+          <w:lang w:val="en-US"/>
+        </w:rPr>
+        <w:t xml:space="preserve">The </w:t>
+      </w:r>
+      <w:r>
+        <w:rPr>
+          <w:lang w:val="en-US"/>
+        </w:rPr>
+        <w:t>goal is to make at least</w:t>
+      </w:r>
+      <w:r>
+        <w:rPr>
+          <w:lang w:val="en-US"/>
+        </w:rPr>
+        <w:t xml:space="preserve"> 5</w:t>
+      </w:r>
+      <w:r>
+        <w:rPr>
+          <w:lang w:val="en-US"/>
+        </w:rPr>
+        <w:t xml:space="preserve"> unique</w:t>
+      </w:r>
+      <w:r>
+        <w:rPr>
+          <w:lang w:val="en-US"/>
+        </w:rPr>
+        <w:t xml:space="preserve"> enemies, with some of those enemies having only one</w:t>
+      </w:r>
+      <w:r>
+        <w:rPr>
+          <w:lang w:val="en-US"/>
+        </w:rPr>
+        <w:t xml:space="preserve"> or two</w:t>
+      </w:r>
+      <w:r>
+        <w:rPr>
+          <w:lang w:val="en-US"/>
+        </w:rPr>
+        <w:t xml:space="preserve"> abilit</w:t>
+      </w:r>
+      <w:r>
+        <w:rPr>
+          <w:lang w:val="en-US"/>
+        </w:rPr>
+        <w:t>ies</w:t>
+      </w:r>
+      <w:r>
+        <w:rPr>
+          <w:lang w:val="en-US"/>
+        </w:rPr>
+        <w:t xml:space="preserve"> to keep the workload </w:t>
+      </w:r>
+      <w:r>
+        <w:rPr>
+          <w:lang w:val="en-US"/>
+        </w:rPr>
+        <w:t>in scope</w:t>
+      </w:r>
+      <w:r>
+        <w:rPr>
+          <w:lang w:val="en-US"/>
+        </w:rPr>
+        <w:t xml:space="preserve">. It is scalable and can always be extended if the project allows that. The map will consist of 3 zones that will have corridors linking them to each other. These corridors will be blocked </w:t>
       </w:r>
       <w:r>
         <w:rPr>
@@ -1435,6 +1764,13 @@
         </w:rPr>
         <w:t xml:space="preserve"> creating a more dynamic map.</w:t>
       </w:r>
+    </w:p>
+    <w:p>
+      <w:pPr>
+        <w:rPr>
+          <w:lang w:val="en-US"/>
+        </w:rPr>
+      </w:pPr>
     </w:p>
     <w:p>
       <w:pPr>
@@ -1539,7 +1875,7 @@
         <w:rPr>
           <w:lang w:val="en-US"/>
         </w:rPr>
-        <w:t xml:space="preserve">Once the project is done, it would be nice to expand further. The core system can be expanded further quite easily with the addition of extra monsters, new maps and even new minor mechanics specific to maps. For </w:t>
+        <w:t xml:space="preserve">Once the project is done, it would be nice to expand further. The core system can be expanded quite easily with the addition of extra monsters, new maps and even new minor mechanics specific to maps. For </w:t>
       </w:r>
       <w:r>
         <w:rPr>
@@ -1551,7 +1887,31 @@
         <w:rPr>
           <w:lang w:val="en-US"/>
         </w:rPr>
-        <w:t xml:space="preserve"> environmental traps and such.</w:t>
+        <w:t xml:space="preserve"> environmental traps</w:t>
+      </w:r>
+      <w:r>
+        <w:rPr>
+          <w:lang w:val="en-US"/>
+        </w:rPr>
+        <w:t>, status effects, monster variants,</w:t>
+      </w:r>
+      <w:r>
+        <w:rPr>
+          <w:lang w:val="en-US"/>
+        </w:rPr>
+        <w:t xml:space="preserve"> </w:t>
+      </w:r>
+      <w:r>
+        <w:rPr>
+          <w:lang w:val="en-US"/>
+        </w:rPr>
+        <w:t>etc..</w:t>
+      </w:r>
+      <w:r>
+        <w:rPr>
+          <w:lang w:val="en-US"/>
+        </w:rPr>
+        <w:t>.</w:t>
       </w:r>
     </w:p>
     <w:p>
@@ -1576,7 +1936,7 @@
         <w:rPr>
           <w:lang w:val="en-US"/>
         </w:rPr>
-        <w:t xml:space="preserve"> an active audience on itch, the finished release would then be sold on steam for a lower price.</w:t>
+        <w:t xml:space="preserve"> an active audience on itch, the finished release would then be sold on steam.</w:t>
       </w:r>
     </w:p>
     <w:p>
@@ -1643,20 +2003,106 @@
         <w:rPr>
           <w:lang w:val="en-US"/>
         </w:rPr>
-        <w:t>The game will be made in Unreal Engine with modeling being done in Maya. If we can’t find anyone to do animations for the game, we will need motion capture. The current members aren’t familiar with the process and as you use melee weapons predominantly, it is important to have some animations look good. Animations for leg abilities can be hidden with clever camera tricks, but both the arm abilities and enemies need to look scary, not goofy.</w:t>
-      </w:r>
-    </w:p>
-    <w:p>
-      <w:pPr>
-        <w:rPr>
-          <w:lang w:val="en-US"/>
-        </w:rPr>
-      </w:pPr>
-      <w:r>
-        <w:rPr>
-          <w:lang w:val="en-US"/>
-        </w:rPr>
-        <w:t>Sound will be mostly done through taking online sounds and remixing them to what we need using the free sounds websites.</w:t>
+        <w:t>The game will be made in Unreal Engine with modeling being done in Maya</w:t>
+      </w:r>
+      <w:r>
+        <w:rPr>
+          <w:lang w:val="en-US"/>
+        </w:rPr>
+        <w:t>/</w:t>
+      </w:r>
+      <w:proofErr w:type="spellStart"/>
+      <w:r>
+        <w:rPr>
+          <w:lang w:val="en-US"/>
+        </w:rPr>
+        <w:t>ZBrush</w:t>
+      </w:r>
+      <w:proofErr w:type="spellEnd"/>
+      <w:r>
+        <w:rPr>
+          <w:lang w:val="en-US"/>
+        </w:rPr>
+        <w:t xml:space="preserve">. If we can’t find anyone to do animations for the game, we will need motion capture. The current members aren’t familiar with the process and as you use melee weapons predominantly, it is important to have </w:t>
+      </w:r>
+      <w:r>
+        <w:rPr>
+          <w:lang w:val="en-US"/>
+        </w:rPr>
+        <w:t xml:space="preserve">some </w:t>
+      </w:r>
+      <w:r>
+        <w:rPr>
+          <w:lang w:val="en-US"/>
+        </w:rPr>
+        <w:t>good-looking</w:t>
+      </w:r>
+      <w:r>
+        <w:rPr>
+          <w:lang w:val="en-US"/>
+        </w:rPr>
+        <w:t xml:space="preserve"> </w:t>
+      </w:r>
+      <w:r>
+        <w:rPr>
+          <w:lang w:val="en-US"/>
+        </w:rPr>
+        <w:t xml:space="preserve">animations. Animations for leg abilities can be hidden with clever camera tricks, but both the arm abilities and enemies need to look scary, not </w:t>
+      </w:r>
+      <w:r>
+        <w:rPr>
+          <w:lang w:val="en-US"/>
+        </w:rPr>
+        <w:t>cartoonish</w:t>
+      </w:r>
+      <w:r>
+        <w:rPr>
+          <w:lang w:val="en-US"/>
+        </w:rPr>
+        <w:t>.</w:t>
+      </w:r>
+    </w:p>
+    <w:p>
+      <w:pPr>
+        <w:rPr>
+          <w:lang w:val="en-US"/>
+        </w:rPr>
+      </w:pPr>
+      <w:r>
+        <w:rPr>
+          <w:lang w:val="en-US"/>
+        </w:rPr>
+        <w:t>Sound will be mostly done through</w:t>
+      </w:r>
+      <w:r>
+        <w:rPr>
+          <w:lang w:val="en-US"/>
+        </w:rPr>
+        <w:t xml:space="preserve"> using</w:t>
+      </w:r>
+      <w:r>
+        <w:rPr>
+          <w:lang w:val="en-US"/>
+        </w:rPr>
+        <w:t xml:space="preserve"> online sounds and remixing them to what we need using </w:t>
+      </w:r>
+      <w:r>
+        <w:rPr>
+          <w:lang w:val="en-US"/>
+        </w:rPr>
+        <w:t>royalty free sounds</w:t>
+      </w:r>
+      <w:r>
+        <w:rPr>
+          <w:lang w:val="en-US"/>
+        </w:rPr>
+        <w:t>.</w:t>
+      </w:r>
+      <w:r>
+        <w:rPr>
+          <w:lang w:val="en-US"/>
+        </w:rPr>
+        <w:t xml:space="preserve"> If a specific sound can not be found, there is potential for it to be made locally.</w:t>
       </w:r>
     </w:p>
     <w:p>
@@ -1671,13 +2117,6 @@
         </w:rPr>
         <w:t>For programmers, Rider is recommended to work in. Rider has great integration with Unreal Engine. This isn’t to say Microsoft Visual Studio does not have this, Rider has plugins to make working easier.</w:t>
       </w:r>
-    </w:p>
-    <w:p>
-      <w:pPr>
-        <w:rPr>
-          <w:lang w:val="en-US"/>
-        </w:rPr>
-      </w:pPr>
     </w:p>
     <w:p>
       <w:pPr>
@@ -1814,7 +2253,39 @@
         <w:rPr>
           <w:lang w:val="en-US"/>
         </w:rPr>
-        <w:t>Steam for the easy process of releasing games. This would be at a low price.</w:t>
+        <w:t xml:space="preserve">Initial release on </w:t>
+      </w:r>
+      <w:r>
+        <w:rPr>
+          <w:lang w:val="en-US"/>
+        </w:rPr>
+        <w:t xml:space="preserve">Epic games store because Epic games </w:t>
+      </w:r>
+      <w:proofErr w:type="gramStart"/>
+      <w:r>
+        <w:rPr>
+          <w:lang w:val="en-US"/>
+        </w:rPr>
+        <w:t>allows</w:t>
+      </w:r>
+      <w:proofErr w:type="gramEnd"/>
+      <w:r>
+        <w:rPr>
+          <w:lang w:val="en-US"/>
+        </w:rPr>
+        <w:t xml:space="preserve"> games made in Unreal Engine to be released on their store front quite easily without additional fees</w:t>
+      </w:r>
+      <w:r>
+        <w:rPr>
+          <w:lang w:val="en-US"/>
+        </w:rPr>
+        <w:t>, as long as we don’t release it anywhere else for one year</w:t>
+      </w:r>
+      <w:r>
+        <w:rPr>
+          <w:lang w:val="en-US"/>
+        </w:rPr>
+        <w:t>.</w:t>
       </w:r>
     </w:p>
     <w:p>
@@ -1834,27 +2305,13 @@
         <w:rPr>
           <w:lang w:val="en-US"/>
         </w:rPr>
-        <w:t xml:space="preserve">Epic games store because epic games </w:t>
-      </w:r>
-      <w:proofErr w:type="gramStart"/>
-      <w:r>
-        <w:rPr>
-          <w:lang w:val="en-US"/>
-        </w:rPr>
-        <w:t>allows</w:t>
-      </w:r>
-      <w:proofErr w:type="gramEnd"/>
-      <w:r>
-        <w:rPr>
-          <w:lang w:val="en-US"/>
-        </w:rPr>
-        <w:t xml:space="preserve"> games made in Unreal Engine to be released on their store front quite easily without the </w:t>
-      </w:r>
-      <w:r>
-        <w:rPr>
-          <w:lang w:val="en-US"/>
-        </w:rPr>
-        <w:t>extra of them taking a cut.</w:t>
+        <w:t>Steam</w:t>
+      </w:r>
+      <w:r>
+        <w:rPr>
+          <w:lang w:val="en-US"/>
+        </w:rPr>
+        <w:t xml:space="preserve"> release will be delayed for one year. Steam makes the process of releasing games easier.</w:t>
       </w:r>
     </w:p>
     <w:p>
@@ -1931,7 +2388,15 @@
           <w:bCs/>
           <w:lang w:val="en-US"/>
         </w:rPr>
-        <w:t>There is a minimum age of 17 due to the concept of dismemberment being core to our game. The game uses horror aspects.</w:t>
+        <w:t>The game is for a mature audience</w:t>
+      </w:r>
+      <w:r>
+        <w:rPr>
+          <w:rFonts w:ascii="Calibri" w:eastAsia="Calibri" w:hAnsi="Calibri" w:cs="Calibri"/>
+          <w:bCs/>
+          <w:lang w:val="en-US"/>
+        </w:rPr>
+        <w:t xml:space="preserve"> due to the concept of dismemberment being core to our game. The game uses horror aspects.</w:t>
       </w:r>
     </w:p>
     <w:p>
@@ -1948,7 +2413,7 @@
           <w:bCs/>
           <w:lang w:val="en-US"/>
         </w:rPr>
-        <w:t xml:space="preserve">The target audience is players who like long sustain fights. </w:t>
+        <w:t xml:space="preserve">The target audience is players who like long sustain fights. Games can last hours if a player is good enough. </w:t>
       </w:r>
       <w:r>
         <w:rPr>
@@ -1956,7 +2421,63 @@
           <w:bCs/>
           <w:lang w:val="en-US"/>
         </w:rPr>
-        <w:t>Games can last hours if a player is good enough. Anyone who is competitive in a PVE setting would enjoy a game, even if it is improving on themselves and reaching a new personal record.</w:t>
+        <w:t>People w</w:t>
+      </w:r>
+      <w:r>
+        <w:rPr>
+          <w:rFonts w:ascii="Calibri" w:eastAsia="Calibri" w:hAnsi="Calibri" w:cs="Calibri"/>
+          <w:bCs/>
+          <w:lang w:val="en-US"/>
+        </w:rPr>
+        <w:t xml:space="preserve">ho </w:t>
+      </w:r>
+      <w:r>
+        <w:rPr>
+          <w:rFonts w:ascii="Calibri" w:eastAsia="Calibri" w:hAnsi="Calibri" w:cs="Calibri"/>
+          <w:bCs/>
+          <w:lang w:val="en-US"/>
+        </w:rPr>
+        <w:t xml:space="preserve">are </w:t>
+      </w:r>
+      <w:r>
+        <w:rPr>
+          <w:rFonts w:ascii="Calibri" w:eastAsia="Calibri" w:hAnsi="Calibri" w:cs="Calibri"/>
+          <w:bCs/>
+          <w:lang w:val="en-US"/>
+        </w:rPr>
+        <w:t xml:space="preserve">competitive in a PVE setting would enjoy </w:t>
+      </w:r>
+      <w:r>
+        <w:rPr>
+          <w:rFonts w:ascii="Calibri" w:eastAsia="Calibri" w:hAnsi="Calibri" w:cs="Calibri"/>
+          <w:bCs/>
+          <w:lang w:val="en-US"/>
+        </w:rPr>
+        <w:t>a</w:t>
+      </w:r>
+      <w:r>
+        <w:rPr>
+          <w:rFonts w:ascii="Calibri" w:eastAsia="Calibri" w:hAnsi="Calibri" w:cs="Calibri"/>
+          <w:bCs/>
+          <w:lang w:val="en-US"/>
+        </w:rPr>
+        <w:t xml:space="preserve"> game</w:t>
+      </w:r>
+      <w:r>
+        <w:rPr>
+          <w:rFonts w:ascii="Calibri" w:eastAsia="Calibri" w:hAnsi="Calibri" w:cs="Calibri"/>
+          <w:bCs/>
+          <w:lang w:val="en-US"/>
+        </w:rPr>
+        <w:t xml:space="preserve"> like ours</w:t>
+      </w:r>
+      <w:r>
+        <w:rPr>
+          <w:rFonts w:ascii="Calibri" w:eastAsia="Calibri" w:hAnsi="Calibri" w:cs="Calibri"/>
+          <w:bCs/>
+          <w:lang w:val="en-US"/>
+        </w:rPr>
+        <w:t>, even if it is improving on themselves and reaching a new personal record.</w:t>
       </w:r>
       <w:r>
         <w:rPr>
@@ -2667,7 +3188,7 @@
           <w:lang w:val="en-US"/>
         </w:rPr>
         <w:drawing>
-          <wp:inline distT="0" distB="0" distL="0" distR="0" wp14:anchorId="23382F53" wp14:editId="396BC513">
+          <wp:inline distT="0" distB="0" distL="0" distR="0" wp14:anchorId="23382F53" wp14:editId="5CF35BEB">
             <wp:extent cx="5753100" cy="2514600"/>
             <wp:effectExtent l="0" t="0" r="0" b="0"/>
             <wp:docPr id="830035845" name="Picture 9"/>
@@ -2750,12 +3271,7 @@
     </w:p>
     <w:p>
       <w:pPr>
-        <w:rPr>
-          <w:rFonts w:ascii="Calibri" w:eastAsia="Calibri" w:hAnsi="Calibri" w:cs="Calibri"/>
-          <w:bCs/>
-          <w:noProof/>
-          <w:lang w:val="en-US"/>
-        </w:rPr>
+        <w:keepNext/>
       </w:pPr>
       <w:r>
         <w:rPr>
@@ -2816,6 +3332,68 @@
         </w:drawing>
       </w:r>
     </w:p>
+    <w:p>
+      <w:pPr>
+        <w:pStyle w:val="Caption"/>
+        <w:rPr>
+          <w:rFonts w:ascii="Calibri" w:eastAsia="Calibri" w:hAnsi="Calibri" w:cs="Calibri"/>
+          <w:bCs/>
+          <w:noProof/>
+          <w:lang w:val="en-US"/>
+        </w:rPr>
+      </w:pPr>
+      <w:r>
+        <w:rPr>
+          <w:rFonts w:ascii="Calibri" w:eastAsia="Calibri" w:hAnsi="Calibri" w:cs="Calibri"/>
+          <w:bCs/>
+          <w:noProof/>
+          <w:lang w:val="en-US"/>
+        </w:rPr>
+        <w:fldChar w:fldCharType="begin"/>
+      </w:r>
+      <w:r>
+        <w:rPr>
+          <w:rFonts w:ascii="Calibri" w:eastAsia="Calibri" w:hAnsi="Calibri" w:cs="Calibri"/>
+          <w:bCs/>
+          <w:noProof/>
+          <w:lang w:val="en-US"/>
+        </w:rPr>
+        <w:instrText xml:space="preserve"> SEQ Figure \* ARABIC </w:instrText>
+      </w:r>
+      <w:r>
+        <w:rPr>
+          <w:rFonts w:ascii="Calibri" w:eastAsia="Calibri" w:hAnsi="Calibri" w:cs="Calibri"/>
+          <w:bCs/>
+          <w:noProof/>
+          <w:lang w:val="en-US"/>
+        </w:rPr>
+        <w:fldChar w:fldCharType="separate"/>
+      </w:r>
+      <w:r>
+        <w:rPr>
+          <w:rFonts w:ascii="Calibri" w:eastAsia="Calibri" w:hAnsi="Calibri" w:cs="Calibri"/>
+          <w:bCs/>
+          <w:noProof/>
+          <w:lang w:val="en-US"/>
+        </w:rPr>
+        <w:t>1</w:t>
+      </w:r>
+      <w:r>
+        <w:rPr>
+          <w:rFonts w:ascii="Calibri" w:eastAsia="Calibri" w:hAnsi="Calibri" w:cs="Calibri"/>
+          <w:bCs/>
+          <w:noProof/>
+          <w:lang w:val="en-US"/>
+        </w:rPr>
+        <w:fldChar w:fldCharType="end"/>
+      </w:r>
+      <w:r>
+        <w:t>.0 Sketches made by Cato Adriaensen</w:t>
+      </w:r>
+      <w:r>
+        <w:softHyphen/>
+      </w:r>
+    </w:p>
     <w:sectPr>
       <w:pgSz w:w="11906" w:h="16838"/>
       <w:pgMar w:top="1417" w:right="1417" w:bottom="1417" w:left="1417" w:header="708" w:footer="708" w:gutter="0"/>
@@ -2829,6 +3407,230 @@
 <file path=word/numbering.xml><?xml version="1.0" encoding="utf-8"?>
 <w:numbering xmlns:wpc="http://schemas.microsoft.com/office/word/2010/wordprocessingCanvas" xmlns:cx="http://schemas.microsoft.com/office/drawing/2014/chartex" xmlns:cx1="http://schemas.microsoft.com/office/drawing/2015/9/8/chartex" xmlns:cx2="http://schemas.microsoft.com/office/drawing/2015/10/21/chartex" xmlns:cx3="http://schemas.microsoft.com/office/drawing/2016/5/9/chartex" xmlns:cx4="http://schemas.microsoft.com/office/drawing/2016/5/10/chartex" xmlns:cx5="http://schemas.microsoft.com/office/drawing/2016/5/11/chartex" xmlns:cx6="http://schemas.microsoft.com/office/drawing/2016/5/12/chartex" xmlns:cx7="http://schemas.microsoft.com/office/drawing/2016/5/13/chartex" xmlns:cx8="http://schemas.microsoft.com/office/drawing/2016/5/14/chartex" xmlns:mc="http://schemas.openxmlformats.org/markup-compatibility/2006" xmlns:aink="http://schemas.microsoft.com/office/drawing/2016/ink" xmlns:am3d="http://schemas.microsoft.com/office/drawing/2017/model3d" xmlns:o="urn:schemas-microsoft-com:office:office" xmlns:oel="http://schemas.microsoft.com/office/2019/extlst" xmlns:r="http://schemas.openxmlformats.org/officeDocument/2006/relationships" xmlns:m="http://schemas.openxmlformats.org/officeDocument/2006/math" xmlns:v="urn:schemas-microsoft-com:vml" xmlns:wp14="http://schemas.microsoft.com/office/word/2010/wordprocessingDrawing" xmlns:wp="http://schemas.openxmlformats.org/drawingml/2006/wordprocessingDrawing" xmlns:w10="urn:schemas-microsoft-com:office:word" xmlns:w="http://schemas.openxmlformats.org/wordprocessingml/2006/main" xmlns:w14="http://schemas.microsoft.com/office/word/2010/wordml" xmlns:w15="http://schemas.microsoft.com/office/word/2012/wordml" xmlns:w16cex="http://schemas.microsoft.com/office/word/2018/wordml/cex" xmlns:w16cid="http://schemas.microsoft.com/office/word/2016/wordml/cid" xmlns:w16="http://schemas.microsoft.com/office/word/2018/wordml" xmlns:w16du="http://schemas.microsoft.com/office/word/2023/wordml/word16du" xmlns:w16sdtdh="http://schemas.microsoft.com/office/word/2020/wordml/sdtdatahash" xmlns:w16se="http://schemas.microsoft.com/office/word/2015/wordml/symex" xmlns:wpg="http://schemas.microsoft.com/office/word/2010/wordprocessingGroup" xmlns:wpi="http://schemas.microsoft.com/office/word/2010/wordprocessingInk" xmlns:wne="http://schemas.microsoft.com/office/word/2006/wordml" xmlns:wps="http://schemas.microsoft.com/office/word/2010/wordprocessingShape" mc:Ignorable="w14 w15 w16se w16cid w16 w16cex w16sdtdh w16du wp14">
   <w:abstractNum w:abstractNumId="0" w15:restartNumberingAfterBreak="0">
+    <w:nsid w:val="35387633"/>
+    <w:multiLevelType w:val="hybridMultilevel"/>
+    <w:tmpl w:val="9180678E"/>
+    <w:lvl w:ilvl="0" w:tplc="DC34333A">
+      <w:numFmt w:val="bullet"/>
+      <w:lvlText w:val="-"/>
+      <w:lvlJc w:val="left"/>
+      <w:pPr>
+        <w:ind w:left="720" w:hanging="360"/>
+      </w:pPr>
+      <w:rPr>
+        <w:rFonts w:ascii="Calibri" w:eastAsiaTheme="minorEastAsia" w:hAnsi="Calibri" w:cs="Calibri" w:hint="default"/>
+      </w:rPr>
+    </w:lvl>
+    <w:lvl w:ilvl="1" w:tplc="04090003" w:tentative="1">
+      <w:start w:val="1"/>
+      <w:numFmt w:val="bullet"/>
+      <w:lvlText w:val="o"/>
+      <w:lvlJc w:val="left"/>
+      <w:pPr>
+        <w:ind w:left="1440" w:hanging="360"/>
+      </w:pPr>
+      <w:rPr>
+        <w:rFonts w:ascii="Courier New" w:hAnsi="Courier New" w:cs="Courier New" w:hint="default"/>
+      </w:rPr>
+    </w:lvl>
+    <w:lvl w:ilvl="2" w:tplc="04090005" w:tentative="1">
+      <w:start w:val="1"/>
+      <w:numFmt w:val="bullet"/>
+      <w:lvlText w:val=""/>
+      <w:lvlJc w:val="left"/>
+      <w:pPr>
+        <w:ind w:left="2160" w:hanging="360"/>
+      </w:pPr>
+      <w:rPr>
+        <w:rFonts w:ascii="Wingdings" w:hAnsi="Wingdings" w:hint="default"/>
+      </w:rPr>
+    </w:lvl>
+    <w:lvl w:ilvl="3" w:tplc="04090001" w:tentative="1">
+      <w:start w:val="1"/>
+      <w:numFmt w:val="bullet"/>
+      <w:lvlText w:val=""/>
+      <w:lvlJc w:val="left"/>
+      <w:pPr>
+        <w:ind w:left="2880" w:hanging="360"/>
+      </w:pPr>
+      <w:rPr>
+        <w:rFonts w:ascii="Symbol" w:hAnsi="Symbol" w:hint="default"/>
+      </w:rPr>
+    </w:lvl>
+    <w:lvl w:ilvl="4" w:tplc="04090003" w:tentative="1">
+      <w:start w:val="1"/>
+      <w:numFmt w:val="bullet"/>
+      <w:lvlText w:val="o"/>
+      <w:lvlJc w:val="left"/>
+      <w:pPr>
+        <w:ind w:left="3600" w:hanging="360"/>
+      </w:pPr>
+      <w:rPr>
+        <w:rFonts w:ascii="Courier New" w:hAnsi="Courier New" w:cs="Courier New" w:hint="default"/>
+      </w:rPr>
+    </w:lvl>
+    <w:lvl w:ilvl="5" w:tplc="04090005" w:tentative="1">
+      <w:start w:val="1"/>
+      <w:numFmt w:val="bullet"/>
+      <w:lvlText w:val=""/>
+      <w:lvlJc w:val="left"/>
+      <w:pPr>
+        <w:ind w:left="4320" w:hanging="360"/>
+      </w:pPr>
+      <w:rPr>
+        <w:rFonts w:ascii="Wingdings" w:hAnsi="Wingdings" w:hint="default"/>
+      </w:rPr>
+    </w:lvl>
+    <w:lvl w:ilvl="6" w:tplc="04090001" w:tentative="1">
+      <w:start w:val="1"/>
+      <w:numFmt w:val="bullet"/>
+      <w:lvlText w:val=""/>
+      <w:lvlJc w:val="left"/>
+      <w:pPr>
+        <w:ind w:left="5040" w:hanging="360"/>
+      </w:pPr>
+      <w:rPr>
+        <w:rFonts w:ascii="Symbol" w:hAnsi="Symbol" w:hint="default"/>
+      </w:rPr>
+    </w:lvl>
+    <w:lvl w:ilvl="7" w:tplc="04090003" w:tentative="1">
+      <w:start w:val="1"/>
+      <w:numFmt w:val="bullet"/>
+      <w:lvlText w:val="o"/>
+      <w:lvlJc w:val="left"/>
+      <w:pPr>
+        <w:ind w:left="5760" w:hanging="360"/>
+      </w:pPr>
+      <w:rPr>
+        <w:rFonts w:ascii="Courier New" w:hAnsi="Courier New" w:cs="Courier New" w:hint="default"/>
+      </w:rPr>
+    </w:lvl>
+    <w:lvl w:ilvl="8" w:tplc="04090005" w:tentative="1">
+      <w:start w:val="1"/>
+      <w:numFmt w:val="bullet"/>
+      <w:lvlText w:val=""/>
+      <w:lvlJc w:val="left"/>
+      <w:pPr>
+        <w:ind w:left="6480" w:hanging="360"/>
+      </w:pPr>
+      <w:rPr>
+        <w:rFonts w:ascii="Wingdings" w:hAnsi="Wingdings" w:hint="default"/>
+      </w:rPr>
+    </w:lvl>
+  </w:abstractNum>
+  <w:abstractNum w:abstractNumId="1" w15:restartNumberingAfterBreak="0">
+    <w:nsid w:val="513C3A93"/>
+    <w:multiLevelType w:val="hybridMultilevel"/>
+    <w:tmpl w:val="B6E4D848"/>
+    <w:lvl w:ilvl="0" w:tplc="77E4E0B2">
+      <w:numFmt w:val="bullet"/>
+      <w:lvlText w:val="-"/>
+      <w:lvlJc w:val="left"/>
+      <w:pPr>
+        <w:ind w:left="720" w:hanging="360"/>
+      </w:pPr>
+      <w:rPr>
+        <w:rFonts w:ascii="Calibri" w:eastAsiaTheme="minorEastAsia" w:hAnsi="Calibri" w:cs="Calibri" w:hint="default"/>
+      </w:rPr>
+    </w:lvl>
+    <w:lvl w:ilvl="1" w:tplc="04090003" w:tentative="1">
+      <w:start w:val="1"/>
+      <w:numFmt w:val="bullet"/>
+      <w:lvlText w:val="o"/>
+      <w:lvlJc w:val="left"/>
+      <w:pPr>
+        <w:ind w:left="1440" w:hanging="360"/>
+      </w:pPr>
+      <w:rPr>
+        <w:rFonts w:ascii="Courier New" w:hAnsi="Courier New" w:cs="Courier New" w:hint="default"/>
+      </w:rPr>
+    </w:lvl>
+    <w:lvl w:ilvl="2" w:tplc="04090005" w:tentative="1">
+      <w:start w:val="1"/>
+      <w:numFmt w:val="bullet"/>
+      <w:lvlText w:val=""/>
+      <w:lvlJc w:val="left"/>
+      <w:pPr>
+        <w:ind w:left="2160" w:hanging="360"/>
+      </w:pPr>
+      <w:rPr>
+        <w:rFonts w:ascii="Wingdings" w:hAnsi="Wingdings" w:hint="default"/>
+      </w:rPr>
+    </w:lvl>
+    <w:lvl w:ilvl="3" w:tplc="04090001" w:tentative="1">
+      <w:start w:val="1"/>
+      <w:numFmt w:val="bullet"/>
+      <w:lvlText w:val=""/>
+      <w:lvlJc w:val="left"/>
+      <w:pPr>
+        <w:ind w:left="2880" w:hanging="360"/>
+      </w:pPr>
+      <w:rPr>
+        <w:rFonts w:ascii="Symbol" w:hAnsi="Symbol" w:hint="default"/>
+      </w:rPr>
+    </w:lvl>
+    <w:lvl w:ilvl="4" w:tplc="04090003" w:tentative="1">
+      <w:start w:val="1"/>
+      <w:numFmt w:val="bullet"/>
+      <w:lvlText w:val="o"/>
+      <w:lvlJc w:val="left"/>
+      <w:pPr>
+        <w:ind w:left="3600" w:hanging="360"/>
+      </w:pPr>
+      <w:rPr>
+        <w:rFonts w:ascii="Courier New" w:hAnsi="Courier New" w:cs="Courier New" w:hint="default"/>
+      </w:rPr>
+    </w:lvl>
+    <w:lvl w:ilvl="5" w:tplc="04090005" w:tentative="1">
+      <w:start w:val="1"/>
+      <w:numFmt w:val="bullet"/>
+      <w:lvlText w:val=""/>
+      <w:lvlJc w:val="left"/>
+      <w:pPr>
+        <w:ind w:left="4320" w:hanging="360"/>
+      </w:pPr>
+      <w:rPr>
+        <w:rFonts w:ascii="Wingdings" w:hAnsi="Wingdings" w:hint="default"/>
+      </w:rPr>
+    </w:lvl>
+    <w:lvl w:ilvl="6" w:tplc="04090001" w:tentative="1">
+      <w:start w:val="1"/>
+      <w:numFmt w:val="bullet"/>
+      <w:lvlText w:val=""/>
+      <w:lvlJc w:val="left"/>
+      <w:pPr>
+        <w:ind w:left="5040" w:hanging="360"/>
+      </w:pPr>
+      <w:rPr>
+        <w:rFonts w:ascii="Symbol" w:hAnsi="Symbol" w:hint="default"/>
+      </w:rPr>
+    </w:lvl>
+    <w:lvl w:ilvl="7" w:tplc="04090003" w:tentative="1">
+      <w:start w:val="1"/>
+      <w:numFmt w:val="bullet"/>
+      <w:lvlText w:val="o"/>
+      <w:lvlJc w:val="left"/>
+      <w:pPr>
+        <w:ind w:left="5760" w:hanging="360"/>
+      </w:pPr>
+      <w:rPr>
+        <w:rFonts w:ascii="Courier New" w:hAnsi="Courier New" w:cs="Courier New" w:hint="default"/>
+      </w:rPr>
+    </w:lvl>
+    <w:lvl w:ilvl="8" w:tplc="04090005" w:tentative="1">
+      <w:start w:val="1"/>
+      <w:numFmt w:val="bullet"/>
+      <w:lvlText w:val=""/>
+      <w:lvlJc w:val="left"/>
+      <w:pPr>
+        <w:ind w:left="6480" w:hanging="360"/>
+      </w:pPr>
+      <w:rPr>
+        <w:rFonts w:ascii="Wingdings" w:hAnsi="Wingdings" w:hint="default"/>
+      </w:rPr>
+    </w:lvl>
+  </w:abstractNum>
+  <w:abstractNum w:abstractNumId="2" w15:restartNumberingAfterBreak="0">
     <w:nsid w:val="76235D85"/>
     <w:multiLevelType w:val="hybridMultilevel"/>
     <w:tmpl w:val="5510E1C2"/>
@@ -2941,7 +3743,7 @@
       </w:rPr>
     </w:lvl>
   </w:abstractNum>
-  <w:abstractNum w:abstractNumId="1" w15:restartNumberingAfterBreak="0">
+  <w:abstractNum w:abstractNumId="3" w15:restartNumberingAfterBreak="0">
     <w:nsid w:val="78C02D02"/>
     <w:multiLevelType w:val="hybridMultilevel"/>
     <w:tmpl w:val="B21ED938"/>
@@ -3055,9 +3857,15 @@
     </w:lvl>
   </w:abstractNum>
   <w:num w:numId="1" w16cid:durableId="730035896">
+    <w:abstractNumId w:val="3"/>
+  </w:num>
+  <w:num w:numId="2" w16cid:durableId="2143763405">
+    <w:abstractNumId w:val="2"/>
+  </w:num>
+  <w:num w:numId="3" w16cid:durableId="717437183">
     <w:abstractNumId w:val="1"/>
   </w:num>
-  <w:num w:numId="2" w16cid:durableId="2143763405">
+  <w:num w:numId="4" w16cid:durableId="1216966125">
     <w:abstractNumId w:val="0"/>
   </w:num>
 </w:numbering>
@@ -3813,6 +4621,25 @@
       <w:contextualSpacing/>
     </w:pPr>
   </w:style>
+  <w:style w:type="paragraph" w:styleId="Caption">
+    <w:name w:val="caption"/>
+    <w:basedOn w:val="Normal"/>
+    <w:next w:val="Normal"/>
+    <w:uiPriority w:val="35"/>
+    <w:unhideWhenUsed/>
+    <w:qFormat/>
+    <w:rsid w:val="00AF7FE0"/>
+    <w:pPr>
+      <w:spacing w:after="200" w:line="240" w:lineRule="auto"/>
+    </w:pPr>
+    <w:rPr>
+      <w:i/>
+      <w:iCs/>
+      <w:color w:val="44546A" w:themeColor="text2"/>
+      <w:sz w:val="18"/>
+      <w:szCs w:val="18"/>
+    </w:rPr>
+  </w:style>
 </w:styles>
 </file>
 
@@ -4093,6 +4920,15 @@
 </file>
 
 <file path=customXml/item2.xml><?xml version="1.0" encoding="utf-8"?>
+<?mso-contentType ?>
+<FormTemplates xmlns="http://schemas.microsoft.com/sharepoint/v3/contenttype/forms">
+  <Display>DocumentLibraryForm</Display>
+  <Edit>DocumentLibraryForm</Edit>
+  <New>DocumentLibraryForm</New>
+</FormTemplates>
+</file>
+
+<file path=customXml/item3.xml><?xml version="1.0" encoding="utf-8"?>
 <ct:contentTypeSchema xmlns:ct="http://schemas.microsoft.com/office/2006/metadata/contentType" xmlns:ma="http://schemas.microsoft.com/office/2006/metadata/properties/metaAttributes" ct:_="" ma:_="" ma:contentTypeName="Document" ma:contentTypeID="0x010100723942CCEB3A674D8F1F6472CCEFB38E" ma:contentTypeVersion="12" ma:contentTypeDescription="Create a new document." ma:contentTypeScope="" ma:versionID="f7d503e4e5f2150aa73d4fab685f27ad">
   <xsd:schema xmlns:xsd="http://www.w3.org/2001/XMLSchema" xmlns:xs="http://www.w3.org/2001/XMLSchema" xmlns:p="http://schemas.microsoft.com/office/2006/metadata/properties" xmlns:ns2="128482ec-0431-40d5-ab26-89ea2a4f3ccd" xmlns:ns3="60eb0cf4-ae2a-4762-800a-cb593b869ecb" xmlns:ns4="http://schemas.microsoft.com/sharepoint/v4" xmlns:ns5="a2e691a9-fcfc-4d85-a390-1894fe98bd9e" targetNamespace="http://schemas.microsoft.com/office/2006/metadata/properties" ma:root="true" ma:fieldsID="cdaef380ec0413f963fceb43e408d365" ns2:_="" ns3:_="" ns4:_="" ns5:_="">
     <xsd:import namespace="128482ec-0431-40d5-ab26-89ea2a4f3ccd"/>
@@ -4371,15 +5207,6 @@
 </ct:contentTypeSchema>
 </file>
 
-<file path=customXml/item3.xml><?xml version="1.0" encoding="utf-8"?>
-<?mso-contentType ?>
-<FormTemplates xmlns="http://schemas.microsoft.com/sharepoint/v3/contenttype/forms">
-  <Display>DocumentLibraryForm</Display>
-  <Edit>DocumentLibraryForm</Edit>
-  <New>DocumentLibraryForm</New>
-</FormTemplates>
-</file>
-
 <file path=customXml/itemProps1.xml><?xml version="1.0" encoding="utf-8"?>
 <ds:datastoreItem xmlns:ds="http://schemas.openxmlformats.org/officeDocument/2006/customXml" ds:itemID="{F116CF6E-E6BD-497E-A73A-C222B818757C}">
   <ds:schemaRefs>
@@ -4393,6 +5220,14 @@
 </file>
 
 <file path=customXml/itemProps2.xml><?xml version="1.0" encoding="utf-8"?>
+<ds:datastoreItem xmlns:ds="http://schemas.openxmlformats.org/officeDocument/2006/customXml" ds:itemID="{C2964DAA-D2F5-4A76-BD64-67731548B1C6}">
+  <ds:schemaRefs>
+    <ds:schemaRef ds:uri="http://schemas.microsoft.com/sharepoint/v3/contenttype/forms"/>
+  </ds:schemaRefs>
+</ds:datastoreItem>
+</file>
+
+<file path=customXml/itemProps3.xml><?xml version="1.0" encoding="utf-8"?>
 <ds:datastoreItem xmlns:ds="http://schemas.openxmlformats.org/officeDocument/2006/customXml" ds:itemID="{D5CA4E32-2DA4-4BFB-9115-3126983FA627}">
   <ds:schemaRefs>
     <ds:schemaRef ds:uri="http://schemas.microsoft.com/office/2006/metadata/contentType"/>
@@ -4411,12 +5246,4 @@
     <ds:schemaRef ds:uri="http://schemas.microsoft.com/internal/obd"/>
   </ds:schemaRefs>
 </ds:datastoreItem>
-</file>
-
-<file path=customXml/itemProps3.xml><?xml version="1.0" encoding="utf-8"?>
-<ds:datastoreItem xmlns:ds="http://schemas.openxmlformats.org/officeDocument/2006/customXml" ds:itemID="{C2964DAA-D2F5-4A76-BD64-67731548B1C6}">
-  <ds:schemaRefs>
-    <ds:schemaRef ds:uri="http://schemas.microsoft.com/sharepoint/v3/contenttype/forms"/>
-  </ds:schemaRefs>
-</ds:datastoreItem>
 </file>
</xml_diff>

<commit_message>
Feat/Tweaks to proposal, now a more coherent read
</commit_message>
<xml_diff>
--- a/StudentGameProposal.docx
+++ b/StudentGameProposal.docx
@@ -326,27 +326,7 @@
           <w:bCs/>
           <w:lang w:val="en-US"/>
         </w:rPr>
-        <w:t xml:space="preserve">Do not assume things, make </w:t>
-      </w:r>
-      <w:proofErr w:type="gramStart"/>
-      <w:r>
-        <w:rPr>
-          <w:rFonts w:ascii="Calibri" w:eastAsia="Calibri" w:hAnsi="Calibri" w:cs="Calibri"/>
-          <w:b/>
-          <w:bCs/>
-          <w:lang w:val="en-US"/>
-        </w:rPr>
-        <w:t>sure</w:t>
-      </w:r>
-      <w:proofErr w:type="gramEnd"/>
-      <w:r>
-        <w:rPr>
-          <w:rFonts w:ascii="Calibri" w:eastAsia="Calibri" w:hAnsi="Calibri" w:cs="Calibri"/>
-          <w:b/>
-          <w:bCs/>
-          <w:lang w:val="en-US"/>
-        </w:rPr>
-        <w:t xml:space="preserve"> you’re sure. </w:t>
+        <w:t xml:space="preserve">Do not assume things, make sure you’re sure. </w:t>
       </w:r>
     </w:p>
     <w:p>
@@ -594,16 +574,8 @@
               <w:rPr>
                 <w:lang w:val="en-US"/>
               </w:rPr>
-              <w:t xml:space="preserve">Finian </w:t>
+              <w:t>Finian Horrie</w:t>
             </w:r>
-            <w:proofErr w:type="spellStart"/>
-            <w:r>
-              <w:rPr>
-                <w:lang w:val="en-US"/>
-              </w:rPr>
-              <w:t>Horrie</w:t>
-            </w:r>
-            <w:proofErr w:type="spellEnd"/>
           </w:p>
         </w:tc>
         <w:tc>
@@ -985,21 +957,7 @@
         <w:rPr>
           <w:lang w:val="en-US"/>
         </w:rPr>
-        <w:t xml:space="preserve">y Killing Floor, Call of Duty zombies, Left 4 Dead, and Warhammer </w:t>
-      </w:r>
-      <w:proofErr w:type="spellStart"/>
-      <w:r>
-        <w:rPr>
-          <w:lang w:val="en-US"/>
-        </w:rPr>
-        <w:t>Vermintide</w:t>
-      </w:r>
-      <w:proofErr w:type="spellEnd"/>
-      <w:r>
-        <w:rPr>
-          <w:lang w:val="en-US"/>
-        </w:rPr>
-        <w:t>. The player starts every game with the base equipment, throughout every round they gain more resources to upgrade their build to survive as long as they can. Every wave the enemies become tougher</w:t>
+        <w:t>y Killing Floor, Call of Duty zombies, Left 4 Dead, and Warhammer Vermintide. The player starts every game with the base equipment, throughout every round they gain more resources to upgrade their build to survive as long as they can. Every wave the enemies become tougher</w:t>
       </w:r>
       <w:r>
         <w:rPr>
@@ -1021,21 +979,7 @@
         <w:rPr>
           <w:lang w:val="en-US"/>
         </w:rPr>
-        <w:t xml:space="preserve">Enemies consist out of humans turned to monster through an affliction named the </w:t>
-      </w:r>
-      <w:proofErr w:type="spellStart"/>
-      <w:r>
-        <w:rPr>
-          <w:lang w:val="en-US"/>
-        </w:rPr>
-        <w:t>Shiflix</w:t>
-      </w:r>
-      <w:proofErr w:type="spellEnd"/>
-      <w:r>
-        <w:rPr>
-          <w:lang w:val="en-US"/>
-        </w:rPr>
-        <w:t xml:space="preserve">. The player is afflicted with this virus but controls the </w:t>
+        <w:t xml:space="preserve">Enemies consist out of humans turned to monster through an affliction named the Shiflix. The player is afflicted with this virus but controls the </w:t>
       </w:r>
       <w:r>
         <w:rPr>
@@ -1186,37 +1130,7 @@
         <w:rPr>
           <w:lang w:val="en-US"/>
         </w:rPr>
-        <w:t xml:space="preserve">The </w:t>
-      </w:r>
-      <w:r>
-        <w:rPr>
-          <w:lang w:val="en-US"/>
-        </w:rPr>
-        <w:t>brute: your</w:t>
-      </w:r>
-      <w:r>
-        <w:rPr>
-          <w:lang w:val="en-US"/>
-        </w:rPr>
-        <w:t xml:space="preserve"> standard strong charging enemy that stomps the ground. The brute works </w:t>
-      </w:r>
-      <w:r>
-        <w:rPr>
-          <w:lang w:val="en-US"/>
-        </w:rPr>
-        <w:t xml:space="preserve">off </w:t>
-      </w:r>
-      <w:r>
-        <w:rPr>
-          <w:lang w:val="en-US"/>
-        </w:rPr>
-        <w:t xml:space="preserve">vibrations </w:t>
-      </w:r>
-      <w:r>
-        <w:rPr>
-          <w:lang w:val="en-US"/>
-        </w:rPr>
-        <w:t>as they have lost their head in the transformation.</w:t>
+        <w:t>The drone: similar health to imp but flies and shoots low damage projectiles.</w:t>
       </w:r>
     </w:p>
     <w:p>
@@ -1237,7 +1151,49 @@
         <w:rPr>
           <w:lang w:val="en-US"/>
         </w:rPr>
-        <w:t>…</w:t>
+        <w:t xml:space="preserve">The </w:t>
+      </w:r>
+      <w:r>
+        <w:rPr>
+          <w:lang w:val="en-US"/>
+        </w:rPr>
+        <w:t xml:space="preserve">brute: </w:t>
+      </w:r>
+      <w:r>
+        <w:rPr>
+          <w:lang w:val="en-US"/>
+        </w:rPr>
+        <w:t xml:space="preserve">strong charging enemy that </w:t>
+      </w:r>
+      <w:r>
+        <w:rPr>
+          <w:lang w:val="en-US"/>
+        </w:rPr>
+        <w:t>charges you and stuns</w:t>
+      </w:r>
+      <w:r>
+        <w:rPr>
+          <w:lang w:val="en-US"/>
+        </w:rPr>
+        <w:t xml:space="preserve">. The brute works </w:t>
+      </w:r>
+      <w:r>
+        <w:rPr>
+          <w:lang w:val="en-US"/>
+        </w:rPr>
+        <w:t xml:space="preserve">off </w:t>
+      </w:r>
+      <w:r>
+        <w:rPr>
+          <w:lang w:val="en-US"/>
+        </w:rPr>
+        <w:t xml:space="preserve">vibrations </w:t>
+      </w:r>
+      <w:r>
+        <w:rPr>
+          <w:lang w:val="en-US"/>
+        </w:rPr>
+        <w:t>as they have lost their head in the transformation.</w:t>
       </w:r>
     </w:p>
     <w:p>
@@ -1262,75 +1218,128 @@
         <w:rPr>
           <w:lang w:val="en-US"/>
         </w:rPr>
+        <w:t xml:space="preserve"> The player will get the equipment on the first dismemberment, if picked up in time as body parts decay quickly when not in contact with a host of the Shiflix virus. </w:t>
+      </w:r>
+      <w:r>
+        <w:rPr>
+          <w:lang w:val="en-US"/>
+        </w:rPr>
+        <w:t xml:space="preserve">An example of this is </w:t>
+      </w:r>
+      <w:r>
+        <w:rPr>
+          <w:lang w:val="en-US"/>
+        </w:rPr>
+        <w:t>the claws of an imp turning to one slower but harder hitting blade.</w:t>
+      </w:r>
+      <w:r>
+        <w:rPr>
+          <w:lang w:val="en-US"/>
+        </w:rPr>
+        <w:t xml:space="preserve"> Every monster part has their challenges the player can perform </w:t>
+      </w:r>
+      <w:r>
+        <w:rPr>
+          <w:lang w:val="en-US"/>
+        </w:rPr>
+        <w:t>to increase the damage output</w:t>
+      </w:r>
+      <w:r>
+        <w:rPr>
+          <w:lang w:val="en-US"/>
+        </w:rPr>
+        <w:t>, range,</w:t>
+      </w:r>
+      <w:r>
+        <w:rPr>
+          <w:lang w:val="en-US"/>
+        </w:rPr>
+        <w:t xml:space="preserve"> or cooldown of that ability. The upgrade station to do all of this is only available at the down time between rounds</w:t>
+      </w:r>
+      <w:r>
+        <w:rPr>
+          <w:lang w:val="en-US"/>
+        </w:rPr>
+        <w:t>. The next round will be suspended while in the upgrade station for a limited time.</w:t>
+      </w:r>
+      <w:r>
+        <w:rPr>
+          <w:lang w:val="en-US"/>
+        </w:rPr>
+        <w:t xml:space="preserve"> If you are still in the station while the round starts, you will be forcefully removed from it and the round</w:t>
+      </w:r>
+      <w:r>
+        <w:rPr>
+          <w:lang w:val="en-US"/>
+        </w:rPr>
+        <w:t xml:space="preserve"> officially</w:t>
+      </w:r>
+      <w:r>
+        <w:rPr>
+          <w:lang w:val="en-US"/>
+        </w:rPr>
+        <w:t xml:space="preserve"> starts.</w:t>
+      </w:r>
+    </w:p>
+    <w:p>
+      <w:pPr>
+        <w:rPr>
+          <w:lang w:val="en-US"/>
+        </w:rPr>
+      </w:pPr>
+      <w:r>
+        <w:rPr>
+          <w:lang w:val="en-US"/>
+        </w:rPr>
+        <w:t>The map will be a few</w:t>
+      </w:r>
+      <w:r>
+        <w:rPr>
+          <w:lang w:val="en-US"/>
+        </w:rPr>
+        <w:t xml:space="preserve"> big</w:t>
+      </w:r>
+      <w:r>
+        <w:rPr>
+          <w:lang w:val="en-US"/>
+        </w:rPr>
+        <w:t xml:space="preserve"> zones with corridors</w:t>
+      </w:r>
+      <w:r>
+        <w:rPr>
+          <w:lang w:val="en-US"/>
+        </w:rPr>
+        <w:t xml:space="preserve"> between them and one upgrade station that switches between zones</w:t>
+      </w:r>
+      <w:r>
+        <w:rPr>
+          <w:lang w:val="en-US"/>
+        </w:rPr>
+        <w:t>. We are taking heavy inspiration of Killing Floor and Warhammer for this. The map will have events happening every few waves which are scripted.</w:t>
+      </w:r>
+      <w:r>
+        <w:rPr>
+          <w:lang w:val="en-US"/>
+        </w:rPr>
         <w:t xml:space="preserve"> </w:t>
       </w:r>
       <w:r>
         <w:rPr>
           <w:lang w:val="en-US"/>
         </w:rPr>
-        <w:t xml:space="preserve">The player will get the equipment on the first dismemberment, if picked up in time as body parts decay quickly when not in contact with a host of the </w:t>
-      </w:r>
-      <w:proofErr w:type="spellStart"/>
-      <w:r>
-        <w:rPr>
-          <w:lang w:val="en-US"/>
-        </w:rPr>
-        <w:t>Shiflix</w:t>
-      </w:r>
-      <w:proofErr w:type="spellEnd"/>
-      <w:r>
-        <w:rPr>
-          <w:lang w:val="en-US"/>
-        </w:rPr>
-        <w:t xml:space="preserve"> virus. </w:t>
-      </w:r>
-      <w:r>
-        <w:rPr>
-          <w:lang w:val="en-US"/>
-        </w:rPr>
-        <w:t xml:space="preserve">An example of this is </w:t>
-      </w:r>
-      <w:r>
-        <w:rPr>
-          <w:lang w:val="en-US"/>
-        </w:rPr>
-        <w:t>the claws of an imp turning to one slower but harder hitting blade.</w:t>
-      </w:r>
-      <w:r>
-        <w:rPr>
-          <w:lang w:val="en-US"/>
-        </w:rPr>
-        <w:t xml:space="preserve"> Every monster part has their challenges the player can perform </w:t>
-      </w:r>
-      <w:r>
-        <w:rPr>
-          <w:lang w:val="en-US"/>
-        </w:rPr>
-        <w:t>to increase the damage output</w:t>
-      </w:r>
-      <w:r>
-        <w:rPr>
-          <w:lang w:val="en-US"/>
-        </w:rPr>
-        <w:t>, range,</w:t>
-      </w:r>
-      <w:r>
-        <w:rPr>
-          <w:lang w:val="en-US"/>
-        </w:rPr>
-        <w:t xml:space="preserve"> or cooldown of that ability. The upgrade station to do all of this is only available at the down time between rounds</w:t>
-      </w:r>
-      <w:r>
-        <w:rPr>
-          <w:lang w:val="en-US"/>
-        </w:rPr>
-        <w:t>. The next round will be suspended while in the upgrade station for a limited time.</w:t>
-      </w:r>
-      <w:r>
-        <w:rPr>
-          <w:lang w:val="en-US"/>
-        </w:rPr>
-        <w:t xml:space="preserve"> If you are still in the station while the round starts, you will be forcefully removed from it and the round</w:t>
+        <w:t>These events can be from a building burning down closing of</w:t>
+      </w:r>
+      <w:r>
+        <w:rPr>
+          <w:lang w:val="en-US"/>
+        </w:rPr>
+        <w:t>f</w:t>
+      </w:r>
+      <w:r>
+        <w:rPr>
+          <w:lang w:val="en-US"/>
+        </w:rPr>
+        <w:t xml:space="preserve"> an entrance, to the brute bursting through a wall opening a new zone. This keeps the player moving between areas or restricting them to one area for a difficult battle.</w:t>
       </w:r>
       <w:r>
         <w:rPr>
@@ -1342,26 +1351,25 @@
         <w:rPr>
           <w:lang w:val="en-US"/>
         </w:rPr>
-        <w:t>officially</w:t>
-      </w:r>
-      <w:r>
-        <w:rPr>
-          <w:lang w:val="en-US"/>
-        </w:rPr>
-        <w:t xml:space="preserve"> starts.</w:t>
-      </w:r>
-    </w:p>
-    <w:p>
-      <w:pPr>
-        <w:rPr>
-          <w:lang w:val="en-US"/>
-        </w:rPr>
-      </w:pPr>
-      <w:r>
-        <w:rPr>
-          <w:lang w:val="en-US"/>
-        </w:rPr>
-        <w:t>The map will be a few</w:t>
+        <w:t xml:space="preserve">Monsters can enter from specific entry points on the map like a </w:t>
+      </w:r>
+      <w:r>
+        <w:rPr>
+          <w:lang w:val="en-US"/>
+        </w:rPr>
+        <w:t>broken</w:t>
+      </w:r>
+      <w:r>
+        <w:rPr>
+          <w:lang w:val="en-US"/>
+        </w:rPr>
+        <w:t xml:space="preserve"> fence, a</w:t>
+      </w:r>
+      <w:r>
+        <w:rPr>
+          <w:lang w:val="en-US"/>
+        </w:rPr>
+        <w:t>n</w:t>
       </w:r>
       <w:r>
         <w:rPr>
@@ -1373,88 +1381,38 @@
         <w:rPr>
           <w:lang w:val="en-US"/>
         </w:rPr>
-        <w:t>big</w:t>
-      </w:r>
-      <w:r>
-        <w:rPr>
-          <w:lang w:val="en-US"/>
-        </w:rPr>
-        <w:t xml:space="preserve"> zones with corridors</w:t>
-      </w:r>
-      <w:r>
-        <w:rPr>
-          <w:lang w:val="en-US"/>
-        </w:rPr>
-        <w:t xml:space="preserve"> between them and one upgrade station that switches between zones</w:t>
-      </w:r>
-      <w:r>
-        <w:rPr>
-          <w:lang w:val="en-US"/>
-        </w:rPr>
-        <w:t>. We are taking heavy inspiration of Killing Floor and Warhammer for this. The map will have events happening every few waves which are scripted.</w:t>
-      </w:r>
-      <w:r>
-        <w:rPr>
-          <w:lang w:val="en-US"/>
-        </w:rPr>
-        <w:t xml:space="preserve"> </w:t>
-      </w:r>
-      <w:r>
-        <w:rPr>
-          <w:lang w:val="en-US"/>
-        </w:rPr>
-        <w:t>These events can be from a building burning down closing of</w:t>
-      </w:r>
-      <w:r>
-        <w:rPr>
-          <w:lang w:val="en-US"/>
-        </w:rPr>
-        <w:t>f</w:t>
-      </w:r>
-      <w:r>
-        <w:rPr>
-          <w:lang w:val="en-US"/>
-        </w:rPr>
-        <w:t xml:space="preserve"> an entrance, to the brute bursting through a wall opening a new zone. This keeps the player moving between areas or restricting them to one area for a difficult battle.</w:t>
-      </w:r>
-      <w:r>
-        <w:rPr>
-          <w:lang w:val="en-US"/>
-        </w:rPr>
-        <w:t xml:space="preserve"> </w:t>
-      </w:r>
-      <w:r>
-        <w:rPr>
-          <w:lang w:val="en-US"/>
-        </w:rPr>
-        <w:t xml:space="preserve">Monsters can enter from specific entry points on the map like a gated fence, a broken hole in a building, a burry hole in the ground, </w:t>
-      </w:r>
-      <w:proofErr w:type="spellStart"/>
-      <w:r>
-        <w:rPr>
-          <w:lang w:val="en-US"/>
-        </w:rPr>
-        <w:t>etc</w:t>
-      </w:r>
-      <w:proofErr w:type="spellEnd"/>
-      <w:r>
-        <w:rPr>
-          <w:lang w:val="en-US"/>
-        </w:rPr>
-        <w:t>…</w:t>
-      </w:r>
-    </w:p>
-    <w:p>
-      <w:pPr>
-        <w:rPr>
-          <w:lang w:val="en-US"/>
-        </w:rPr>
-      </w:pPr>
-      <w:r>
-        <w:rPr>
-          <w:lang w:val="en-US"/>
-        </w:rPr>
-        <w:t>The game modes available to the player are an endless mode that tests the player’s endurance and a mode that has a final boss that tests the player’s speed.</w:t>
+        <w:t xml:space="preserve">opening </w:t>
+      </w:r>
+      <w:r>
+        <w:rPr>
+          <w:lang w:val="en-US"/>
+        </w:rPr>
+        <w:t>in a building, a hole in the ground, etc…</w:t>
+      </w:r>
+    </w:p>
+    <w:p>
+      <w:pPr>
+        <w:rPr>
+          <w:lang w:val="en-US"/>
+        </w:rPr>
+      </w:pPr>
+      <w:r>
+        <w:rPr>
+          <w:lang w:val="en-US"/>
+        </w:rPr>
+        <w:t xml:space="preserve">The game modes available are an endless mode that tests the player’s endurance and a </w:t>
+      </w:r>
+      <w:r>
+        <w:rPr>
+          <w:lang w:val="en-US"/>
+        </w:rPr>
+        <w:t xml:space="preserve">challenge </w:t>
+      </w:r>
+      <w:r>
+        <w:rPr>
+          <w:lang w:val="en-US"/>
+        </w:rPr>
+        <w:t>mode that has a final boss that tests the player’s speed.</w:t>
       </w:r>
     </w:p>
     <w:p>
@@ -1603,7 +1561,19 @@
         <w:rPr>
           <w:lang w:val="en-US"/>
         </w:rPr>
-        <w:t>We want to create a game that is fun to play for extended periods of time. We always liked these games</w:t>
+        <w:t xml:space="preserve">We want to create a game that is fun to play for extended periods of time. We always liked </w:t>
+      </w:r>
+      <w:r>
+        <w:rPr>
+          <w:lang w:val="en-US"/>
+        </w:rPr>
+        <w:t xml:space="preserve">wave based </w:t>
+      </w:r>
+      <w:r>
+        <w:rPr>
+          <w:lang w:val="en-US"/>
+        </w:rPr>
+        <w:t>games</w:t>
       </w:r>
       <w:r>
         <w:rPr>
@@ -1652,13 +1622,37 @@
         <w:rPr>
           <w:lang w:val="en-US"/>
         </w:rPr>
-        <w:t xml:space="preserve"> came from an old idea and stuck because it was a very interesting concept for lore and gameplay aspects.</w:t>
-      </w:r>
-      <w:r>
-        <w:rPr>
-          <w:lang w:val="en-US"/>
-        </w:rPr>
-        <w:t xml:space="preserve"> There is much to expand on with this.</w:t>
+        <w:t xml:space="preserve"> came from an old idea </w:t>
+      </w:r>
+      <w:r>
+        <w:rPr>
+          <w:lang w:val="en-US"/>
+        </w:rPr>
+        <w:t>which we stuck by,</w:t>
+      </w:r>
+      <w:r>
+        <w:rPr>
+          <w:lang w:val="en-US"/>
+        </w:rPr>
+        <w:t xml:space="preserve"> because it was a very interesting concept for lore and gameplay aspects.</w:t>
+      </w:r>
+      <w:r>
+        <w:rPr>
+          <w:lang w:val="en-US"/>
+        </w:rPr>
+        <w:t xml:space="preserve"> There is much </w:t>
+      </w:r>
+      <w:r>
+        <w:rPr>
+          <w:lang w:val="en-US"/>
+        </w:rPr>
+        <w:t>we can do with this concept</w:t>
+      </w:r>
+      <w:r>
+        <w:rPr>
+          <w:lang w:val="en-US"/>
+        </w:rPr>
+        <w:t>.</w:t>
       </w:r>
     </w:p>
     <w:p>
@@ -1677,7 +1671,19 @@
         <w:rPr>
           <w:lang w:val="en-US"/>
         </w:rPr>
-        <w:t>You are a powerhouse able to fight an army of creatures, but that is because you are wary and smart about your moves. You need to feel like you are strong, but never feel like there is no challenge.</w:t>
+        <w:t xml:space="preserve">You are a powerhouse able to fight an army of creatures, but that is because you </w:t>
+      </w:r>
+      <w:r>
+        <w:rPr>
+          <w:lang w:val="en-US"/>
+        </w:rPr>
+        <w:t>make smart moves and decisions.</w:t>
+      </w:r>
+      <w:r>
+        <w:rPr>
+          <w:lang w:val="en-US"/>
+        </w:rPr>
+        <w:t xml:space="preserve"> You need to feel like you are strong, but never feel like there is no challenge.</w:t>
       </w:r>
     </w:p>
     <w:p>
@@ -1783,21 +1789,7 @@
         <w:rPr>
           <w:lang w:val="en-US"/>
         </w:rPr>
-        <w:t xml:space="preserve">What are your plans </w:t>
-      </w:r>
-      <w:proofErr w:type="gramStart"/>
-      <w:r>
-        <w:rPr>
-          <w:lang w:val="en-US"/>
-        </w:rPr>
-        <w:t>with</w:t>
-      </w:r>
-      <w:proofErr w:type="gramEnd"/>
-      <w:r>
-        <w:rPr>
-          <w:lang w:val="en-US"/>
-        </w:rPr>
-        <w:t xml:space="preserve"> the project once it is done?</w:t>
+        <w:t>What are your plans with the project once it is done?</w:t>
       </w:r>
     </w:p>
     <w:p>
@@ -2009,16 +2001,20 @@
         <w:rPr>
           <w:lang w:val="en-US"/>
         </w:rPr>
-        <w:t>/</w:t>
-      </w:r>
-      <w:proofErr w:type="spellStart"/>
-      <w:r>
-        <w:rPr>
-          <w:lang w:val="en-US"/>
-        </w:rPr>
-        <w:t>ZBrush</w:t>
-      </w:r>
-      <w:proofErr w:type="spellEnd"/>
+        <w:t>/Z</w:t>
+      </w:r>
+      <w:r>
+        <w:rPr>
+          <w:lang w:val="en-US"/>
+        </w:rPr>
+        <w:t xml:space="preserve"> </w:t>
+      </w:r>
+      <w:r>
+        <w:rPr>
+          <w:lang w:val="en-US"/>
+        </w:rPr>
+        <w:t>Brush</w:t>
+      </w:r>
       <w:r>
         <w:rPr>
           <w:lang w:val="en-US"/>
@@ -2047,13 +2043,13 @@
         <w:rPr>
           <w:lang w:val="en-US"/>
         </w:rPr>
-        <w:t xml:space="preserve">animations. Animations for leg abilities can be hidden with clever camera tricks, but both the arm abilities and enemies need to look scary, not </w:t>
-      </w:r>
-      <w:r>
-        <w:rPr>
-          <w:lang w:val="en-US"/>
-        </w:rPr>
-        <w:t>cartoonish</w:t>
+        <w:t xml:space="preserve">animations. Animations for leg abilities can be hidden, but both the arm abilities and enemies need to look scary, not </w:t>
+      </w:r>
+      <w:r>
+        <w:rPr>
+          <w:lang w:val="en-US"/>
+        </w:rPr>
+        <w:t>comical</w:t>
       </w:r>
       <w:r>
         <w:rPr>
@@ -2084,7 +2080,7 @@
         <w:rPr>
           <w:lang w:val="en-US"/>
         </w:rPr>
-        <w:t xml:space="preserve"> online sounds and remixing them to what we need using </w:t>
+        <w:t xml:space="preserve"> online sounds and mixing them to what we need using </w:t>
       </w:r>
       <w:r>
         <w:rPr>
@@ -2115,7 +2111,25 @@
         <w:rPr>
           <w:lang w:val="en-US"/>
         </w:rPr>
-        <w:t>For programmers, Rider is recommended to work in. Rider has great integration with Unreal Engine. This isn’t to say Microsoft Visual Studio does not have this, Rider has plugins to make working easier.</w:t>
+        <w:t>Rider is recommended as IDE of choice</w:t>
+      </w:r>
+      <w:r>
+        <w:rPr>
+          <w:lang w:val="en-US"/>
+        </w:rPr>
+        <w:t>. Rider has plugins to make working</w:t>
+      </w:r>
+      <w:r>
+        <w:rPr>
+          <w:lang w:val="en-US"/>
+        </w:rPr>
+        <w:t xml:space="preserve"> with UE a lot</w:t>
+      </w:r>
+      <w:r>
+        <w:rPr>
+          <w:lang w:val="en-US"/>
+        </w:rPr>
+        <w:t xml:space="preserve"> easier.</w:t>
       </w:r>
     </w:p>
     <w:p>
@@ -2130,16 +2144,8 @@
           <w:lang w:val="en-US"/>
         </w:rPr>
         <w:lastRenderedPageBreak/>
-        <w:t xml:space="preserve">On what platform do you want to </w:t>
-      </w:r>
-      <w:proofErr w:type="gramStart"/>
-      <w:r>
-        <w:rPr>
-          <w:lang w:val="en-US"/>
-        </w:rPr>
-        <w:t>release</w:t>
-      </w:r>
-      <w:proofErr w:type="gramEnd"/>
+        <w:t>On what platform do you want to release</w:t>
+      </w:r>
       <w:r>
         <w:rPr>
           <w:lang w:val="en-US"/>
@@ -2253,39 +2259,7 @@
         <w:rPr>
           <w:lang w:val="en-US"/>
         </w:rPr>
-        <w:t xml:space="preserve">Initial release on </w:t>
-      </w:r>
-      <w:r>
-        <w:rPr>
-          <w:lang w:val="en-US"/>
-        </w:rPr>
-        <w:t xml:space="preserve">Epic games store because Epic games </w:t>
-      </w:r>
-      <w:proofErr w:type="gramStart"/>
-      <w:r>
-        <w:rPr>
-          <w:lang w:val="en-US"/>
-        </w:rPr>
-        <w:t>allows</w:t>
-      </w:r>
-      <w:proofErr w:type="gramEnd"/>
-      <w:r>
-        <w:rPr>
-          <w:lang w:val="en-US"/>
-        </w:rPr>
-        <w:t xml:space="preserve"> games made in Unreal Engine to be released on their store front quite easily without additional fees</w:t>
-      </w:r>
-      <w:r>
-        <w:rPr>
-          <w:lang w:val="en-US"/>
-        </w:rPr>
-        <w:t>, as long as we don’t release it anywhere else for one year</w:t>
-      </w:r>
-      <w:r>
-        <w:rPr>
-          <w:lang w:val="en-US"/>
-        </w:rPr>
-        <w:t>.</w:t>
+        <w:t>Initial release on Epic games store because Epic games allows games made in Unreal Engine to be released on their store front quite easily without additional fees, as long as we don’t release it anywhere else for one year.</w:t>
       </w:r>
     </w:p>
     <w:p>
@@ -2413,7 +2387,7 @@
           <w:bCs/>
           <w:lang w:val="en-US"/>
         </w:rPr>
-        <w:t xml:space="preserve">The target audience is players who like long sustain fights. Games can last hours if a player is good enough. </w:t>
+        <w:t>The target audience is players who like long</w:t>
       </w:r>
       <w:r>
         <w:rPr>
@@ -2421,6 +2395,22 @@
           <w:bCs/>
           <w:lang w:val="en-US"/>
         </w:rPr>
+        <w:t xml:space="preserve"> gaming sessions</w:t>
+      </w:r>
+      <w:r>
+        <w:rPr>
+          <w:rFonts w:ascii="Calibri" w:eastAsia="Calibri" w:hAnsi="Calibri" w:cs="Calibri"/>
+          <w:bCs/>
+          <w:lang w:val="en-US"/>
+        </w:rPr>
+        <w:t xml:space="preserve">. Games can last hours if a player is good enough. </w:t>
+      </w:r>
+      <w:r>
+        <w:rPr>
+          <w:rFonts w:ascii="Calibri" w:eastAsia="Calibri" w:hAnsi="Calibri" w:cs="Calibri"/>
+          <w:bCs/>
+          <w:lang w:val="en-US"/>
+        </w:rPr>
         <w:t>People w</w:t>
       </w:r>
       <w:r>
@@ -2445,7 +2435,7 @@
           <w:bCs/>
           <w:lang w:val="en-US"/>
         </w:rPr>
-        <w:t xml:space="preserve">competitive in a PVE setting would enjoy </w:t>
+        <w:t xml:space="preserve">competitive in a PVE setting </w:t>
       </w:r>
       <w:r>
         <w:rPr>
@@ -2453,31 +2443,7 @@
           <w:bCs/>
           <w:lang w:val="en-US"/>
         </w:rPr>
-        <w:t>a</w:t>
-      </w:r>
-      <w:r>
-        <w:rPr>
-          <w:rFonts w:ascii="Calibri" w:eastAsia="Calibri" w:hAnsi="Calibri" w:cs="Calibri"/>
-          <w:bCs/>
-          <w:lang w:val="en-US"/>
-        </w:rPr>
-        <w:t xml:space="preserve"> game</w:t>
-      </w:r>
-      <w:r>
-        <w:rPr>
-          <w:rFonts w:ascii="Calibri" w:eastAsia="Calibri" w:hAnsi="Calibri" w:cs="Calibri"/>
-          <w:bCs/>
-          <w:lang w:val="en-US"/>
-        </w:rPr>
-        <w:t xml:space="preserve"> like ours</w:t>
-      </w:r>
-      <w:r>
-        <w:rPr>
-          <w:rFonts w:ascii="Calibri" w:eastAsia="Calibri" w:hAnsi="Calibri" w:cs="Calibri"/>
-          <w:bCs/>
-          <w:lang w:val="en-US"/>
-        </w:rPr>
-        <w:t>, even if it is improving on themselves and reaching a new personal record.</w:t>
+        <w:t>should be able to enjoy our game (improvement over time, highest round, fastest challenge mode completion)</w:t>
       </w:r>
       <w:r>
         <w:rPr>
@@ -2533,25 +2499,7 @@
           <w:bCs/>
           <w:lang w:val="en-US"/>
         </w:rPr>
-        <w:t xml:space="preserve"> sketches, mockup, game design, life design, character design, </w:t>
-      </w:r>
-      <w:proofErr w:type="spellStart"/>
-      <w:r>
-        <w:rPr>
-          <w:rFonts w:ascii="Calibri" w:eastAsia="Calibri" w:hAnsi="Calibri" w:cs="Calibri"/>
-          <w:bCs/>
-          <w:lang w:val="en-US"/>
-        </w:rPr>
-        <w:t>moodboard</w:t>
-      </w:r>
-      <w:proofErr w:type="spellEnd"/>
-      <w:r>
-        <w:rPr>
-          <w:rFonts w:ascii="Calibri" w:eastAsia="Calibri" w:hAnsi="Calibri" w:cs="Calibri"/>
-          <w:bCs/>
-          <w:lang w:val="en-US"/>
-        </w:rPr>
-        <w:t>, ...</w:t>
+        <w:t xml:space="preserve"> sketches, mockup, game design, life design, character design, moodboard, ...</w:t>
       </w:r>
     </w:p>
     <w:p>
@@ -2631,7 +2579,6 @@
           <w:lang w:val="en-US"/>
         </w:rPr>
       </w:pPr>
-      <w:proofErr w:type="spellStart"/>
       <w:r>
         <w:rPr>
           <w:rFonts w:ascii="Calibri" w:eastAsia="Calibri" w:hAnsi="Calibri" w:cs="Calibri"/>
@@ -2642,7 +2589,6 @@
         </w:rPr>
         <w:t>Moodboard</w:t>
       </w:r>
-      <w:proofErr w:type="spellEnd"/>
       <w:r>
         <w:rPr>
           <w:rFonts w:ascii="Calibri" w:eastAsia="Calibri" w:hAnsi="Calibri" w:cs="Calibri"/>
@@ -3066,7 +3012,6 @@
         </w:rPr>
         <w:br w:type="page"/>
       </w:r>
-      <w:proofErr w:type="spellStart"/>
       <w:r>
         <w:rPr>
           <w:rFonts w:ascii="Calibri" w:eastAsia="Calibri" w:hAnsi="Calibri" w:cs="Calibri"/>
@@ -3078,7 +3023,6 @@
         <w:lastRenderedPageBreak/>
         <w:t>Styleguide</w:t>
       </w:r>
-      <w:proofErr w:type="spellEnd"/>
       <w:r>
         <w:rPr>
           <w:rFonts w:ascii="Calibri" w:eastAsia="Calibri" w:hAnsi="Calibri" w:cs="Calibri"/>
@@ -3188,7 +3132,7 @@
           <w:lang w:val="en-US"/>
         </w:rPr>
         <w:drawing>
-          <wp:inline distT="0" distB="0" distL="0" distR="0" wp14:anchorId="23382F53" wp14:editId="5CF35BEB">
+          <wp:inline distT="0" distB="0" distL="0" distR="0" wp14:anchorId="23382F53" wp14:editId="23FF9131">
             <wp:extent cx="5753100" cy="2514600"/>
             <wp:effectExtent l="0" t="0" r="0" b="0"/>
             <wp:docPr id="830035845" name="Picture 9"/>
@@ -4498,7 +4442,7 @@
       </w:rPr>
     </w:tblStylePr>
   </w:style>
-  <w:style w:type="table" w:styleId="GridTable1Light-Accent2">
+  <w:style w:type="table" w:styleId="GridTable1LightAccent2">
     <w:name w:val="Grid Table 1 Light Accent 2"/>
     <w:basedOn w:val="TableNormal"/>
     <w:uiPriority w:val="46"/>
@@ -4905,30 +4849,6 @@
 </file>
 
 <file path=customXml/item1.xml><?xml version="1.0" encoding="utf-8"?>
-<p:properties xmlns:p="http://schemas.microsoft.com/office/2006/metadata/properties" xmlns:xsi="http://www.w3.org/2001/XMLSchema-instance" xmlns:pc="http://schemas.microsoft.com/office/infopath/2007/PartnerControls">
-  <documentManagement>
-    <IconOverlay xmlns="http://schemas.microsoft.com/sharepoint/v4" xsi:nil="true"/>
-    <TaxCatchAll xmlns="128482ec-0431-40d5-ab26-89ea2a4f3ccd" xsi:nil="true"/>
-    <m99485b88215436a82099f8287cba0b0 xmlns="128482ec-0431-40d5-ab26-89ea2a4f3ccd">
-      <Terms xmlns="http://schemas.microsoft.com/office/infopath/2007/PartnerControls"/>
-    </m99485b88215436a82099f8287cba0b0>
-    <lcf76f155ced4ddcb4097134ff3c332f xmlns="60eb0cf4-ae2a-4762-800a-cb593b869ecb">
-      <Terms xmlns="http://schemas.microsoft.com/office/infopath/2007/PartnerControls"/>
-    </lcf76f155ced4ddcb4097134ff3c332f>
-  </documentManagement>
-</p:properties>
-</file>
-
-<file path=customXml/item2.xml><?xml version="1.0" encoding="utf-8"?>
-<?mso-contentType ?>
-<FormTemplates xmlns="http://schemas.microsoft.com/sharepoint/v3/contenttype/forms">
-  <Display>DocumentLibraryForm</Display>
-  <Edit>DocumentLibraryForm</Edit>
-  <New>DocumentLibraryForm</New>
-</FormTemplates>
-</file>
-
-<file path=customXml/item3.xml><?xml version="1.0" encoding="utf-8"?>
 <ct:contentTypeSchema xmlns:ct="http://schemas.microsoft.com/office/2006/metadata/contentType" xmlns:ma="http://schemas.microsoft.com/office/2006/metadata/properties/metaAttributes" ct:_="" ma:_="" ma:contentTypeName="Document" ma:contentTypeID="0x010100723942CCEB3A674D8F1F6472CCEFB38E" ma:contentTypeVersion="12" ma:contentTypeDescription="Create a new document." ma:contentTypeScope="" ma:versionID="f7d503e4e5f2150aa73d4fab685f27ad">
   <xsd:schema xmlns:xsd="http://www.w3.org/2001/XMLSchema" xmlns:xs="http://www.w3.org/2001/XMLSchema" xmlns:p="http://schemas.microsoft.com/office/2006/metadata/properties" xmlns:ns2="128482ec-0431-40d5-ab26-89ea2a4f3ccd" xmlns:ns3="60eb0cf4-ae2a-4762-800a-cb593b869ecb" xmlns:ns4="http://schemas.microsoft.com/sharepoint/v4" xmlns:ns5="a2e691a9-fcfc-4d85-a390-1894fe98bd9e" targetNamespace="http://schemas.microsoft.com/office/2006/metadata/properties" ma:root="true" ma:fieldsID="cdaef380ec0413f963fceb43e408d365" ns2:_="" ns3:_="" ns4:_="" ns5:_="">
     <xsd:import namespace="128482ec-0431-40d5-ab26-89ea2a4f3ccd"/>
@@ -5207,27 +5127,31 @@
 </ct:contentTypeSchema>
 </file>
 
-<file path=customXml/itemProps1.xml><?xml version="1.0" encoding="utf-8"?>
-<ds:datastoreItem xmlns:ds="http://schemas.openxmlformats.org/officeDocument/2006/customXml" ds:itemID="{F116CF6E-E6BD-497E-A73A-C222B818757C}">
-  <ds:schemaRefs>
-    <ds:schemaRef ds:uri="http://schemas.microsoft.com/office/2006/metadata/properties"/>
-    <ds:schemaRef ds:uri="http://schemas.microsoft.com/office/infopath/2007/PartnerControls"/>
-    <ds:schemaRef ds:uri="http://schemas.microsoft.com/sharepoint/v4"/>
-    <ds:schemaRef ds:uri="128482ec-0431-40d5-ab26-89ea2a4f3ccd"/>
-    <ds:schemaRef ds:uri="60eb0cf4-ae2a-4762-800a-cb593b869ecb"/>
-  </ds:schemaRefs>
-</ds:datastoreItem>
+<file path=customXml/item2.xml><?xml version="1.0" encoding="utf-8"?>
+<?mso-contentType ?>
+<FormTemplates xmlns="http://schemas.microsoft.com/sharepoint/v3/contenttype/forms">
+  <Display>DocumentLibraryForm</Display>
+  <Edit>DocumentLibraryForm</Edit>
+  <New>DocumentLibraryForm</New>
+</FormTemplates>
 </file>
 
-<file path=customXml/itemProps2.xml><?xml version="1.0" encoding="utf-8"?>
-<ds:datastoreItem xmlns:ds="http://schemas.openxmlformats.org/officeDocument/2006/customXml" ds:itemID="{C2964DAA-D2F5-4A76-BD64-67731548B1C6}">
-  <ds:schemaRefs>
-    <ds:schemaRef ds:uri="http://schemas.microsoft.com/sharepoint/v3/contenttype/forms"/>
-  </ds:schemaRefs>
-</ds:datastoreItem>
+<file path=customXml/item3.xml><?xml version="1.0" encoding="utf-8"?>
+<p:properties xmlns:p="http://schemas.microsoft.com/office/2006/metadata/properties" xmlns:xsi="http://www.w3.org/2001/XMLSchema-instance" xmlns:pc="http://schemas.microsoft.com/office/infopath/2007/PartnerControls">
+  <documentManagement>
+    <IconOverlay xmlns="http://schemas.microsoft.com/sharepoint/v4" xsi:nil="true"/>
+    <TaxCatchAll xmlns="128482ec-0431-40d5-ab26-89ea2a4f3ccd" xsi:nil="true"/>
+    <m99485b88215436a82099f8287cba0b0 xmlns="128482ec-0431-40d5-ab26-89ea2a4f3ccd">
+      <Terms xmlns="http://schemas.microsoft.com/office/infopath/2007/PartnerControls"/>
+    </m99485b88215436a82099f8287cba0b0>
+    <lcf76f155ced4ddcb4097134ff3c332f xmlns="60eb0cf4-ae2a-4762-800a-cb593b869ecb">
+      <Terms xmlns="http://schemas.microsoft.com/office/infopath/2007/PartnerControls"/>
+    </lcf76f155ced4ddcb4097134ff3c332f>
+  </documentManagement>
+</p:properties>
 </file>
 
-<file path=customXml/itemProps3.xml><?xml version="1.0" encoding="utf-8"?>
+<file path=customXml/itemProps1.xml><?xml version="1.0" encoding="utf-8"?>
 <ds:datastoreItem xmlns:ds="http://schemas.openxmlformats.org/officeDocument/2006/customXml" ds:itemID="{D5CA4E32-2DA4-4BFB-9115-3126983FA627}">
   <ds:schemaRefs>
     <ds:schemaRef ds:uri="http://schemas.microsoft.com/office/2006/metadata/contentType"/>
@@ -5246,4 +5170,24 @@
     <ds:schemaRef ds:uri="http://schemas.microsoft.com/internal/obd"/>
   </ds:schemaRefs>
 </ds:datastoreItem>
+</file>
+
+<file path=customXml/itemProps2.xml><?xml version="1.0" encoding="utf-8"?>
+<ds:datastoreItem xmlns:ds="http://schemas.openxmlformats.org/officeDocument/2006/customXml" ds:itemID="{C2964DAA-D2F5-4A76-BD64-67731548B1C6}">
+  <ds:schemaRefs>
+    <ds:schemaRef ds:uri="http://schemas.microsoft.com/sharepoint/v3/contenttype/forms"/>
+  </ds:schemaRefs>
+</ds:datastoreItem>
+</file>
+
+<file path=customXml/itemProps3.xml><?xml version="1.0" encoding="utf-8"?>
+<ds:datastoreItem xmlns:ds="http://schemas.openxmlformats.org/officeDocument/2006/customXml" ds:itemID="{F116CF6E-E6BD-497E-A73A-C222B818757C}">
+  <ds:schemaRefs>
+    <ds:schemaRef ds:uri="http://schemas.microsoft.com/office/2006/metadata/properties"/>
+    <ds:schemaRef ds:uri="http://schemas.microsoft.com/office/infopath/2007/PartnerControls"/>
+    <ds:schemaRef ds:uri="http://schemas.microsoft.com/sharepoint/v4"/>
+    <ds:schemaRef ds:uri="128482ec-0431-40d5-ab26-89ea2a4f3ccd"/>
+    <ds:schemaRef ds:uri="60eb0cf4-ae2a-4762-800a-cb593b869ecb"/>
+  </ds:schemaRefs>
+</ds:datastoreItem>
 </file>
</xml_diff>

<commit_message>
Chore/Made changes to design doc
</commit_message>
<xml_diff>
--- a/StudentGameProposal.docx
+++ b/StudentGameProposal.docx
@@ -829,6 +829,12 @@
                 <w:lang w:val="en-US"/>
               </w:rPr>
             </w:pPr>
+            <w:r>
+              <w:rPr>
+                <w:lang w:val="en-US"/>
+              </w:rPr>
+              <w:t>Divergence</w:t>
+            </w:r>
           </w:p>
         </w:tc>
       </w:tr>
@@ -892,12 +898,34 @@
           <w:lang w:val="en-US"/>
         </w:rPr>
       </w:pPr>
-      <w:r>
-        <w:rPr>
-          <w:lang w:val="en-US"/>
-        </w:rPr>
-        <w:br w:type="page"/>
-      </w:r>
+    </w:p>
+    <w:p>
+      <w:pPr>
+        <w:rPr>
+          <w:lang w:val="en-US"/>
+        </w:rPr>
+      </w:pPr>
+    </w:p>
+    <w:p>
+      <w:pPr>
+        <w:rPr>
+          <w:lang w:val="en-US"/>
+        </w:rPr>
+      </w:pPr>
+    </w:p>
+    <w:p>
+      <w:pPr>
+        <w:rPr>
+          <w:lang w:val="en-US"/>
+        </w:rPr>
+      </w:pPr>
+    </w:p>
+    <w:p>
+      <w:pPr>
+        <w:rPr>
+          <w:lang w:val="en-US"/>
+        </w:rPr>
+      </w:pPr>
     </w:p>
     <w:p>
       <w:pPr>
@@ -951,13 +979,45 @@
         <w:rPr>
           <w:lang w:val="en-US"/>
         </w:rPr>
-        <w:t>[Name] is a wave-based survival FPS game inspired b</w:t>
-      </w:r>
-      <w:r>
-        <w:rPr>
-          <w:lang w:val="en-US"/>
-        </w:rPr>
-        <w:t>y Killing Floor, Call of Duty zombies, Left 4 Dead, and Warhammer Vermintide. The player starts every game with the base equipment, throughout every round they gain more resources to upgrade their build to survive as long as they can. Every wave the enemies become tougher</w:t>
+        <w:t>Divergence</w:t>
+      </w:r>
+      <w:r>
+        <w:rPr>
+          <w:lang w:val="en-US"/>
+        </w:rPr>
+        <w:t xml:space="preserve"> is a wave-based survival FPS game inspired b</w:t>
+      </w:r>
+      <w:r>
+        <w:rPr>
+          <w:lang w:val="en-US"/>
+        </w:rPr>
+        <w:t xml:space="preserve">y Killing Floor, Call of Duty zombies, Left 4 Dead, and Warhammer </w:t>
+      </w:r>
+      <w:proofErr w:type="spellStart"/>
+      <w:r>
+        <w:rPr>
+          <w:lang w:val="en-US"/>
+        </w:rPr>
+        <w:t>Vermintide</w:t>
+      </w:r>
+      <w:proofErr w:type="spellEnd"/>
+      <w:r>
+        <w:rPr>
+          <w:lang w:val="en-US"/>
+        </w:rPr>
+        <w:t xml:space="preserve">. The player starts every game with the base equipment, throughout every round they gain more resources to </w:t>
+      </w:r>
+      <w:r>
+        <w:rPr>
+          <w:lang w:val="en-US"/>
+        </w:rPr>
+        <w:t>change</w:t>
+      </w:r>
+      <w:r>
+        <w:rPr>
+          <w:lang w:val="en-US"/>
+        </w:rPr>
+        <w:t xml:space="preserve"> their build to survive as long as they can. Every wave the enemies become tougher</w:t>
       </w:r>
       <w:r>
         <w:rPr>
@@ -979,7 +1039,21 @@
         <w:rPr>
           <w:lang w:val="en-US"/>
         </w:rPr>
-        <w:t xml:space="preserve">Enemies consist out of humans turned to monster through an affliction named the Shiflix. The player is afflicted with this virus but controls the </w:t>
+        <w:t xml:space="preserve">Enemies consist out of humans turned to monster through an affliction named the </w:t>
+      </w:r>
+      <w:proofErr w:type="spellStart"/>
+      <w:r>
+        <w:rPr>
+          <w:lang w:val="en-US"/>
+        </w:rPr>
+        <w:t>Shiflix</w:t>
+      </w:r>
+      <w:proofErr w:type="spellEnd"/>
+      <w:r>
+        <w:rPr>
+          <w:lang w:val="en-US"/>
+        </w:rPr>
+        <w:t xml:space="preserve">. The player is afflicted with this virus but controls the </w:t>
       </w:r>
       <w:r>
         <w:rPr>
@@ -1187,13 +1261,31 @@
         <w:rPr>
           <w:lang w:val="en-US"/>
         </w:rPr>
-        <w:t xml:space="preserve">vibrations </w:t>
-      </w:r>
-      <w:r>
-        <w:rPr>
-          <w:lang w:val="en-US"/>
-        </w:rPr>
-        <w:t>as they have lost their head in the transformation.</w:t>
+        <w:t>sound</w:t>
+      </w:r>
+      <w:r>
+        <w:rPr>
+          <w:lang w:val="en-US"/>
+        </w:rPr>
+        <w:t xml:space="preserve"> </w:t>
+      </w:r>
+      <w:r>
+        <w:rPr>
+          <w:lang w:val="en-US"/>
+        </w:rPr>
+        <w:t>as they have lost their</w:t>
+      </w:r>
+      <w:r>
+        <w:rPr>
+          <w:lang w:val="en-US"/>
+        </w:rPr>
+        <w:t xml:space="preserve"> eyesight</w:t>
+      </w:r>
+      <w:r>
+        <w:rPr>
+          <w:lang w:val="en-US"/>
+        </w:rPr>
+        <w:t xml:space="preserve"> in the transformation.</w:t>
       </w:r>
     </w:p>
     <w:p>
@@ -1218,7 +1310,21 @@
         <w:rPr>
           <w:lang w:val="en-US"/>
         </w:rPr>
-        <w:t xml:space="preserve"> The player will get the equipment on the first dismemberment, if picked up in time as body parts decay quickly when not in contact with a host of the Shiflix virus. </w:t>
+        <w:t xml:space="preserve"> The player will get the equipment on the first dismemberment, if picked up in time as body parts decay quickly when not in contact with a host of the </w:t>
+      </w:r>
+      <w:proofErr w:type="spellStart"/>
+      <w:r>
+        <w:rPr>
+          <w:lang w:val="en-US"/>
+        </w:rPr>
+        <w:t>Shiflix</w:t>
+      </w:r>
+      <w:proofErr w:type="spellEnd"/>
+      <w:r>
+        <w:rPr>
+          <w:lang w:val="en-US"/>
+        </w:rPr>
+        <w:t xml:space="preserve"> virus. </w:t>
       </w:r>
       <w:r>
         <w:rPr>
@@ -1387,7 +1493,21 @@
         <w:rPr>
           <w:lang w:val="en-US"/>
         </w:rPr>
-        <w:t>in a building, a hole in the ground, etc…</w:t>
+        <w:t xml:space="preserve">in a building, a hole in the ground, </w:t>
+      </w:r>
+      <w:proofErr w:type="spellStart"/>
+      <w:r>
+        <w:rPr>
+          <w:lang w:val="en-US"/>
+        </w:rPr>
+        <w:t>etc</w:t>
+      </w:r>
+      <w:proofErr w:type="spellEnd"/>
+      <w:r>
+        <w:rPr>
+          <w:lang w:val="en-US"/>
+        </w:rPr>
+        <w:t>…</w:t>
       </w:r>
     </w:p>
     <w:p>
@@ -1937,6 +2057,216 @@
           <w:lang w:val="en-US"/>
         </w:rPr>
       </w:pPr>
+      <w:r>
+        <w:rPr>
+          <w:lang w:val="en-US"/>
+        </w:rPr>
+        <w:t>W</w:t>
+      </w:r>
+      <w:r>
+        <w:rPr>
+          <w:lang w:val="en-US"/>
+        </w:rPr>
+        <w:t xml:space="preserve">e could expand on the game mechanics, for example with synergy. You would be able to combine limbs into a mixed version of the </w:t>
+      </w:r>
+      <w:r>
+        <w:rPr>
+          <w:lang w:val="en-US"/>
+        </w:rPr>
+        <w:t>two</w:t>
+      </w:r>
+      <w:r>
+        <w:rPr>
+          <w:lang w:val="en-US"/>
+        </w:rPr>
+        <w:t>. These would add another layer of complexity and freedom for the player to find out what build suits them best.</w:t>
+      </w:r>
+    </w:p>
+    <w:p>
+      <w:pPr>
+        <w:rPr>
+          <w:lang w:val="en-US"/>
+        </w:rPr>
+      </w:pPr>
+      <w:r>
+        <w:rPr>
+          <w:lang w:val="en-US"/>
+        </w:rPr>
+        <w:t>We would also like to</w:t>
+      </w:r>
+      <w:r>
+        <w:rPr>
+          <w:lang w:val="en-US"/>
+        </w:rPr>
+        <w:t xml:space="preserve"> be able to</w:t>
+      </w:r>
+      <w:r>
+        <w:rPr>
+          <w:lang w:val="en-US"/>
+        </w:rPr>
+        <w:t xml:space="preserve"> hand in our project to </w:t>
+      </w:r>
+      <w:r>
+        <w:rPr>
+          <w:lang w:val="en-US"/>
+        </w:rPr>
+        <w:t>GDWC, Best Student Game</w:t>
+      </w:r>
+      <w:r>
+        <w:rPr>
+          <w:lang w:val="en-US"/>
+        </w:rPr>
+        <w:t xml:space="preserve"> </w:t>
+      </w:r>
+      <w:r>
+        <w:rPr>
+          <w:lang w:val="en-US"/>
+        </w:rPr>
+        <w:t>&amp;</w:t>
+      </w:r>
+      <w:r>
+        <w:rPr>
+          <w:lang w:val="en-US"/>
+        </w:rPr>
+        <w:t xml:space="preserve"> Belgian </w:t>
+      </w:r>
+      <w:r>
+        <w:rPr>
+          <w:lang w:val="en-US"/>
+        </w:rPr>
+        <w:t>G</w:t>
+      </w:r>
+      <w:r>
+        <w:rPr>
+          <w:lang w:val="en-US"/>
+        </w:rPr>
+        <w:t xml:space="preserve">ame </w:t>
+      </w:r>
+      <w:r>
+        <w:rPr>
+          <w:lang w:val="en-US"/>
+        </w:rPr>
+        <w:t>A</w:t>
+      </w:r>
+      <w:r>
+        <w:rPr>
+          <w:lang w:val="en-US"/>
+        </w:rPr>
+        <w:t>wards</w:t>
+      </w:r>
+      <w:r>
+        <w:rPr>
+          <w:lang w:val="en-US"/>
+        </w:rPr>
+        <w:t xml:space="preserve">. This will </w:t>
+      </w:r>
+      <w:r>
+        <w:rPr>
+          <w:lang w:val="en-US"/>
+        </w:rPr>
+        <w:t>push us</w:t>
+      </w:r>
+      <w:r>
+        <w:rPr>
+          <w:lang w:val="en-US"/>
+        </w:rPr>
+        <w:t xml:space="preserve"> t</w:t>
+      </w:r>
+      <w:r>
+        <w:rPr>
+          <w:lang w:val="en-US"/>
+        </w:rPr>
+        <w:t>o</w:t>
+      </w:r>
+      <w:r>
+        <w:rPr>
+          <w:lang w:val="en-US"/>
+        </w:rPr>
+        <w:t xml:space="preserve"> spend the necessary time to make our game competitive </w:t>
+      </w:r>
+      <w:r>
+        <w:rPr>
+          <w:lang w:val="en-US"/>
+        </w:rPr>
+        <w:t xml:space="preserve">for game </w:t>
+      </w:r>
+      <w:r>
+        <w:rPr>
+          <w:lang w:val="en-US"/>
+        </w:rPr>
+        <w:t>contest</w:t>
+      </w:r>
+      <w:r>
+        <w:rPr>
+          <w:lang w:val="en-US"/>
+        </w:rPr>
+        <w:t>s</w:t>
+      </w:r>
+      <w:r>
+        <w:rPr>
+          <w:lang w:val="en-US"/>
+        </w:rPr>
+        <w:t xml:space="preserve">. The feedback gained will also be beneficial for personal </w:t>
+      </w:r>
+      <w:r>
+        <w:rPr>
+          <w:lang w:val="en-US"/>
+        </w:rPr>
+        <w:t>skills</w:t>
+      </w:r>
+      <w:r>
+        <w:rPr>
+          <w:lang w:val="en-US"/>
+        </w:rPr>
+        <w:t xml:space="preserve"> and our decision </w:t>
+      </w:r>
+      <w:r>
+        <w:rPr>
+          <w:lang w:val="en-US"/>
+        </w:rPr>
+        <w:t>making</w:t>
+      </w:r>
+      <w:r>
+        <w:rPr>
+          <w:lang w:val="en-US"/>
+        </w:rPr>
+        <w:t>.</w:t>
+      </w:r>
+    </w:p>
+    <w:p>
+      <w:pPr>
+        <w:rPr>
+          <w:lang w:val="en-US"/>
+        </w:rPr>
+      </w:pPr>
+    </w:p>
+    <w:p>
+      <w:pPr>
+        <w:rPr>
+          <w:lang w:val="en-US"/>
+        </w:rPr>
+      </w:pPr>
+    </w:p>
+    <w:p>
+      <w:pPr>
+        <w:rPr>
+          <w:lang w:val="en-US"/>
+        </w:rPr>
+      </w:pPr>
+    </w:p>
+    <w:p>
+      <w:pPr>
+        <w:rPr>
+          <w:lang w:val="en-US"/>
+        </w:rPr>
+      </w:pPr>
+    </w:p>
+    <w:p>
+      <w:pPr>
+        <w:rPr>
+          <w:lang w:val="en-US"/>
+        </w:rPr>
+      </w:pPr>
     </w:p>
     <w:p>
       <w:pPr>
@@ -1949,6 +2279,7 @@
         <w:rPr>
           <w:lang w:val="en-US"/>
         </w:rPr>
+        <w:lastRenderedPageBreak/>
         <w:t>What technology do you plan to use?</w:t>
       </w:r>
     </w:p>
@@ -2098,7 +2429,19 @@
         <w:rPr>
           <w:lang w:val="en-US"/>
         </w:rPr>
-        <w:t xml:space="preserve"> If a specific sound can not be found, there is potential for it to be made locally.</w:t>
+        <w:t xml:space="preserve"> If a specific sound </w:t>
+      </w:r>
+      <w:r>
+        <w:rPr>
+          <w:lang w:val="en-US"/>
+        </w:rPr>
+        <w:t>cannot</w:t>
+      </w:r>
+      <w:r>
+        <w:rPr>
+          <w:lang w:val="en-US"/>
+        </w:rPr>
+        <w:t xml:space="preserve"> be found, there is potential for it to be made locally.</w:t>
       </w:r>
     </w:p>
     <w:p>
@@ -2143,7 +2486,6 @@
         <w:rPr>
           <w:lang w:val="en-US"/>
         </w:rPr>
-        <w:lastRenderedPageBreak/>
         <w:t>On what platform do you want to release</w:t>
       </w:r>
       <w:r>
@@ -2259,7 +2601,43 @@
         <w:rPr>
           <w:lang w:val="en-US"/>
         </w:rPr>
-        <w:t>Initial release on Epic games store because Epic games allows games made in Unreal Engine to be released on their store front quite easily without additional fees, as long as we don’t release it anywhere else for one year.</w:t>
+        <w:t xml:space="preserve">Initial release on Epic games store because Epic </w:t>
+      </w:r>
+      <w:r>
+        <w:rPr>
+          <w:lang w:val="en-US"/>
+        </w:rPr>
+        <w:t>G</w:t>
+      </w:r>
+      <w:r>
+        <w:rPr>
+          <w:lang w:val="en-US"/>
+        </w:rPr>
+        <w:t>ames allows games</w:t>
+      </w:r>
+      <w:r>
+        <w:rPr>
+          <w:lang w:val="en-US"/>
+        </w:rPr>
+        <w:t xml:space="preserve"> </w:t>
+      </w:r>
+      <w:r>
+        <w:rPr>
+          <w:lang w:val="en-US"/>
+        </w:rPr>
+        <w:t xml:space="preserve">made in Unreal Engine to be released on their store front quite easily without additional fees, </w:t>
+      </w:r>
+      <w:r>
+        <w:rPr>
+          <w:lang w:val="en-US"/>
+        </w:rPr>
+        <w:t>if</w:t>
+      </w:r>
+      <w:r>
+        <w:rPr>
+          <w:lang w:val="en-US"/>
+        </w:rPr>
+        <w:t xml:space="preserve"> we don’t release it anywhere else for one year.</w:t>
       </w:r>
     </w:p>
     <w:p>
@@ -2370,7 +2748,39 @@
           <w:bCs/>
           <w:lang w:val="en-US"/>
         </w:rPr>
-        <w:t xml:space="preserve"> due to the concept of dismemberment being core to our game. The game uses horror aspects.</w:t>
+        <w:t xml:space="preserve"> due to the concept of dismemberment</w:t>
+      </w:r>
+      <w:r>
+        <w:rPr>
+          <w:rFonts w:ascii="Calibri" w:eastAsia="Calibri" w:hAnsi="Calibri" w:cs="Calibri"/>
+          <w:bCs/>
+          <w:lang w:val="en-US"/>
+        </w:rPr>
+        <w:t xml:space="preserve"> and gore</w:t>
+      </w:r>
+      <w:r>
+        <w:rPr>
+          <w:rFonts w:ascii="Calibri" w:eastAsia="Calibri" w:hAnsi="Calibri" w:cs="Calibri"/>
+          <w:bCs/>
+          <w:lang w:val="en-US"/>
+        </w:rPr>
+        <w:t xml:space="preserve"> being our </w:t>
+      </w:r>
+      <w:r>
+        <w:rPr>
+          <w:rFonts w:ascii="Calibri" w:eastAsia="Calibri" w:hAnsi="Calibri" w:cs="Calibri"/>
+          <w:bCs/>
+          <w:lang w:val="en-US"/>
+        </w:rPr>
+        <w:t>main style focus</w:t>
+      </w:r>
+      <w:r>
+        <w:rPr>
+          <w:rFonts w:ascii="Calibri" w:eastAsia="Calibri" w:hAnsi="Calibri" w:cs="Calibri"/>
+          <w:bCs/>
+          <w:lang w:val="en-US"/>
+        </w:rPr>
+        <w:t>. The game uses horror aspects.</w:t>
       </w:r>
     </w:p>
     <w:p>
@@ -2427,7 +2837,7 @@
           <w:bCs/>
           <w:lang w:val="en-US"/>
         </w:rPr>
-        <w:t xml:space="preserve">are </w:t>
+        <w:t>see themselves as</w:t>
       </w:r>
       <w:r>
         <w:rPr>
@@ -2435,6 +2845,14 @@
           <w:bCs/>
           <w:lang w:val="en-US"/>
         </w:rPr>
+        <w:t xml:space="preserve"> </w:t>
+      </w:r>
+      <w:r>
+        <w:rPr>
+          <w:rFonts w:ascii="Calibri" w:eastAsia="Calibri" w:hAnsi="Calibri" w:cs="Calibri"/>
+          <w:bCs/>
+          <w:lang w:val="en-US"/>
+        </w:rPr>
         <w:t xml:space="preserve">competitive in a PVE setting </w:t>
       </w:r>
       <w:r>
@@ -2443,7 +2861,31 @@
           <w:bCs/>
           <w:lang w:val="en-US"/>
         </w:rPr>
-        <w:t>should be able to enjoy our game (improvement over time, highest round, fastest challenge mode completion)</w:t>
+        <w:t>would</w:t>
+      </w:r>
+      <w:r>
+        <w:rPr>
+          <w:rFonts w:ascii="Calibri" w:eastAsia="Calibri" w:hAnsi="Calibri" w:cs="Calibri"/>
+          <w:bCs/>
+          <w:lang w:val="en-US"/>
+        </w:rPr>
+        <w:t xml:space="preserve"> be able to enjoy our game </w:t>
+      </w:r>
+      <w:r>
+        <w:rPr>
+          <w:rFonts w:ascii="Calibri" w:eastAsia="Calibri" w:hAnsi="Calibri" w:cs="Calibri"/>
+          <w:bCs/>
+          <w:lang w:val="en-US"/>
+        </w:rPr>
+        <w:t xml:space="preserve">the most </w:t>
+      </w:r>
+      <w:r>
+        <w:rPr>
+          <w:rFonts w:ascii="Calibri" w:eastAsia="Calibri" w:hAnsi="Calibri" w:cs="Calibri"/>
+          <w:bCs/>
+          <w:lang w:val="en-US"/>
+        </w:rPr>
+        <w:t>(improvement over time, highest round, fastest challenge mode completion)</w:t>
       </w:r>
       <w:r>
         <w:rPr>
@@ -2499,7 +2941,25 @@
           <w:bCs/>
           <w:lang w:val="en-US"/>
         </w:rPr>
-        <w:t xml:space="preserve"> sketches, mockup, game design, life design, character design, moodboard, ...</w:t>
+        <w:t xml:space="preserve"> sketches, mockup, game design, life design, character design, </w:t>
+      </w:r>
+      <w:proofErr w:type="spellStart"/>
+      <w:r>
+        <w:rPr>
+          <w:rFonts w:ascii="Calibri" w:eastAsia="Calibri" w:hAnsi="Calibri" w:cs="Calibri"/>
+          <w:bCs/>
+          <w:lang w:val="en-US"/>
+        </w:rPr>
+        <w:t>moodboard</w:t>
+      </w:r>
+      <w:proofErr w:type="spellEnd"/>
+      <w:r>
+        <w:rPr>
+          <w:rFonts w:ascii="Calibri" w:eastAsia="Calibri" w:hAnsi="Calibri" w:cs="Calibri"/>
+          <w:bCs/>
+          <w:lang w:val="en-US"/>
+        </w:rPr>
+        <w:t>, ...</w:t>
       </w:r>
     </w:p>
     <w:p>
@@ -2579,6 +3039,7 @@
           <w:lang w:val="en-US"/>
         </w:rPr>
       </w:pPr>
+      <w:proofErr w:type="spellStart"/>
       <w:r>
         <w:rPr>
           <w:rFonts w:ascii="Calibri" w:eastAsia="Calibri" w:hAnsi="Calibri" w:cs="Calibri"/>
@@ -2589,6 +3050,7 @@
         </w:rPr>
         <w:t>Moodboard</w:t>
       </w:r>
+      <w:proofErr w:type="spellEnd"/>
       <w:r>
         <w:rPr>
           <w:rFonts w:ascii="Calibri" w:eastAsia="Calibri" w:hAnsi="Calibri" w:cs="Calibri"/>
@@ -3012,6 +3474,7 @@
         </w:rPr>
         <w:br w:type="page"/>
       </w:r>
+      <w:proofErr w:type="spellStart"/>
       <w:r>
         <w:rPr>
           <w:rFonts w:ascii="Calibri" w:eastAsia="Calibri" w:hAnsi="Calibri" w:cs="Calibri"/>
@@ -3023,6 +3486,7 @@
         <w:lastRenderedPageBreak/>
         <w:t>Styleguide</w:t>
       </w:r>
+      <w:proofErr w:type="spellEnd"/>
       <w:r>
         <w:rPr>
           <w:rFonts w:ascii="Calibri" w:eastAsia="Calibri" w:hAnsi="Calibri" w:cs="Calibri"/>
@@ -3132,7 +3596,7 @@
           <w:lang w:val="en-US"/>
         </w:rPr>
         <w:drawing>
-          <wp:inline distT="0" distB="0" distL="0" distR="0" wp14:anchorId="23382F53" wp14:editId="23FF9131">
+          <wp:inline distT="0" distB="0" distL="0" distR="0" wp14:anchorId="23382F53" wp14:editId="19A286E2">
             <wp:extent cx="5753100" cy="2514600"/>
             <wp:effectExtent l="0" t="0" r="0" b="0"/>
             <wp:docPr id="830035845" name="Picture 9"/>
@@ -4849,6 +5313,30 @@
 </file>
 
 <file path=customXml/item1.xml><?xml version="1.0" encoding="utf-8"?>
+<p:properties xmlns:p="http://schemas.microsoft.com/office/2006/metadata/properties" xmlns:xsi="http://www.w3.org/2001/XMLSchema-instance" xmlns:pc="http://schemas.microsoft.com/office/infopath/2007/PartnerControls">
+  <documentManagement>
+    <IconOverlay xmlns="http://schemas.microsoft.com/sharepoint/v4" xsi:nil="true"/>
+    <TaxCatchAll xmlns="128482ec-0431-40d5-ab26-89ea2a4f3ccd" xsi:nil="true"/>
+    <m99485b88215436a82099f8287cba0b0 xmlns="128482ec-0431-40d5-ab26-89ea2a4f3ccd">
+      <Terms xmlns="http://schemas.microsoft.com/office/infopath/2007/PartnerControls"/>
+    </m99485b88215436a82099f8287cba0b0>
+    <lcf76f155ced4ddcb4097134ff3c332f xmlns="60eb0cf4-ae2a-4762-800a-cb593b869ecb">
+      <Terms xmlns="http://schemas.microsoft.com/office/infopath/2007/PartnerControls"/>
+    </lcf76f155ced4ddcb4097134ff3c332f>
+  </documentManagement>
+</p:properties>
+</file>
+
+<file path=customXml/item2.xml><?xml version="1.0" encoding="utf-8"?>
+<?mso-contentType ?>
+<FormTemplates xmlns="http://schemas.microsoft.com/sharepoint/v3/contenttype/forms">
+  <Display>DocumentLibraryForm</Display>
+  <Edit>DocumentLibraryForm</Edit>
+  <New>DocumentLibraryForm</New>
+</FormTemplates>
+</file>
+
+<file path=customXml/item3.xml><?xml version="1.0" encoding="utf-8"?>
 <ct:contentTypeSchema xmlns:ct="http://schemas.microsoft.com/office/2006/metadata/contentType" xmlns:ma="http://schemas.microsoft.com/office/2006/metadata/properties/metaAttributes" ct:_="" ma:_="" ma:contentTypeName="Document" ma:contentTypeID="0x010100723942CCEB3A674D8F1F6472CCEFB38E" ma:contentTypeVersion="12" ma:contentTypeDescription="Create a new document." ma:contentTypeScope="" ma:versionID="f7d503e4e5f2150aa73d4fab685f27ad">
   <xsd:schema xmlns:xsd="http://www.w3.org/2001/XMLSchema" xmlns:xs="http://www.w3.org/2001/XMLSchema" xmlns:p="http://schemas.microsoft.com/office/2006/metadata/properties" xmlns:ns2="128482ec-0431-40d5-ab26-89ea2a4f3ccd" xmlns:ns3="60eb0cf4-ae2a-4762-800a-cb593b869ecb" xmlns:ns4="http://schemas.microsoft.com/sharepoint/v4" xmlns:ns5="a2e691a9-fcfc-4d85-a390-1894fe98bd9e" targetNamespace="http://schemas.microsoft.com/office/2006/metadata/properties" ma:root="true" ma:fieldsID="cdaef380ec0413f963fceb43e408d365" ns2:_="" ns3:_="" ns4:_="" ns5:_="">
     <xsd:import namespace="128482ec-0431-40d5-ab26-89ea2a4f3ccd"/>
@@ -5127,31 +5615,27 @@
 </ct:contentTypeSchema>
 </file>
 
-<file path=customXml/item2.xml><?xml version="1.0" encoding="utf-8"?>
-<?mso-contentType ?>
-<FormTemplates xmlns="http://schemas.microsoft.com/sharepoint/v3/contenttype/forms">
-  <Display>DocumentLibraryForm</Display>
-  <Edit>DocumentLibraryForm</Edit>
-  <New>DocumentLibraryForm</New>
-</FormTemplates>
+<file path=customXml/itemProps1.xml><?xml version="1.0" encoding="utf-8"?>
+<ds:datastoreItem xmlns:ds="http://schemas.openxmlformats.org/officeDocument/2006/customXml" ds:itemID="{F116CF6E-E6BD-497E-A73A-C222B818757C}">
+  <ds:schemaRefs>
+    <ds:schemaRef ds:uri="http://schemas.microsoft.com/office/2006/metadata/properties"/>
+    <ds:schemaRef ds:uri="http://schemas.microsoft.com/office/infopath/2007/PartnerControls"/>
+    <ds:schemaRef ds:uri="http://schemas.microsoft.com/sharepoint/v4"/>
+    <ds:schemaRef ds:uri="128482ec-0431-40d5-ab26-89ea2a4f3ccd"/>
+    <ds:schemaRef ds:uri="60eb0cf4-ae2a-4762-800a-cb593b869ecb"/>
+  </ds:schemaRefs>
+</ds:datastoreItem>
 </file>
 
-<file path=customXml/item3.xml><?xml version="1.0" encoding="utf-8"?>
-<p:properties xmlns:p="http://schemas.microsoft.com/office/2006/metadata/properties" xmlns:xsi="http://www.w3.org/2001/XMLSchema-instance" xmlns:pc="http://schemas.microsoft.com/office/infopath/2007/PartnerControls">
-  <documentManagement>
-    <IconOverlay xmlns="http://schemas.microsoft.com/sharepoint/v4" xsi:nil="true"/>
-    <TaxCatchAll xmlns="128482ec-0431-40d5-ab26-89ea2a4f3ccd" xsi:nil="true"/>
-    <m99485b88215436a82099f8287cba0b0 xmlns="128482ec-0431-40d5-ab26-89ea2a4f3ccd">
-      <Terms xmlns="http://schemas.microsoft.com/office/infopath/2007/PartnerControls"/>
-    </m99485b88215436a82099f8287cba0b0>
-    <lcf76f155ced4ddcb4097134ff3c332f xmlns="60eb0cf4-ae2a-4762-800a-cb593b869ecb">
-      <Terms xmlns="http://schemas.microsoft.com/office/infopath/2007/PartnerControls"/>
-    </lcf76f155ced4ddcb4097134ff3c332f>
-  </documentManagement>
-</p:properties>
+<file path=customXml/itemProps2.xml><?xml version="1.0" encoding="utf-8"?>
+<ds:datastoreItem xmlns:ds="http://schemas.openxmlformats.org/officeDocument/2006/customXml" ds:itemID="{C2964DAA-D2F5-4A76-BD64-67731548B1C6}">
+  <ds:schemaRefs>
+    <ds:schemaRef ds:uri="http://schemas.microsoft.com/sharepoint/v3/contenttype/forms"/>
+  </ds:schemaRefs>
+</ds:datastoreItem>
 </file>
 
-<file path=customXml/itemProps1.xml><?xml version="1.0" encoding="utf-8"?>
+<file path=customXml/itemProps3.xml><?xml version="1.0" encoding="utf-8"?>
 <ds:datastoreItem xmlns:ds="http://schemas.openxmlformats.org/officeDocument/2006/customXml" ds:itemID="{D5CA4E32-2DA4-4BFB-9115-3126983FA627}">
   <ds:schemaRefs>
     <ds:schemaRef ds:uri="http://schemas.microsoft.com/office/2006/metadata/contentType"/>
@@ -5170,24 +5654,4 @@
     <ds:schemaRef ds:uri="http://schemas.microsoft.com/internal/obd"/>
   </ds:schemaRefs>
 </ds:datastoreItem>
-</file>
-
-<file path=customXml/itemProps2.xml><?xml version="1.0" encoding="utf-8"?>
-<ds:datastoreItem xmlns:ds="http://schemas.openxmlformats.org/officeDocument/2006/customXml" ds:itemID="{C2964DAA-D2F5-4A76-BD64-67731548B1C6}">
-  <ds:schemaRefs>
-    <ds:schemaRef ds:uri="http://schemas.microsoft.com/sharepoint/v3/contenttype/forms"/>
-  </ds:schemaRefs>
-</ds:datastoreItem>
-</file>
-
-<file path=customXml/itemProps3.xml><?xml version="1.0" encoding="utf-8"?>
-<ds:datastoreItem xmlns:ds="http://schemas.openxmlformats.org/officeDocument/2006/customXml" ds:itemID="{F116CF6E-E6BD-497E-A73A-C222B818757C}">
-  <ds:schemaRefs>
-    <ds:schemaRef ds:uri="http://schemas.microsoft.com/office/2006/metadata/properties"/>
-    <ds:schemaRef ds:uri="http://schemas.microsoft.com/office/infopath/2007/PartnerControls"/>
-    <ds:schemaRef ds:uri="http://schemas.microsoft.com/sharepoint/v4"/>
-    <ds:schemaRef ds:uri="128482ec-0431-40d5-ab26-89ea2a4f3ccd"/>
-    <ds:schemaRef ds:uri="60eb0cf4-ae2a-4762-800a-cb593b869ecb"/>
-  </ds:schemaRefs>
-</ds:datastoreItem>
 </file>
</xml_diff>